<commit_message>
line charge x, y, z
</commit_message>
<xml_diff>
--- a/src/figs/docx/0003.docx
+++ b/src/figs/docx/0003.docx
@@ -16,7 +16,7 @@
           <w:docGrid w:linePitch="360"/>
         </w:sectPr>
       </w:pPr>
-      <w:bookmarkStart w:id="0" w:name="_Toc62490635"/>
+      <w:bookmarkStart w:id="0" w:name="_Toc62499557"/>
       <w:r>
         <w:t>Content</w:t>
       </w:r>
@@ -44,7 +44,7 @@
       <w:r>
         <w:fldChar w:fldCharType="separate"/>
       </w:r>
-      <w:hyperlink w:anchor="_Toc62490635" w:history="1">
+      <w:hyperlink w:anchor="_Toc62499557" w:history="1">
         <w:r>
           <w:rPr>
             <w:rStyle w:val="Hyperlink"/>
@@ -71,7 +71,7 @@
             <w:noProof/>
             <w:webHidden/>
           </w:rPr>
-          <w:instrText xml:space="preserve"> PAGEREF _Toc62490635 \h </w:instrText>
+          <w:instrText xml:space="preserve"> PAGEREF _Toc62499557 \h </w:instrText>
         </w:r>
         <w:r>
           <w:rPr>
@@ -114,7 +114,7 @@
           <w:szCs w:val="22"/>
         </w:rPr>
       </w:pPr>
-      <w:hyperlink w:anchor="_Toc62490636" w:history="1">
+      <w:hyperlink w:anchor="_Toc62499558" w:history="1">
         <w:r>
           <w:rPr>
             <w:rStyle w:val="Hyperlink"/>
@@ -141,7 +141,7 @@
             <w:noProof/>
             <w:webHidden/>
           </w:rPr>
-          <w:instrText xml:space="preserve"> PAGEREF _Toc62490636 \h </w:instrText>
+          <w:instrText xml:space="preserve"> PAGEREF _Toc62499558 \h </w:instrText>
         </w:r>
         <w:r>
           <w:rPr>
@@ -184,7 +184,7 @@
           <w:szCs w:val="22"/>
         </w:rPr>
       </w:pPr>
-      <w:hyperlink w:anchor="_Toc62490637" w:history="1">
+      <w:hyperlink w:anchor="_Toc62499559" w:history="1">
         <w:r>
           <w:rPr>
             <w:rStyle w:val="Hyperlink"/>
@@ -211,7 +211,7 @@
             <w:noProof/>
             <w:webHidden/>
           </w:rPr>
-          <w:instrText xml:space="preserve"> PAGEREF _Toc62490637 \h </w:instrText>
+          <w:instrText xml:space="preserve"> PAGEREF _Toc62499559 \h </w:instrText>
         </w:r>
         <w:r>
           <w:rPr>
@@ -254,7 +254,7 @@
           <w:szCs w:val="22"/>
         </w:rPr>
       </w:pPr>
-      <w:hyperlink w:anchor="_Toc62490638" w:history="1">
+      <w:hyperlink w:anchor="_Toc62499560" w:history="1">
         <w:r>
           <w:rPr>
             <w:rStyle w:val="Hyperlink"/>
@@ -281,147 +281,7 @@
             <w:noProof/>
             <w:webHidden/>
           </w:rPr>
-          <w:instrText xml:space="preserve"> PAGEREF _Toc62490638 \h </w:instrText>
-        </w:r>
-        <w:r>
-          <w:rPr>
-            <w:noProof/>
-            <w:webHidden/>
-          </w:rPr>
-        </w:r>
-        <w:r>
-          <w:rPr>
-            <w:noProof/>
-            <w:webHidden/>
-          </w:rPr>
-          <w:fldChar w:fldCharType="separate"/>
-        </w:r>
-        <w:r>
-          <w:rPr>
-            <w:noProof/>
-            <w:webHidden/>
-          </w:rPr>
-          <w:t>1</w:t>
-        </w:r>
-        <w:r>
-          <w:rPr>
-            <w:noProof/>
-            <w:webHidden/>
-          </w:rPr>
-          <w:fldChar w:fldCharType="end"/>
-        </w:r>
-      </w:hyperlink>
-    </w:p>
-    <w:p>
-      <w:pPr>
-        <w:pStyle w:val="MyTOC"/>
-        <w:rPr>
-          <w:b/>
-          <w:bCs/>
-          <w:caps/>
-          <w:noProof/>
-          <w:sz w:val="22"/>
-          <w:szCs w:val="22"/>
-        </w:rPr>
-      </w:pPr>
-      <w:hyperlink w:anchor="_Toc62490639" w:history="1">
-        <w:r>
-          <w:rPr>
-            <w:rStyle w:val="Hyperlink"/>
-            <w:noProof/>
-          </w:rPr>
-          <w:t>Sigmoid plant height</w:t>
-        </w:r>
-        <w:r>
-          <w:rPr>
-            <w:noProof/>
-            <w:webHidden/>
-          </w:rPr>
-          <w:tab/>
-        </w:r>
-        <w:r>
-          <w:rPr>
-            <w:noProof/>
-            <w:webHidden/>
-          </w:rPr>
-          <w:fldChar w:fldCharType="begin"/>
-        </w:r>
-        <w:r>
-          <w:rPr>
-            <w:noProof/>
-            <w:webHidden/>
-          </w:rPr>
-          <w:instrText xml:space="preserve"> PAGEREF _Toc62490639 \h </w:instrText>
-        </w:r>
-        <w:r>
-          <w:rPr>
-            <w:noProof/>
-            <w:webHidden/>
-          </w:rPr>
-        </w:r>
-        <w:r>
-          <w:rPr>
-            <w:noProof/>
-            <w:webHidden/>
-          </w:rPr>
-          <w:fldChar w:fldCharType="separate"/>
-        </w:r>
-        <w:r>
-          <w:rPr>
-            <w:noProof/>
-            <w:webHidden/>
-          </w:rPr>
-          <w:t>1</w:t>
-        </w:r>
-        <w:r>
-          <w:rPr>
-            <w:noProof/>
-            <w:webHidden/>
-          </w:rPr>
-          <w:fldChar w:fldCharType="end"/>
-        </w:r>
-      </w:hyperlink>
-    </w:p>
-    <w:p>
-      <w:pPr>
-        <w:pStyle w:val="MyTOC"/>
-        <w:rPr>
-          <w:b/>
-          <w:bCs/>
-          <w:caps/>
-          <w:noProof/>
-          <w:sz w:val="22"/>
-          <w:szCs w:val="22"/>
-        </w:rPr>
-      </w:pPr>
-      <w:hyperlink w:anchor="_Toc62490640" w:history="1">
-        <w:r>
-          <w:rPr>
-            <w:rStyle w:val="Hyperlink"/>
-            <w:noProof/>
-          </w:rPr>
-          <w:t>E field examples</w:t>
-        </w:r>
-        <w:r>
-          <w:rPr>
-            <w:noProof/>
-            <w:webHidden/>
-          </w:rPr>
-          <w:tab/>
-        </w:r>
-        <w:r>
-          <w:rPr>
-            <w:noProof/>
-            <w:webHidden/>
-          </w:rPr>
-          <w:fldChar w:fldCharType="begin"/>
-        </w:r>
-        <w:r>
-          <w:rPr>
-            <w:noProof/>
-            <w:webHidden/>
-          </w:rPr>
-          <w:instrText xml:space="preserve"> PAGEREF _Toc62490640 \h </w:instrText>
+          <w:instrText xml:space="preserve"> PAGEREF _Toc62499560 \h </w:instrText>
         </w:r>
         <w:r>
           <w:rPr>
@@ -464,13 +324,13 @@
           <w:szCs w:val="22"/>
         </w:rPr>
       </w:pPr>
-      <w:hyperlink w:anchor="_Toc62490641" w:history="1">
+      <w:hyperlink w:anchor="_Toc62499561" w:history="1">
         <w:r>
           <w:rPr>
             <w:rStyle w:val="Hyperlink"/>
             <w:noProof/>
           </w:rPr>
-          <w:t>line of charge front</w:t>
+          <w:t>Sigmoid plant height</w:t>
         </w:r>
         <w:r>
           <w:rPr>
@@ -491,7 +351,7 @@
             <w:noProof/>
             <w:webHidden/>
           </w:rPr>
-          <w:instrText xml:space="preserve"> PAGEREF _Toc62490641 \h </w:instrText>
+          <w:instrText xml:space="preserve"> PAGEREF _Toc62499561 \h </w:instrText>
         </w:r>
         <w:r>
           <w:rPr>
@@ -534,13 +394,13 @@
           <w:szCs w:val="22"/>
         </w:rPr>
       </w:pPr>
-      <w:hyperlink w:anchor="_Toc62490642" w:history="1">
+      <w:hyperlink w:anchor="_Toc62499562" w:history="1">
         <w:r>
           <w:rPr>
             <w:rStyle w:val="Hyperlink"/>
             <w:noProof/>
           </w:rPr>
-          <w:t>line of charge back</w:t>
+          <w:t>E field examples</w:t>
         </w:r>
         <w:r>
           <w:rPr>
@@ -561,7 +421,77 @@
             <w:noProof/>
             <w:webHidden/>
           </w:rPr>
-          <w:instrText xml:space="preserve"> PAGEREF _Toc62490642 \h </w:instrText>
+          <w:instrText xml:space="preserve"> PAGEREF _Toc62499562 \h </w:instrText>
+        </w:r>
+        <w:r>
+          <w:rPr>
+            <w:noProof/>
+            <w:webHidden/>
+          </w:rPr>
+        </w:r>
+        <w:r>
+          <w:rPr>
+            <w:noProof/>
+            <w:webHidden/>
+          </w:rPr>
+          <w:fldChar w:fldCharType="separate"/>
+        </w:r>
+        <w:r>
+          <w:rPr>
+            <w:noProof/>
+            <w:webHidden/>
+          </w:rPr>
+          <w:t>2</w:t>
+        </w:r>
+        <w:r>
+          <w:rPr>
+            <w:noProof/>
+            <w:webHidden/>
+          </w:rPr>
+          <w:fldChar w:fldCharType="end"/>
+        </w:r>
+      </w:hyperlink>
+    </w:p>
+    <w:p>
+      <w:pPr>
+        <w:pStyle w:val="MyTOC"/>
+        <w:rPr>
+          <w:b/>
+          <w:bCs/>
+          <w:caps/>
+          <w:noProof/>
+          <w:sz w:val="22"/>
+          <w:szCs w:val="22"/>
+        </w:rPr>
+      </w:pPr>
+      <w:hyperlink w:anchor="_Toc62499563" w:history="1">
+        <w:r>
+          <w:rPr>
+            <w:rStyle w:val="Hyperlink"/>
+            <w:noProof/>
+          </w:rPr>
+          <w:t>line of charge front</w:t>
+        </w:r>
+        <w:r>
+          <w:rPr>
+            <w:noProof/>
+            <w:webHidden/>
+          </w:rPr>
+          <w:tab/>
+        </w:r>
+        <w:r>
+          <w:rPr>
+            <w:noProof/>
+            <w:webHidden/>
+          </w:rPr>
+          <w:fldChar w:fldCharType="begin"/>
+        </w:r>
+        <w:r>
+          <w:rPr>
+            <w:noProof/>
+            <w:webHidden/>
+          </w:rPr>
+          <w:instrText xml:space="preserve"> PAGEREF _Toc62499563 \h </w:instrText>
         </w:r>
         <w:r>
           <w:rPr>
@@ -604,13 +534,13 @@
           <w:szCs w:val="22"/>
         </w:rPr>
       </w:pPr>
-      <w:hyperlink w:anchor="_Toc62490643" w:history="1">
+      <w:hyperlink w:anchor="_Toc62499564" w:history="1">
         <w:r>
           <w:rPr>
             <w:rStyle w:val="Hyperlink"/>
             <w:noProof/>
           </w:rPr>
-          <w:t>Notes and version</w:t>
+          <w:t>line of charge back</w:t>
         </w:r>
         <w:r>
           <w:rPr>
@@ -631,7 +561,7 @@
             <w:noProof/>
             <w:webHidden/>
           </w:rPr>
-          <w:instrText xml:space="preserve"> PAGEREF _Toc62490643 \h </w:instrText>
+          <w:instrText xml:space="preserve"> PAGEREF _Toc62499564 \h </w:instrText>
         </w:r>
         <w:r>
           <w:rPr>
@@ -665,6 +595,146 @@
     <w:p>
       <w:pPr>
         <w:pStyle w:val="MyTOC"/>
+        <w:rPr>
+          <w:b/>
+          <w:bCs/>
+          <w:caps/>
+          <w:noProof/>
+          <w:sz w:val="22"/>
+          <w:szCs w:val="22"/>
+        </w:rPr>
+      </w:pPr>
+      <w:hyperlink w:anchor="_Toc62499565" w:history="1">
+        <w:r>
+          <w:rPr>
+            <w:rStyle w:val="Hyperlink"/>
+            <w:noProof/>
+          </w:rPr>
+          <w:t>line of charge x, y, z</w:t>
+        </w:r>
+        <w:r>
+          <w:rPr>
+            <w:noProof/>
+            <w:webHidden/>
+          </w:rPr>
+          <w:tab/>
+        </w:r>
+        <w:r>
+          <w:rPr>
+            <w:noProof/>
+            <w:webHidden/>
+          </w:rPr>
+          <w:fldChar w:fldCharType="begin"/>
+        </w:r>
+        <w:r>
+          <w:rPr>
+            <w:noProof/>
+            <w:webHidden/>
+          </w:rPr>
+          <w:instrText xml:space="preserve"> PAGEREF _Toc62499565 \h </w:instrText>
+        </w:r>
+        <w:r>
+          <w:rPr>
+            <w:noProof/>
+            <w:webHidden/>
+          </w:rPr>
+        </w:r>
+        <w:r>
+          <w:rPr>
+            <w:noProof/>
+            <w:webHidden/>
+          </w:rPr>
+          <w:fldChar w:fldCharType="separate"/>
+        </w:r>
+        <w:r>
+          <w:rPr>
+            <w:noProof/>
+            <w:webHidden/>
+          </w:rPr>
+          <w:t>4</w:t>
+        </w:r>
+        <w:r>
+          <w:rPr>
+            <w:noProof/>
+            <w:webHidden/>
+          </w:rPr>
+          <w:fldChar w:fldCharType="end"/>
+        </w:r>
+      </w:hyperlink>
+    </w:p>
+    <w:p>
+      <w:pPr>
+        <w:pStyle w:val="MyTOC"/>
+        <w:rPr>
+          <w:b/>
+          <w:bCs/>
+          <w:caps/>
+          <w:noProof/>
+          <w:sz w:val="22"/>
+          <w:szCs w:val="22"/>
+        </w:rPr>
+      </w:pPr>
+      <w:hyperlink w:anchor="_Toc62499566" w:history="1">
+        <w:r>
+          <w:rPr>
+            <w:rStyle w:val="Hyperlink"/>
+            <w:noProof/>
+          </w:rPr>
+          <w:t>Notes and version</w:t>
+        </w:r>
+        <w:r>
+          <w:rPr>
+            <w:noProof/>
+            <w:webHidden/>
+          </w:rPr>
+          <w:tab/>
+        </w:r>
+        <w:r>
+          <w:rPr>
+            <w:noProof/>
+            <w:webHidden/>
+          </w:rPr>
+          <w:fldChar w:fldCharType="begin"/>
+        </w:r>
+        <w:r>
+          <w:rPr>
+            <w:noProof/>
+            <w:webHidden/>
+          </w:rPr>
+          <w:instrText xml:space="preserve"> PAGEREF _Toc62499566 \h </w:instrText>
+        </w:r>
+        <w:r>
+          <w:rPr>
+            <w:noProof/>
+            <w:webHidden/>
+          </w:rPr>
+        </w:r>
+        <w:r>
+          <w:rPr>
+            <w:noProof/>
+            <w:webHidden/>
+          </w:rPr>
+          <w:fldChar w:fldCharType="separate"/>
+        </w:r>
+        <w:r>
+          <w:rPr>
+            <w:noProof/>
+            <w:webHidden/>
+          </w:rPr>
+          <w:t>4</w:t>
+        </w:r>
+        <w:r>
+          <w:rPr>
+            <w:noProof/>
+            <w:webHidden/>
+          </w:rPr>
+          <w:fldChar w:fldCharType="end"/>
+        </w:r>
+      </w:hyperlink>
+    </w:p>
+    <w:p>
+      <w:pPr>
+        <w:pStyle w:val="MyTOC"/>
         <w:sectPr>
           <w:type w:val="continuous"/>
           <w:pgSz w:w="11907" w:h="16839" w:code="9"/>
@@ -681,7 +751,7 @@
       <w:pPr>
         <w:pStyle w:val="Heading1"/>
       </w:pPr>
-      <w:bookmarkStart w:id="1" w:name="_Toc62490636"/>
+      <w:bookmarkStart w:id="1" w:name="_Toc62499558"/>
       <w:r>
         <w:lastRenderedPageBreak/>
         <w:t>Previous e</w:t>
@@ -1985,8 +2055,8 @@
             <w10:wrap type="none"/>
             <w10:anchorlock/>
           </v:group>
-          <o:OLEObject Type="Embed" ProgID="Equation.3" ShapeID="_x0000_s36193" DrawAspect="Content" ObjectID="_1673104466" r:id="rId12"/>
-          <o:OLEObject Type="Embed" ProgID="Equation.3" ShapeID="_x0000_s63696" DrawAspect="Content" ObjectID="_1673104467" r:id="rId13"/>
+          <o:OLEObject Type="Embed" ProgID="Equation.3" ShapeID="_x0000_s36193" DrawAspect="Content" ObjectID="_1673113989" r:id="rId12"/>
+          <o:OLEObject Type="Embed" ProgID="Equation.3" ShapeID="_x0000_s63696" DrawAspect="Content" ObjectID="_1673113990" r:id="rId13"/>
         </w:pict>
       </w:r>
     </w:p>
@@ -3496,14 +3566,14 @@
             <w10:wrap type="none"/>
             <w10:anchorlock/>
           </v:group>
-          <o:OLEObject Type="Embed" ProgID="Equation.3" ShapeID="_x0000_s95947" DrawAspect="Content" ObjectID="_1673104468" r:id="rId19"/>
-          <o:OLEObject Type="Embed" ProgID="Equation.3" ShapeID="_x0000_s95948" DrawAspect="Content" ObjectID="_1673104469" r:id="rId20"/>
-          <o:OLEObject Type="Embed" ProgID="Equation.3" ShapeID="_x0000_s95949" DrawAspect="Content" ObjectID="_1673104470" r:id="rId21"/>
-          <o:OLEObject Type="Embed" ProgID="Equation.3" ShapeID="_x0000_s95950" DrawAspect="Content" ObjectID="_1673104471" r:id="rId22"/>
-          <o:OLEObject Type="Embed" ProgID="Equation.3" ShapeID="_x0000_s95969" DrawAspect="Content" ObjectID="_1673104472" r:id="rId23"/>
-          <o:OLEObject Type="Embed" ProgID="Equation.3" ShapeID="_x0000_s95970" DrawAspect="Content" ObjectID="_1673104473" r:id="rId24"/>
-          <o:OLEObject Type="Embed" ProgID="Equation.3" ShapeID="_x0000_s95971" DrawAspect="Content" ObjectID="_1673104474" r:id="rId25"/>
-          <o:OLEObject Type="Embed" ProgID="Equation.3" ShapeID="_x0000_s95972" DrawAspect="Content" ObjectID="_1673104475" r:id="rId26"/>
+          <o:OLEObject Type="Embed" ProgID="Equation.3" ShapeID="_x0000_s95947" DrawAspect="Content" ObjectID="_1673113991" r:id="rId19"/>
+          <o:OLEObject Type="Embed" ProgID="Equation.3" ShapeID="_x0000_s95948" DrawAspect="Content" ObjectID="_1673113992" r:id="rId20"/>
+          <o:OLEObject Type="Embed" ProgID="Equation.3" ShapeID="_x0000_s95949" DrawAspect="Content" ObjectID="_1673113993" r:id="rId21"/>
+          <o:OLEObject Type="Embed" ProgID="Equation.3" ShapeID="_x0000_s95950" DrawAspect="Content" ObjectID="_1673113994" r:id="rId22"/>
+          <o:OLEObject Type="Embed" ProgID="Equation.3" ShapeID="_x0000_s95969" DrawAspect="Content" ObjectID="_1673113995" r:id="rId23"/>
+          <o:OLEObject Type="Embed" ProgID="Equation.3" ShapeID="_x0000_s95970" DrawAspect="Content" ObjectID="_1673113996" r:id="rId24"/>
+          <o:OLEObject Type="Embed" ProgID="Equation.3" ShapeID="_x0000_s95971" DrawAspect="Content" ObjectID="_1673113997" r:id="rId25"/>
+          <o:OLEObject Type="Embed" ProgID="Equation.3" ShapeID="_x0000_s95972" DrawAspect="Content" ObjectID="_1673113998" r:id="rId26"/>
         </w:pict>
       </w:r>
     </w:p>
@@ -3511,7 +3581,7 @@
       <w:pPr>
         <w:pStyle w:val="Heading1"/>
       </w:pPr>
-      <w:bookmarkStart w:id="2" w:name="_Toc62490637"/>
+      <w:bookmarkStart w:id="2" w:name="_Toc62499559"/>
       <w:r>
         <w:lastRenderedPageBreak/>
         <w:t>S</w:t>
@@ -4274,11 +4344,11 @@
             <w10:wrap type="none"/>
             <w10:anchorlock/>
           </v:group>
-          <o:OLEObject Type="Embed" ProgID="Equation.3" ShapeID="_x0000_s96170" DrawAspect="Content" ObjectID="_1673104476" r:id="rId30"/>
-          <o:OLEObject Type="Embed" ProgID="Equation.3" ShapeID="_x0000_s96169" DrawAspect="Content" ObjectID="_1673104477" r:id="rId31"/>
-          <o:OLEObject Type="Embed" ProgID="Equation.3" ShapeID="_x0000_s96168" DrawAspect="Content" ObjectID="_1673104478" r:id="rId32"/>
-          <o:OLEObject Type="Embed" ProgID="Equation.3" ShapeID="_x0000_s96171" DrawAspect="Content" ObjectID="_1673104479" r:id="rId33"/>
-          <o:OLEObject Type="Embed" ProgID="Equation.3" ShapeID="_x0000_s96172" DrawAspect="Content" ObjectID="_1673104480" r:id="rId34"/>
+          <o:OLEObject Type="Embed" ProgID="Equation.3" ShapeID="_x0000_s96170" DrawAspect="Content" ObjectID="_1673113999" r:id="rId30"/>
+          <o:OLEObject Type="Embed" ProgID="Equation.3" ShapeID="_x0000_s96169" DrawAspect="Content" ObjectID="_1673114000" r:id="rId31"/>
+          <o:OLEObject Type="Embed" ProgID="Equation.3" ShapeID="_x0000_s96168" DrawAspect="Content" ObjectID="_1673114001" r:id="rId32"/>
+          <o:OLEObject Type="Embed" ProgID="Equation.3" ShapeID="_x0000_s96171" DrawAspect="Content" ObjectID="_1673114002" r:id="rId33"/>
+          <o:OLEObject Type="Embed" ProgID="Equation.3" ShapeID="_x0000_s96172" DrawAspect="Content" ObjectID="_1673114003" r:id="rId34"/>
         </w:pict>
       </w:r>
     </w:p>
@@ -4286,7 +4356,7 @@
       <w:pPr>
         <w:pStyle w:val="Heading1"/>
       </w:pPr>
-      <w:bookmarkStart w:id="3" w:name="_Toc62490638"/>
+      <w:bookmarkStart w:id="3" w:name="_Toc62499560"/>
       <w:r>
         <w:t>Electrif field lines 1 charge</w:t>
       </w:r>
@@ -4395,7 +4465,7 @@
       <w:pPr>
         <w:pStyle w:val="Heading1"/>
       </w:pPr>
-      <w:bookmarkStart w:id="4" w:name="_Toc62490639"/>
+      <w:bookmarkStart w:id="4" w:name="_Toc62499561"/>
       <w:r>
         <w:t>S</w:t>
       </w:r>
@@ -4413,7 +4483,7 @@
           <v:shape id="_x0000_i1029" type="#_x0000_t75" style="width:123.25pt;height:69.1pt" o:ole="">
             <v:imagedata r:id="rId35" o:title=""/>
           </v:shape>
-          <o:OLEObject Type="Embed" ProgID="Equation.3" ShapeID="_x0000_i1029" DrawAspect="Content" ObjectID="_1673104465" r:id="rId36"/>
+          <o:OLEObject Type="Embed" ProgID="Equation.3" ShapeID="_x0000_i1029" DrawAspect="Content" ObjectID="_1673113988" r:id="rId36"/>
         </w:object>
       </w:r>
       <w:r>
@@ -4476,7 +4546,7 @@
       <w:pPr>
         <w:pStyle w:val="Heading1"/>
       </w:pPr>
-      <w:bookmarkStart w:id="5" w:name="_Toc62490640"/>
+      <w:bookmarkStart w:id="5" w:name="_Toc62499562"/>
       <w:r>
         <w:lastRenderedPageBreak/>
         <w:t>E field examples</w:t>
@@ -4625,7 +4695,7 @@
       <w:pPr>
         <w:pStyle w:val="Heading1"/>
       </w:pPr>
-      <w:bookmarkStart w:id="6" w:name="_Toc62490641"/>
+      <w:bookmarkStart w:id="6" w:name="_Toc62499563"/>
       <w:r>
         <w:t>line of charge front</w:t>
       </w:r>
@@ -5146,23 +5216,20 @@
             <w10:wrap type="none"/>
             <w10:anchorlock/>
           </v:group>
-          <o:OLEObject Type="Embed" ProgID="Equation.3" ShapeID="_x0000_s106568" DrawAspect="Content" ObjectID="_1673104481" r:id="rId44"/>
-          <o:OLEObject Type="Embed" ProgID="Equation.3" ShapeID="_x0000_s106582" DrawAspect="Content" ObjectID="_1673104482" r:id="rId45"/>
-          <o:OLEObject Type="Embed" ProgID="Equation.3" ShapeID="_x0000_s106583" DrawAspect="Content" ObjectID="_1673104483" r:id="rId46"/>
-          <o:OLEObject Type="Embed" ProgID="Equation.3" ShapeID="_x0000_s106584" DrawAspect="Content" ObjectID="_1673104484" r:id="rId47"/>
-          <o:OLEObject Type="Embed" ProgID="Equation.3" ShapeID="_x0000_s106604" DrawAspect="Content" ObjectID="_1673104485" r:id="rId48"/>
+          <o:OLEObject Type="Embed" ProgID="Equation.3" ShapeID="_x0000_s106568" DrawAspect="Content" ObjectID="_1673114004" r:id="rId44"/>
+          <o:OLEObject Type="Embed" ProgID="Equation.3" ShapeID="_x0000_s106582" DrawAspect="Content" ObjectID="_1673114005" r:id="rId45"/>
+          <o:OLEObject Type="Embed" ProgID="Equation.3" ShapeID="_x0000_s106583" DrawAspect="Content" ObjectID="_1673114006" r:id="rId46"/>
+          <o:OLEObject Type="Embed" ProgID="Equation.3" ShapeID="_x0000_s106584" DrawAspect="Content" ObjectID="_1673114007" r:id="rId47"/>
+          <o:OLEObject Type="Embed" ProgID="Equation.3" ShapeID="_x0000_s106604" DrawAspect="Content" ObjectID="_1673114008" r:id="rId48"/>
         </w:pict>
       </w:r>
     </w:p>
-    <w:p/>
-    <w:p/>
     <w:p>
       <w:pPr>
         <w:pStyle w:val="Heading1"/>
       </w:pPr>
-      <w:bookmarkStart w:id="7" w:name="_Toc62490642"/>
+      <w:bookmarkStart w:id="7" w:name="_Toc62499564"/>
       <w:r>
-        <w:lastRenderedPageBreak/>
         <w:t>line of charge back</w:t>
       </w:r>
       <w:bookmarkEnd w:id="7"/>
@@ -5170,9 +5237,9 @@
     <w:p>
       <w:r>
         <w:pict>
-          <v:group id="_x0000_s106663" editas="canvas" style="width:481.95pt;height:262.2pt;mso-position-horizontal-relative:char;mso-position-vertical-relative:line" coordorigin="1134,6236" coordsize="9639,5244">
+          <v:group id="_x0000_s106663" editas="canvas" style="width:481.95pt;height:191.1pt;mso-position-horizontal-relative:char;mso-position-vertical-relative:line" coordorigin="1134,6607" coordsize="9639,3822">
             <o:lock v:ext="edit" aspectratio="t"/>
-            <v:shape id="_x0000_s106664" type="#_x0000_t75" style="position:absolute;left:1134;top:6236;width:9639;height:5244" o:preferrelative="f">
+            <v:shape id="_x0000_s106664" type="#_x0000_t75" style="position:absolute;left:1134;top:6607;width:9639;height:3822" o:preferrelative="f">
               <v:fill o:detectmouseclick="t"/>
               <v:path o:extrusionok="t" o:connecttype="none"/>
               <o:lock v:ext="edit" text="t"/>
@@ -5461,14 +5528,7 @@
                         <w:rFonts w:ascii="Times New Roman" w:hAnsi="Times New Roman" w:cs="Times New Roman"/>
                         <w:sz w:val="20"/>
                       </w:rPr>
-                      <w:t xml:space="preserve"> –</w:t>
-                    </w:r>
-                    <w:r>
-                      <w:rPr>
-                        <w:rFonts w:ascii="Times New Roman" w:hAnsi="Times New Roman" w:cs="Times New Roman"/>
-                        <w:sz w:val="20"/>
-                      </w:rPr>
-                      <w:t xml:space="preserve"> </w:t>
+                      <w:t xml:space="preserve"> – </w:t>
                     </w:r>
                     <w:r>
                       <w:rPr>
@@ -5689,11 +5749,11 @@
             <w10:wrap type="none"/>
             <w10:anchorlock/>
           </v:group>
-          <o:OLEObject Type="Embed" ProgID="Equation.3" ShapeID="_x0000_s106690" DrawAspect="Content" ObjectID="_1673104490" r:id="rId50"/>
-          <o:OLEObject Type="Embed" ProgID="Equation.3" ShapeID="_x0000_s106700" DrawAspect="Content" ObjectID="_1673104488" r:id="rId51"/>
-          <o:OLEObject Type="Embed" ProgID="Equation.3" ShapeID="_x0000_s106701" DrawAspect="Content" ObjectID="_1673104487" r:id="rId52"/>
-          <o:OLEObject Type="Embed" ProgID="Equation.3" ShapeID="_x0000_s106708" DrawAspect="Content" ObjectID="_1673104486" r:id="rId53"/>
-          <o:OLEObject Type="Embed" ProgID="Equation.3" ShapeID="_x0000_s106713" DrawAspect="Content" ObjectID="_1673104489" r:id="rId54"/>
+          <o:OLEObject Type="Embed" ProgID="Equation.3" ShapeID="_x0000_s106690" DrawAspect="Content" ObjectID="_1673114009" r:id="rId50"/>
+          <o:OLEObject Type="Embed" ProgID="Equation.3" ShapeID="_x0000_s106700" DrawAspect="Content" ObjectID="_1673114010" r:id="rId51"/>
+          <o:OLEObject Type="Embed" ProgID="Equation.3" ShapeID="_x0000_s106701" DrawAspect="Content" ObjectID="_1673114011" r:id="rId52"/>
+          <o:OLEObject Type="Embed" ProgID="Equation.3" ShapeID="_x0000_s106708" DrawAspect="Content" ObjectID="_1673114012" r:id="rId53"/>
+          <o:OLEObject Type="Embed" ProgID="Equation.3" ShapeID="_x0000_s106713" DrawAspect="Content" ObjectID="_1673114013" r:id="rId54"/>
         </w:pict>
       </w:r>
     </w:p>
@@ -5702,14 +5762,1065 @@
       <w:pPr>
         <w:pStyle w:val="Heading1"/>
       </w:pPr>
-      <w:bookmarkStart w:id="8" w:name="_Toc62490643"/>
+      <w:bookmarkStart w:id="8" w:name="_Toc62499565"/>
+      <w:r>
+        <w:lastRenderedPageBreak/>
+        <w:t>line of charge x, y, z</w:t>
+      </w:r>
+      <w:bookmarkEnd w:id="8"/>
+    </w:p>
+    <w:p>
+      <w:r>
+        <w:rPr>
+          <w:noProof/>
+        </w:rPr>
+      </w:r>
+      <w:r>
+        <w:pict>
+          <v:group id="_x0000_s106717" editas="canvas" style="width:481.95pt;height:289.15pt;mso-position-horizontal-relative:char;mso-position-vertical-relative:line" coordorigin="1134,1415" coordsize="9639,5783">
+            <o:lock v:ext="edit" aspectratio="t"/>
+            <v:shape id="_x0000_s106716" type="#_x0000_t75" style="position:absolute;left:1134;top:1415;width:9639;height:5783" o:preferrelative="f">
+              <v:fill o:detectmouseclick="t"/>
+              <v:path o:extrusionok="t" o:connecttype="none"/>
+              <o:lock v:ext="edit" text="t"/>
+            </v:shape>
+            <v:group id="_x0000_s106746" style="position:absolute;left:1536;top:1752;width:6217;height:1567" coordorigin="1536,1752" coordsize="6217,1567">
+              <v:group id="_x0000_s106718" style="position:absolute;left:1536;top:1752;width:1095;height:1567" coordorigin="2330,2961" coordsize="1095,1565">
+                <v:shape id="_x0000_s106719" type="#_x0000_t202" style="position:absolute;left:3066;top:3677;width:359;height:384" filled="f" stroked="f">
+                  <v:textbox style="mso-next-textbox:#_x0000_s106719" inset="0,.5mm,0,.5mm">
+                    <w:txbxContent>
+                      <w:p>
+                        <w:pPr>
+                          <w:jc w:val="center"/>
+                          <w:rPr>
+                            <w:rFonts w:ascii="Times New Roman" w:hAnsi="Times New Roman" w:cs="Times New Roman"/>
+                            <w:i/>
+                            <w:sz w:val="20"/>
+                          </w:rPr>
+                        </w:pPr>
+                        <w:r>
+                          <w:rPr>
+                            <w:rFonts w:ascii="Times New Roman" w:hAnsi="Times New Roman" w:cs="Times New Roman"/>
+                            <w:i/>
+                            <w:sz w:val="20"/>
+                          </w:rPr>
+                          <w:t>x</w:t>
+                        </w:r>
+                      </w:p>
+                    </w:txbxContent>
+                  </v:textbox>
+                </v:shape>
+                <v:shape id="_x0000_s106720" type="#_x0000_t202" style="position:absolute;left:2330;top:2961;width:359;height:384" filled="f" stroked="f">
+                  <v:textbox style="mso-next-textbox:#_x0000_s106720" inset="0,.5mm,0,.5mm">
+                    <w:txbxContent>
+                      <w:p>
+                        <w:pPr>
+                          <w:jc w:val="center"/>
+                          <w:rPr>
+                            <w:rFonts w:ascii="Times New Roman" w:hAnsi="Times New Roman" w:cs="Times New Roman"/>
+                            <w:i/>
+                            <w:sz w:val="20"/>
+                          </w:rPr>
+                        </w:pPr>
+                        <w:r>
+                          <w:rPr>
+                            <w:rFonts w:ascii="Times New Roman" w:hAnsi="Times New Roman" w:cs="Times New Roman"/>
+                            <w:i/>
+                            <w:sz w:val="20"/>
+                          </w:rPr>
+                          <w:t>y</w:t>
+                        </w:r>
+                      </w:p>
+                    </w:txbxContent>
+                  </v:textbox>
+                </v:shape>
+                <v:shape id="_x0000_s106721" type="#_x0000_t202" style="position:absolute;left:2781;top:4142;width:359;height:384" filled="f" stroked="f">
+                  <v:textbox style="mso-next-textbox:#_x0000_s106721" inset="0,.5mm,0,.5mm">
+                    <w:txbxContent>
+                      <w:p>
+                        <w:pPr>
+                          <w:jc w:val="center"/>
+                          <w:rPr>
+                            <w:rFonts w:ascii="Times New Roman" w:hAnsi="Times New Roman" w:cs="Times New Roman"/>
+                            <w:i/>
+                            <w:sz w:val="20"/>
+                          </w:rPr>
+                        </w:pPr>
+                        <w:r>
+                          <w:rPr>
+                            <w:rFonts w:ascii="Times New Roman" w:hAnsi="Times New Roman" w:cs="Times New Roman"/>
+                            <w:i/>
+                            <w:sz w:val="20"/>
+                          </w:rPr>
+                          <w:t>z</w:t>
+                        </w:r>
+                      </w:p>
+                    </w:txbxContent>
+                  </v:textbox>
+                </v:shape>
+                <v:shape id="_x0000_s106722" type="#_x0000_t32" style="position:absolute;left:2493;top:3850;width:567;height:2" o:connectortype="straight" strokecolor="#c00000" strokeweight="1pt">
+                  <v:stroke endarrow="block"/>
+                </v:shape>
+                <v:shape id="_x0000_s106723" type="#_x0000_t32" style="position:absolute;left:2222;top:3562;width:567;height:2;rotation:-90" o:connectortype="straight" strokecolor="#00b050" strokeweight="1pt">
+                  <v:stroke endarrow="block"/>
+                </v:shape>
+                <v:shape id="_x0000_s106724" type="#_x0000_t32" style="position:absolute;left:2444;top:4029;width:454;height:2;rotation:315;flip:y" o:connectortype="straight" strokecolor="#0070c0" strokeweight="1pt">
+                  <v:stroke endarrow="block"/>
+                </v:shape>
+                <v:oval id="_x0000_s106725" style="position:absolute;left:2478;top:3823;width:57;height:56" fillcolor="black [3213]" strokeweight="1pt">
+                  <o:lock v:ext="edit" aspectratio="t"/>
+                </v:oval>
+              </v:group>
+              <v:rect id="_x0000_s106727" style="position:absolute;left:4793;top:2501;width:850;height:170" fillcolor="#f2dbdb [661]" strokecolor="#c00000" strokeweight="1pt"/>
+              <v:oval id="_x0000_s106728" style="position:absolute;left:6710;top:2559;width:57;height:57" fillcolor="black [3213]">
+                <o:lock v:ext="edit" aspectratio="t"/>
+              </v:oval>
+              <v:shape id="_x0000_s106729" type="#_x0000_t32" style="position:absolute;left:5642;top:2371;width:1077;height:1" o:connectortype="straight">
+                <v:stroke startarrow="open" endarrow="open"/>
+              </v:shape>
+              <v:shape id="_x0000_s106730" type="#_x0000_t202" style="position:absolute;left:6016;top:2220;width:297;height:301" fillcolor="white [3212]" stroked="f">
+                <v:textbox style="mso-next-textbox:#_x0000_s106730" inset="0,.5mm,0,.5mm">
+                  <w:txbxContent>
+                    <w:p>
+                      <w:pPr>
+                        <w:spacing w:after="0"/>
+                        <w:jc w:val="center"/>
+                        <w:rPr>
+                          <w:rFonts w:ascii="Times New Roman" w:hAnsi="Times New Roman" w:cs="Times New Roman"/>
+                          <w:sz w:val="20"/>
+                        </w:rPr>
+                      </w:pPr>
+                      <w:r>
+                        <w:rPr>
+                          <w:rFonts w:ascii="Times New Roman" w:hAnsi="Times New Roman" w:cs="Times New Roman"/>
+                          <w:i/>
+                          <w:sz w:val="20"/>
+                        </w:rPr>
+                        <w:t>l</w:t>
+                      </w:r>
+                      <w:r>
+                        <w:rPr>
+                          <w:rFonts w:ascii="Times New Roman" w:hAnsi="Times New Roman" w:cs="Times New Roman"/>
+                          <w:sz w:val="20"/>
+                          <w:vertAlign w:val="subscript"/>
+                        </w:rPr>
+                        <w:t>1</w:t>
+                      </w:r>
+                      <w:r>
+                        <w:rPr>
+                          <w:rFonts w:ascii="Times New Roman" w:hAnsi="Times New Roman" w:cs="Times New Roman"/>
+                          <w:sz w:val="20"/>
+                          <w:vertAlign w:val="subscript"/>
+                        </w:rPr>
+                        <w:t>+</w:t>
+                      </w:r>
+                    </w:p>
+                  </w:txbxContent>
+                </v:textbox>
+              </v:shape>
+              <v:shape id="_x0000_s106731" type="#_x0000_t32" style="position:absolute;left:6777;top:2584;width:567;height:1" o:connectortype="straight" strokecolor="#c00000" strokeweight="1.25pt">
+                <v:stroke endarrow="block"/>
+              </v:shape>
+              <v:shape id="_x0000_s106732" type="#_x0000_t202" style="position:absolute;left:4977;top:2171;width:481;height:301" filled="f" fillcolor="white [3212]" stroked="f">
+                <v:textbox style="mso-next-textbox:#_x0000_s106732" inset="0,.5mm,0,.5mm">
+                  <w:txbxContent>
+                    <w:p>
+                      <w:pPr>
+                        <w:jc w:val="center"/>
+                      </w:pPr>
+                      <w:r>
+                        <w:rPr>
+                          <w:rFonts w:ascii="Times New Roman" w:hAnsi="Times New Roman" w:cs="Times New Roman"/>
+                          <w:i/>
+                          <w:sz w:val="20"/>
+                        </w:rPr>
+                        <w:t>λ</w:t>
+                      </w:r>
+                      <w:r>
+                        <w:rPr>
+                          <w:rFonts w:ascii="Times New Roman" w:hAnsi="Times New Roman" w:cs="Times New Roman"/>
+                          <w:sz w:val="20"/>
+                          <w:vertAlign w:val="subscript"/>
+                        </w:rPr>
+                        <w:t>1</w:t>
+                      </w:r>
+                      <w:r>
+                        <w:rPr>
+                          <w:rFonts w:ascii="Times New Roman" w:hAnsi="Times New Roman" w:cs="Times New Roman"/>
+                          <w:sz w:val="20"/>
+                        </w:rPr>
+                        <w:t xml:space="preserve">, </w:t>
+                      </w:r>
+                      <w:r>
+                        <w:rPr>
+                          <w:rFonts w:ascii="Times New Roman" w:hAnsi="Times New Roman" w:cs="Times New Roman"/>
+                          <w:i/>
+                          <w:sz w:val="20"/>
+                        </w:rPr>
+                        <w:t>L</w:t>
+                      </w:r>
+                      <w:r>
+                        <w:rPr>
+                          <w:rFonts w:ascii="Times New Roman" w:hAnsi="Times New Roman" w:cs="Times New Roman"/>
+                          <w:sz w:val="20"/>
+                          <w:vertAlign w:val="subscript"/>
+                        </w:rPr>
+                        <w:t>1</w:t>
+                      </w:r>
+                    </w:p>
+                  </w:txbxContent>
+                </v:textbox>
+              </v:shape>
+              <v:shape id="_x0000_s106733" type="#_x0000_t75" style="position:absolute;left:7425;top:2407;width:328;height:360">
+                <v:imagedata r:id="rId55" o:title=""/>
+              </v:shape>
+              <v:shape id="_x0000_s106734" type="#_x0000_t32" style="position:absolute;left:5642;top:2336;width:1;height:283" o:connectortype="straight">
+                <v:stroke dashstyle="dash"/>
+              </v:shape>
+              <v:shape id="_x0000_s106735" type="#_x0000_t32" style="position:absolute;left:6722;top:2336;width:1;height:283" o:connectortype="straight">
+                <v:stroke dashstyle="dash"/>
+              </v:shape>
+              <v:shape id="_x0000_s106736" type="#_x0000_t202" style="position:absolute;left:6439;top:2583;width:297;height:301" filled="f" fillcolor="white [3212]" stroked="f">
+                <v:textbox style="mso-next-textbox:#_x0000_s106736" inset="0,.5mm,0,.5mm">
+                  <w:txbxContent>
+                    <w:p>
+                      <w:pPr>
+                        <w:spacing w:after="0"/>
+                        <w:jc w:val="center"/>
+                        <w:rPr>
+                          <w:rFonts w:ascii="Times New Roman" w:hAnsi="Times New Roman" w:cs="Times New Roman"/>
+                          <w:sz w:val="20"/>
+                        </w:rPr>
+                      </w:pPr>
+                      <w:r>
+                        <w:rPr>
+                          <w:rFonts w:ascii="Times New Roman" w:hAnsi="Times New Roman" w:cs="Times New Roman"/>
+                          <w:i/>
+                          <w:sz w:val="20"/>
+                        </w:rPr>
+                        <w:t>o</w:t>
+                      </w:r>
+                      <w:r>
+                        <w:rPr>
+                          <w:rFonts w:ascii="Times New Roman" w:hAnsi="Times New Roman" w:cs="Times New Roman"/>
+                          <w:sz w:val="20"/>
+                          <w:vertAlign w:val="subscript"/>
+                        </w:rPr>
+                        <w:t>1</w:t>
+                      </w:r>
+                      <w:r>
+                        <w:rPr>
+                          <w:rFonts w:ascii="Times New Roman" w:hAnsi="Times New Roman" w:cs="Times New Roman"/>
+                          <w:i/>
+                          <w:sz w:val="20"/>
+                          <w:vertAlign w:val="subscript"/>
+                        </w:rPr>
+                        <w:t>+</w:t>
+                      </w:r>
+                    </w:p>
+                  </w:txbxContent>
+                </v:textbox>
+              </v:shape>
+              <v:oval id="_x0000_s106737" style="position:absolute;left:3892;top:2550;width:57;height:57" fillcolor="black [3213]">
+                <o:lock v:ext="edit" aspectratio="t"/>
+              </v:oval>
+              <v:shape id="_x0000_s106738" type="#_x0000_t32" style="position:absolute;left:3918;top:2362;width:874;height:1" o:connectortype="straight">
+                <v:stroke startarrow="open" endarrow="open"/>
+              </v:shape>
+              <v:shape id="_x0000_s106739" type="#_x0000_t202" style="position:absolute;left:4206;top:2211;width:297;height:301" fillcolor="white [3212]" stroked="f">
+                <v:textbox style="mso-next-textbox:#_x0000_s106739" inset="0,.5mm,0,.5mm">
+                  <w:txbxContent>
+                    <w:p>
+                      <w:pPr>
+                        <w:spacing w:after="0"/>
+                        <w:jc w:val="center"/>
+                        <w:rPr>
+                          <w:rFonts w:ascii="Times New Roman" w:hAnsi="Times New Roman" w:cs="Times New Roman"/>
+                          <w:sz w:val="20"/>
+                        </w:rPr>
+                      </w:pPr>
+                      <w:r>
+                        <w:rPr>
+                          <w:rFonts w:ascii="Times New Roman" w:hAnsi="Times New Roman" w:cs="Times New Roman"/>
+                          <w:i/>
+                          <w:sz w:val="20"/>
+                        </w:rPr>
+                        <w:t>l</w:t>
+                      </w:r>
+                      <w:r>
+                        <w:rPr>
+                          <w:rFonts w:ascii="Times New Roman" w:hAnsi="Times New Roman" w:cs="Times New Roman"/>
+                          <w:sz w:val="20"/>
+                          <w:vertAlign w:val="subscript"/>
+                        </w:rPr>
+                        <w:t>1</w:t>
+                      </w:r>
+                      <w:r>
+                        <w:rPr>
+                          <w:rFonts w:ascii="Times New Roman" w:hAnsi="Times New Roman" w:cs="Times New Roman"/>
+                          <w:sz w:val="20"/>
+                          <w:vertAlign w:val="subscript"/>
+                        </w:rPr>
+                        <w:t>-</w:t>
+                      </w:r>
+                    </w:p>
+                  </w:txbxContent>
+                </v:textbox>
+              </v:shape>
+              <v:shape id="_x0000_s106740" type="#_x0000_t32" style="position:absolute;left:3347;top:2575;width:567;height:1;flip:x" o:connectortype="straight" strokecolor="#c00000" strokeweight="1.25pt">
+                <v:stroke endarrow="block"/>
+              </v:shape>
+              <v:shape id="_x0000_s106741" type="#_x0000_t75" style="position:absolute;left:3035;top:2398;width:329;height:360">
+                <v:imagedata r:id="rId56" o:title=""/>
+              </v:shape>
+              <v:shape id="_x0000_s106742" type="#_x0000_t32" style="position:absolute;left:4792;top:2327;width:1;height:283" o:connectortype="straight">
+                <v:stroke dashstyle="dash"/>
+              </v:shape>
+              <v:shape id="_x0000_s106743" type="#_x0000_t32" style="position:absolute;left:3916;top:2327;width:1;height:283" o:connectortype="straight">
+                <v:stroke dashstyle="dash"/>
+              </v:shape>
+              <v:shape id="_x0000_s106744" type="#_x0000_t202" style="position:absolute;left:3933;top:2586;width:297;height:301" filled="f" fillcolor="white [3212]" stroked="f">
+                <v:textbox style="mso-next-textbox:#_x0000_s106744" inset="0,.5mm,0,.5mm">
+                  <w:txbxContent>
+                    <w:p>
+                      <w:pPr>
+                        <w:spacing w:after="0"/>
+                        <w:jc w:val="center"/>
+                        <w:rPr>
+                          <w:rFonts w:ascii="Times New Roman" w:hAnsi="Times New Roman" w:cs="Times New Roman"/>
+                          <w:sz w:val="20"/>
+                        </w:rPr>
+                      </w:pPr>
+                      <w:r>
+                        <w:rPr>
+                          <w:rFonts w:ascii="Times New Roman" w:hAnsi="Times New Roman" w:cs="Times New Roman"/>
+                          <w:i/>
+                          <w:sz w:val="20"/>
+                        </w:rPr>
+                        <w:t>o</w:t>
+                      </w:r>
+                      <w:r>
+                        <w:rPr>
+                          <w:rFonts w:ascii="Times New Roman" w:hAnsi="Times New Roman" w:cs="Times New Roman"/>
+                          <w:sz w:val="20"/>
+                          <w:vertAlign w:val="subscript"/>
+                        </w:rPr>
+                        <w:t>1</w:t>
+                      </w:r>
+                      <w:r>
+                        <w:rPr>
+                          <w:rFonts w:ascii="Times New Roman" w:hAnsi="Times New Roman" w:cs="Times New Roman"/>
+                          <w:sz w:val="20"/>
+                          <w:vertAlign w:val="subscript"/>
+                        </w:rPr>
+                        <w:t>-</w:t>
+                      </w:r>
+                      <w:r>
+                        <w:rPr>
+                          <w:rFonts w:ascii="Times New Roman" w:hAnsi="Times New Roman" w:cs="Times New Roman"/>
+                          <w:sz w:val="20"/>
+                        </w:rPr>
+                        <w:t xml:space="preserve"> </w:t>
+                      </w:r>
+                    </w:p>
+                  </w:txbxContent>
+                </v:textbox>
+              </v:shape>
+            </v:group>
+            <v:group id="_x0000_s106747" style="position:absolute;left:1536;top:3252;width:6217;height:1567" coordorigin="1536,1752" coordsize="6217,1567">
+              <v:group id="_x0000_s106748" style="position:absolute;left:1536;top:1752;width:1095;height:1567" coordorigin="2330,2961" coordsize="1095,1565">
+                <v:shape id="_x0000_s106749" type="#_x0000_t202" style="position:absolute;left:3066;top:3677;width:359;height:384" filled="f" stroked="f">
+                  <v:textbox style="mso-next-textbox:#_x0000_s106749" inset="0,.5mm,0,.5mm">
+                    <w:txbxContent>
+                      <w:p>
+                        <w:pPr>
+                          <w:jc w:val="center"/>
+                          <w:rPr>
+                            <w:rFonts w:ascii="Times New Roman" w:hAnsi="Times New Roman" w:cs="Times New Roman"/>
+                            <w:i/>
+                            <w:sz w:val="20"/>
+                          </w:rPr>
+                        </w:pPr>
+                        <w:r>
+                          <w:rPr>
+                            <w:rFonts w:ascii="Times New Roman" w:hAnsi="Times New Roman" w:cs="Times New Roman"/>
+                            <w:i/>
+                            <w:sz w:val="20"/>
+                          </w:rPr>
+                          <w:t>y</w:t>
+                        </w:r>
+                      </w:p>
+                    </w:txbxContent>
+                  </v:textbox>
+                </v:shape>
+                <v:shape id="_x0000_s106750" type="#_x0000_t202" style="position:absolute;left:2330;top:2961;width:359;height:384" filled="f" stroked="f">
+                  <v:textbox style="mso-next-textbox:#_x0000_s106750" inset="0,.5mm,0,.5mm">
+                    <w:txbxContent>
+                      <w:p>
+                        <w:pPr>
+                          <w:jc w:val="center"/>
+                          <w:rPr>
+                            <w:rFonts w:ascii="Times New Roman" w:hAnsi="Times New Roman" w:cs="Times New Roman"/>
+                            <w:i/>
+                            <w:sz w:val="20"/>
+                          </w:rPr>
+                        </w:pPr>
+                        <w:r>
+                          <w:rPr>
+                            <w:rFonts w:ascii="Times New Roman" w:hAnsi="Times New Roman" w:cs="Times New Roman"/>
+                            <w:i/>
+                            <w:sz w:val="20"/>
+                          </w:rPr>
+                          <w:t>z</w:t>
+                        </w:r>
+                      </w:p>
+                    </w:txbxContent>
+                  </v:textbox>
+                </v:shape>
+                <v:shape id="_x0000_s106751" type="#_x0000_t202" style="position:absolute;left:2781;top:4142;width:359;height:384" filled="f" stroked="f">
+                  <v:textbox style="mso-next-textbox:#_x0000_s106751" inset="0,.5mm,0,.5mm">
+                    <w:txbxContent>
+                      <w:p>
+                        <w:pPr>
+                          <w:jc w:val="center"/>
+                          <w:rPr>
+                            <w:rFonts w:ascii="Times New Roman" w:hAnsi="Times New Roman" w:cs="Times New Roman"/>
+                            <w:i/>
+                            <w:sz w:val="20"/>
+                          </w:rPr>
+                        </w:pPr>
+                        <w:r>
+                          <w:rPr>
+                            <w:rFonts w:ascii="Times New Roman" w:hAnsi="Times New Roman" w:cs="Times New Roman"/>
+                            <w:i/>
+                            <w:sz w:val="20"/>
+                          </w:rPr>
+                          <w:t>x</w:t>
+                        </w:r>
+                      </w:p>
+                    </w:txbxContent>
+                  </v:textbox>
+                </v:shape>
+                <v:shape id="_x0000_s106752" type="#_x0000_t32" style="position:absolute;left:2493;top:3850;width:567;height:2" o:connectortype="straight" strokecolor="#00b050" strokeweight="1pt">
+                  <v:stroke endarrow="block"/>
+                </v:shape>
+                <v:shape id="_x0000_s106753" type="#_x0000_t32" style="position:absolute;left:2222;top:3562;width:567;height:2;rotation:-90" o:connectortype="straight" strokecolor="#0070c0" strokeweight="1pt">
+                  <v:stroke endarrow="block"/>
+                </v:shape>
+                <v:shape id="_x0000_s106754" type="#_x0000_t32" style="position:absolute;left:2444;top:4029;width:454;height:2;rotation:315;flip:y" o:connectortype="straight" strokecolor="#c00000" strokeweight="1pt">
+                  <v:stroke endarrow="block"/>
+                </v:shape>
+                <v:oval id="_x0000_s106755" style="position:absolute;left:2478;top:3823;width:57;height:56" fillcolor="black [3213]" strokeweight="1pt">
+                  <o:lock v:ext="edit" aspectratio="t"/>
+                </v:oval>
+              </v:group>
+              <v:rect id="_x0000_s106756" style="position:absolute;left:4793;top:2501;width:850;height:170" fillcolor="#eaf1dd [662]" strokecolor="#00b050" strokeweight="1pt"/>
+              <v:oval id="_x0000_s106757" style="position:absolute;left:6710;top:2559;width:57;height:57" fillcolor="black [3213]">
+                <o:lock v:ext="edit" aspectratio="t"/>
+              </v:oval>
+              <v:shape id="_x0000_s106758" type="#_x0000_t32" style="position:absolute;left:5642;top:2371;width:1077;height:1" o:connectortype="straight">
+                <v:stroke startarrow="open" endarrow="open"/>
+              </v:shape>
+              <v:shape id="_x0000_s106759" type="#_x0000_t202" style="position:absolute;left:6016;top:2220;width:297;height:301" fillcolor="white [3212]" stroked="f">
+                <v:textbox style="mso-next-textbox:#_x0000_s106759" inset="0,.5mm,0,.5mm">
+                  <w:txbxContent>
+                    <w:p>
+                      <w:pPr>
+                        <w:spacing w:after="0"/>
+                        <w:jc w:val="center"/>
+                        <w:rPr>
+                          <w:rFonts w:ascii="Times New Roman" w:hAnsi="Times New Roman" w:cs="Times New Roman"/>
+                          <w:sz w:val="20"/>
+                        </w:rPr>
+                      </w:pPr>
+                      <w:r>
+                        <w:rPr>
+                          <w:rFonts w:ascii="Times New Roman" w:hAnsi="Times New Roman" w:cs="Times New Roman"/>
+                          <w:i/>
+                          <w:sz w:val="20"/>
+                        </w:rPr>
+                        <w:t>l</w:t>
+                      </w:r>
+                      <w:r>
+                        <w:rPr>
+                          <w:rFonts w:ascii="Times New Roman" w:hAnsi="Times New Roman" w:cs="Times New Roman"/>
+                          <w:sz w:val="20"/>
+                          <w:vertAlign w:val="subscript"/>
+                        </w:rPr>
+                        <w:t>2+</w:t>
+                      </w:r>
+                    </w:p>
+                  </w:txbxContent>
+                </v:textbox>
+              </v:shape>
+              <v:shape id="_x0000_s106760" type="#_x0000_t32" style="position:absolute;left:6777;top:2584;width:567;height:1" o:connectortype="straight" strokecolor="#00b050" strokeweight="1.25pt">
+                <v:stroke endarrow="block"/>
+              </v:shape>
+              <v:shape id="_x0000_s106761" type="#_x0000_t202" style="position:absolute;left:4977;top:2171;width:481;height:301" filled="f" fillcolor="white [3212]" stroked="f">
+                <v:textbox style="mso-next-textbox:#_x0000_s106761" inset="0,.5mm,0,.5mm">
+                  <w:txbxContent>
+                    <w:p>
+                      <w:pPr>
+                        <w:jc w:val="center"/>
+                      </w:pPr>
+                      <w:r>
+                        <w:rPr>
+                          <w:rFonts w:ascii="Times New Roman" w:hAnsi="Times New Roman" w:cs="Times New Roman"/>
+                          <w:i/>
+                          <w:sz w:val="20"/>
+                        </w:rPr>
+                        <w:t>λ</w:t>
+                      </w:r>
+                      <w:r>
+                        <w:rPr>
+                          <w:rFonts w:ascii="Times New Roman" w:hAnsi="Times New Roman" w:cs="Times New Roman"/>
+                          <w:sz w:val="20"/>
+                          <w:vertAlign w:val="subscript"/>
+                        </w:rPr>
+                        <w:t>2</w:t>
+                      </w:r>
+                      <w:r>
+                        <w:rPr>
+                          <w:rFonts w:ascii="Times New Roman" w:hAnsi="Times New Roman" w:cs="Times New Roman"/>
+                          <w:sz w:val="20"/>
+                        </w:rPr>
+                        <w:t xml:space="preserve">, </w:t>
+                      </w:r>
+                      <w:r>
+                        <w:rPr>
+                          <w:rFonts w:ascii="Times New Roman" w:hAnsi="Times New Roman" w:cs="Times New Roman"/>
+                          <w:i/>
+                          <w:sz w:val="20"/>
+                        </w:rPr>
+                        <w:t>L</w:t>
+                      </w:r>
+                      <w:r>
+                        <w:rPr>
+                          <w:rFonts w:ascii="Times New Roman" w:hAnsi="Times New Roman" w:cs="Times New Roman"/>
+                          <w:sz w:val="20"/>
+                          <w:vertAlign w:val="subscript"/>
+                        </w:rPr>
+                        <w:t>2</w:t>
+                      </w:r>
+                    </w:p>
+                  </w:txbxContent>
+                </v:textbox>
+              </v:shape>
+              <v:shape id="_x0000_s106762" type="#_x0000_t75" style="position:absolute;left:7425;top:2407;width:328;height:360">
+                <v:imagedata r:id="rId57" o:title=""/>
+              </v:shape>
+              <v:shape id="_x0000_s106763" type="#_x0000_t32" style="position:absolute;left:5642;top:2336;width:1;height:283" o:connectortype="straight">
+                <v:stroke dashstyle="dash"/>
+              </v:shape>
+              <v:shape id="_x0000_s106764" type="#_x0000_t32" style="position:absolute;left:6722;top:2336;width:1;height:283" o:connectortype="straight">
+                <v:stroke dashstyle="dash"/>
+              </v:shape>
+              <v:shape id="_x0000_s106765" type="#_x0000_t202" style="position:absolute;left:6439;top:2583;width:297;height:301" filled="f" fillcolor="white [3212]" stroked="f">
+                <v:textbox style="mso-next-textbox:#_x0000_s106765" inset="0,.5mm,0,.5mm">
+                  <w:txbxContent>
+                    <w:p>
+                      <w:pPr>
+                        <w:spacing w:after="0"/>
+                        <w:jc w:val="center"/>
+                        <w:rPr>
+                          <w:rFonts w:ascii="Times New Roman" w:hAnsi="Times New Roman" w:cs="Times New Roman"/>
+                          <w:sz w:val="20"/>
+                        </w:rPr>
+                      </w:pPr>
+                      <w:r>
+                        <w:rPr>
+                          <w:rFonts w:ascii="Times New Roman" w:hAnsi="Times New Roman" w:cs="Times New Roman"/>
+                          <w:i/>
+                          <w:sz w:val="20"/>
+                        </w:rPr>
+                        <w:t>o</w:t>
+                      </w:r>
+                      <w:r>
+                        <w:rPr>
+                          <w:rFonts w:ascii="Times New Roman" w:hAnsi="Times New Roman" w:cs="Times New Roman"/>
+                          <w:sz w:val="20"/>
+                          <w:vertAlign w:val="subscript"/>
+                        </w:rPr>
+                        <w:t>2</w:t>
+                      </w:r>
+                      <w:r>
+                        <w:rPr>
+                          <w:rFonts w:ascii="Times New Roman" w:hAnsi="Times New Roman" w:cs="Times New Roman"/>
+                          <w:i/>
+                          <w:sz w:val="20"/>
+                          <w:vertAlign w:val="subscript"/>
+                        </w:rPr>
+                        <w:t>+</w:t>
+                      </w:r>
+                    </w:p>
+                  </w:txbxContent>
+                </v:textbox>
+              </v:shape>
+              <v:oval id="_x0000_s106766" style="position:absolute;left:3892;top:2550;width:57;height:57" fillcolor="black [3213]">
+                <o:lock v:ext="edit" aspectratio="t"/>
+              </v:oval>
+              <v:shape id="_x0000_s106767" type="#_x0000_t32" style="position:absolute;left:3918;top:2362;width:874;height:1" o:connectortype="straight">
+                <v:stroke startarrow="open" endarrow="open"/>
+              </v:shape>
+              <v:shape id="_x0000_s106768" type="#_x0000_t202" style="position:absolute;left:4206;top:2211;width:297;height:301" fillcolor="white [3212]" stroked="f">
+                <v:textbox style="mso-next-textbox:#_x0000_s106768" inset="0,.5mm,0,.5mm">
+                  <w:txbxContent>
+                    <w:p>
+                      <w:pPr>
+                        <w:spacing w:after="0"/>
+                        <w:jc w:val="center"/>
+                        <w:rPr>
+                          <w:rFonts w:ascii="Times New Roman" w:hAnsi="Times New Roman" w:cs="Times New Roman"/>
+                          <w:sz w:val="20"/>
+                        </w:rPr>
+                      </w:pPr>
+                      <w:r>
+                        <w:rPr>
+                          <w:rFonts w:ascii="Times New Roman" w:hAnsi="Times New Roman" w:cs="Times New Roman"/>
+                          <w:i/>
+                          <w:sz w:val="20"/>
+                        </w:rPr>
+                        <w:t>l</w:t>
+                      </w:r>
+                      <w:r>
+                        <w:rPr>
+                          <w:rFonts w:ascii="Times New Roman" w:hAnsi="Times New Roman" w:cs="Times New Roman"/>
+                          <w:sz w:val="20"/>
+                          <w:vertAlign w:val="subscript"/>
+                        </w:rPr>
+                        <w:t>2</w:t>
+                      </w:r>
+                      <w:r>
+                        <w:rPr>
+                          <w:rFonts w:ascii="Times New Roman" w:hAnsi="Times New Roman" w:cs="Times New Roman"/>
+                          <w:sz w:val="20"/>
+                          <w:vertAlign w:val="subscript"/>
+                        </w:rPr>
+                        <w:t>-</w:t>
+                      </w:r>
+                    </w:p>
+                  </w:txbxContent>
+                </v:textbox>
+              </v:shape>
+              <v:shape id="_x0000_s106769" type="#_x0000_t32" style="position:absolute;left:3347;top:2575;width:567;height:1;flip:x" o:connectortype="straight" strokecolor="#00b050" strokeweight="1.25pt">
+                <v:stroke endarrow="block"/>
+              </v:shape>
+              <v:shape id="_x0000_s106770" type="#_x0000_t75" style="position:absolute;left:3035;top:2398;width:347;height:360">
+                <v:imagedata r:id="rId58" o:title=""/>
+              </v:shape>
+              <v:shape id="_x0000_s106771" type="#_x0000_t32" style="position:absolute;left:4792;top:2327;width:1;height:283" o:connectortype="straight">
+                <v:stroke dashstyle="dash"/>
+              </v:shape>
+              <v:shape id="_x0000_s106772" type="#_x0000_t32" style="position:absolute;left:3916;top:2327;width:1;height:283" o:connectortype="straight">
+                <v:stroke dashstyle="dash"/>
+              </v:shape>
+              <v:shape id="_x0000_s106773" type="#_x0000_t202" style="position:absolute;left:3933;top:2586;width:297;height:301" filled="f" fillcolor="white [3212]" stroked="f">
+                <v:textbox style="mso-next-textbox:#_x0000_s106773" inset="0,.5mm,0,.5mm">
+                  <w:txbxContent>
+                    <w:p>
+                      <w:pPr>
+                        <w:spacing w:after="0"/>
+                        <w:jc w:val="center"/>
+                        <w:rPr>
+                          <w:rFonts w:ascii="Times New Roman" w:hAnsi="Times New Roman" w:cs="Times New Roman"/>
+                          <w:sz w:val="20"/>
+                        </w:rPr>
+                      </w:pPr>
+                      <w:r>
+                        <w:rPr>
+                          <w:rFonts w:ascii="Times New Roman" w:hAnsi="Times New Roman" w:cs="Times New Roman"/>
+                          <w:i/>
+                          <w:sz w:val="20"/>
+                        </w:rPr>
+                        <w:t>o</w:t>
+                      </w:r>
+                      <w:r>
+                        <w:rPr>
+                          <w:rFonts w:ascii="Times New Roman" w:hAnsi="Times New Roman" w:cs="Times New Roman"/>
+                          <w:sz w:val="20"/>
+                          <w:vertAlign w:val="subscript"/>
+                        </w:rPr>
+                        <w:t>2</w:t>
+                      </w:r>
+                      <w:r>
+                        <w:rPr>
+                          <w:rFonts w:ascii="Times New Roman" w:hAnsi="Times New Roman" w:cs="Times New Roman"/>
+                          <w:sz w:val="20"/>
+                          <w:vertAlign w:val="subscript"/>
+                        </w:rPr>
+                        <w:t>-</w:t>
+                      </w:r>
+                      <w:r>
+                        <w:rPr>
+                          <w:rFonts w:ascii="Times New Roman" w:hAnsi="Times New Roman" w:cs="Times New Roman"/>
+                          <w:sz w:val="20"/>
+                        </w:rPr>
+                        <w:t xml:space="preserve"> </w:t>
+                      </w:r>
+                    </w:p>
+                  </w:txbxContent>
+                </v:textbox>
+              </v:shape>
+            </v:group>
+            <v:group id="_x0000_s106774" style="position:absolute;left:1536;top:4752;width:6217;height:1567" coordorigin="1536,1752" coordsize="6217,1567">
+              <v:group id="_x0000_s106775" style="position:absolute;left:1536;top:1752;width:1095;height:1567" coordorigin="2330,2961" coordsize="1095,1565">
+                <v:shape id="_x0000_s106776" type="#_x0000_t202" style="position:absolute;left:3066;top:3677;width:359;height:384" filled="f" stroked="f">
+                  <v:textbox style="mso-next-textbox:#_x0000_s106776" inset="0,.5mm,0,.5mm">
+                    <w:txbxContent>
+                      <w:p>
+                        <w:pPr>
+                          <w:jc w:val="center"/>
+                          <w:rPr>
+                            <w:rFonts w:ascii="Times New Roman" w:hAnsi="Times New Roman" w:cs="Times New Roman"/>
+                            <w:i/>
+                            <w:sz w:val="20"/>
+                          </w:rPr>
+                        </w:pPr>
+                        <w:r>
+                          <w:rPr>
+                            <w:rFonts w:ascii="Times New Roman" w:hAnsi="Times New Roman" w:cs="Times New Roman"/>
+                            <w:i/>
+                            <w:sz w:val="20"/>
+                          </w:rPr>
+                          <w:t>z</w:t>
+                        </w:r>
+                      </w:p>
+                    </w:txbxContent>
+                  </v:textbox>
+                </v:shape>
+                <v:shape id="_x0000_s106777" type="#_x0000_t202" style="position:absolute;left:2330;top:2961;width:359;height:384" filled="f" stroked="f">
+                  <v:textbox style="mso-next-textbox:#_x0000_s106777" inset="0,.5mm,0,.5mm">
+                    <w:txbxContent>
+                      <w:p>
+                        <w:pPr>
+                          <w:jc w:val="center"/>
+                          <w:rPr>
+                            <w:rFonts w:ascii="Times New Roman" w:hAnsi="Times New Roman" w:cs="Times New Roman"/>
+                            <w:i/>
+                            <w:sz w:val="20"/>
+                          </w:rPr>
+                        </w:pPr>
+                        <w:r>
+                          <w:rPr>
+                            <w:rFonts w:ascii="Times New Roman" w:hAnsi="Times New Roman" w:cs="Times New Roman"/>
+                            <w:i/>
+                            <w:sz w:val="20"/>
+                          </w:rPr>
+                          <w:t>x</w:t>
+                        </w:r>
+                      </w:p>
+                    </w:txbxContent>
+                  </v:textbox>
+                </v:shape>
+                <v:shape id="_x0000_s106778" type="#_x0000_t202" style="position:absolute;left:2781;top:4142;width:359;height:384" filled="f" stroked="f">
+                  <v:textbox style="mso-next-textbox:#_x0000_s106778" inset="0,.5mm,0,.5mm">
+                    <w:txbxContent>
+                      <w:p>
+                        <w:pPr>
+                          <w:jc w:val="center"/>
+                          <w:rPr>
+                            <w:rFonts w:ascii="Times New Roman" w:hAnsi="Times New Roman" w:cs="Times New Roman"/>
+                            <w:i/>
+                            <w:sz w:val="20"/>
+                          </w:rPr>
+                        </w:pPr>
+                        <w:r>
+                          <w:rPr>
+                            <w:rFonts w:ascii="Times New Roman" w:hAnsi="Times New Roman" w:cs="Times New Roman"/>
+                            <w:i/>
+                            <w:sz w:val="20"/>
+                          </w:rPr>
+                          <w:t>y</w:t>
+                        </w:r>
+                      </w:p>
+                    </w:txbxContent>
+                  </v:textbox>
+                </v:shape>
+                <v:shape id="_x0000_s106779" type="#_x0000_t32" style="position:absolute;left:2493;top:3850;width:567;height:2" o:connectortype="straight" strokecolor="#0070c0" strokeweight="1pt">
+                  <v:stroke endarrow="block"/>
+                </v:shape>
+                <v:shape id="_x0000_s106780" type="#_x0000_t32" style="position:absolute;left:2222;top:3562;width:567;height:2;rotation:-90" o:connectortype="straight" strokecolor="#c00000" strokeweight="1pt">
+                  <v:stroke endarrow="block"/>
+                </v:shape>
+                <v:shape id="_x0000_s106781" type="#_x0000_t32" style="position:absolute;left:2444;top:4029;width:454;height:2;rotation:315;flip:y" o:connectortype="straight" strokecolor="#00b050" strokeweight="1pt">
+                  <v:stroke endarrow="block"/>
+                </v:shape>
+                <v:oval id="_x0000_s106782" style="position:absolute;left:2478;top:3823;width:57;height:56" fillcolor="black [3213]" strokeweight="1pt">
+                  <o:lock v:ext="edit" aspectratio="t"/>
+                </v:oval>
+              </v:group>
+              <v:rect id="_x0000_s106783" style="position:absolute;left:4793;top:2501;width:850;height:170" fillcolor="#c6d9f1 [671]" strokecolor="#0070c0" strokeweight="1pt"/>
+              <v:oval id="_x0000_s106784" style="position:absolute;left:6710;top:2559;width:57;height:57" fillcolor="black [3213]">
+                <o:lock v:ext="edit" aspectratio="t"/>
+              </v:oval>
+              <v:shape id="_x0000_s106785" type="#_x0000_t32" style="position:absolute;left:5642;top:2371;width:1077;height:1" o:connectortype="straight">
+                <v:stroke startarrow="open" endarrow="open"/>
+              </v:shape>
+              <v:shape id="_x0000_s106786" type="#_x0000_t202" style="position:absolute;left:6016;top:2220;width:297;height:301" fillcolor="white [3212]" stroked="f">
+                <v:textbox style="mso-next-textbox:#_x0000_s106786" inset="0,.5mm,0,.5mm">
+                  <w:txbxContent>
+                    <w:p>
+                      <w:pPr>
+                        <w:spacing w:after="0"/>
+                        <w:jc w:val="center"/>
+                        <w:rPr>
+                          <w:rFonts w:ascii="Times New Roman" w:hAnsi="Times New Roman" w:cs="Times New Roman"/>
+                          <w:sz w:val="20"/>
+                        </w:rPr>
+                      </w:pPr>
+                      <w:r>
+                        <w:rPr>
+                          <w:rFonts w:ascii="Times New Roman" w:hAnsi="Times New Roman" w:cs="Times New Roman"/>
+                          <w:i/>
+                          <w:sz w:val="20"/>
+                        </w:rPr>
+                        <w:t>l</w:t>
+                      </w:r>
+                      <w:r>
+                        <w:rPr>
+                          <w:rFonts w:ascii="Times New Roman" w:hAnsi="Times New Roman" w:cs="Times New Roman"/>
+                          <w:sz w:val="20"/>
+                          <w:vertAlign w:val="subscript"/>
+                        </w:rPr>
+                        <w:t>3+</w:t>
+                      </w:r>
+                    </w:p>
+                  </w:txbxContent>
+                </v:textbox>
+              </v:shape>
+              <v:shape id="_x0000_s106787" type="#_x0000_t32" style="position:absolute;left:6777;top:2584;width:567;height:1" o:connectortype="straight" strokecolor="#0070c0" strokeweight="1.25pt">
+                <v:stroke endarrow="block"/>
+              </v:shape>
+              <v:shape id="_x0000_s106788" type="#_x0000_t202" style="position:absolute;left:4977;top:2171;width:481;height:301" filled="f" fillcolor="white [3212]" stroked="f">
+                <v:textbox style="mso-next-textbox:#_x0000_s106788" inset="0,.5mm,0,.5mm">
+                  <w:txbxContent>
+                    <w:p>
+                      <w:pPr>
+                        <w:jc w:val="center"/>
+                      </w:pPr>
+                      <w:r>
+                        <w:rPr>
+                          <w:rFonts w:ascii="Times New Roman" w:hAnsi="Times New Roman" w:cs="Times New Roman"/>
+                          <w:i/>
+                          <w:sz w:val="20"/>
+                        </w:rPr>
+                        <w:t>λ</w:t>
+                      </w:r>
+                      <w:r>
+                        <w:rPr>
+                          <w:rFonts w:ascii="Times New Roman" w:hAnsi="Times New Roman" w:cs="Times New Roman"/>
+                          <w:sz w:val="20"/>
+                          <w:vertAlign w:val="subscript"/>
+                        </w:rPr>
+                        <w:t>3</w:t>
+                      </w:r>
+                      <w:r>
+                        <w:rPr>
+                          <w:rFonts w:ascii="Times New Roman" w:hAnsi="Times New Roman" w:cs="Times New Roman"/>
+                          <w:sz w:val="20"/>
+                        </w:rPr>
+                        <w:t xml:space="preserve">, </w:t>
+                      </w:r>
+                      <w:r>
+                        <w:rPr>
+                          <w:rFonts w:ascii="Times New Roman" w:hAnsi="Times New Roman" w:cs="Times New Roman"/>
+                          <w:i/>
+                          <w:sz w:val="20"/>
+                        </w:rPr>
+                        <w:t>L</w:t>
+                      </w:r>
+                      <w:r>
+                        <w:rPr>
+                          <w:rFonts w:ascii="Times New Roman" w:hAnsi="Times New Roman" w:cs="Times New Roman"/>
+                          <w:sz w:val="20"/>
+                          <w:vertAlign w:val="subscript"/>
+                        </w:rPr>
+                        <w:t>3</w:t>
+                      </w:r>
+                    </w:p>
+                  </w:txbxContent>
+                </v:textbox>
+              </v:shape>
+              <v:shape id="_x0000_s106789" type="#_x0000_t75" style="position:absolute;left:7425;top:2407;width:328;height:360">
+                <v:imagedata r:id="rId59" o:title=""/>
+              </v:shape>
+              <v:shape id="_x0000_s106790" type="#_x0000_t32" style="position:absolute;left:5642;top:2336;width:1;height:283" o:connectortype="straight">
+                <v:stroke dashstyle="dash"/>
+              </v:shape>
+              <v:shape id="_x0000_s106791" type="#_x0000_t32" style="position:absolute;left:6722;top:2336;width:1;height:283" o:connectortype="straight">
+                <v:stroke dashstyle="dash"/>
+              </v:shape>
+              <v:shape id="_x0000_s106792" type="#_x0000_t202" style="position:absolute;left:6439;top:2583;width:297;height:301" filled="f" fillcolor="white [3212]" stroked="f">
+                <v:textbox style="mso-next-textbox:#_x0000_s106792" inset="0,.5mm,0,.5mm">
+                  <w:txbxContent>
+                    <w:p>
+                      <w:pPr>
+                        <w:spacing w:after="0"/>
+                        <w:jc w:val="center"/>
+                        <w:rPr>
+                          <w:rFonts w:ascii="Times New Roman" w:hAnsi="Times New Roman" w:cs="Times New Roman"/>
+                          <w:sz w:val="20"/>
+                        </w:rPr>
+                      </w:pPr>
+                      <w:r>
+                        <w:rPr>
+                          <w:rFonts w:ascii="Times New Roman" w:hAnsi="Times New Roman" w:cs="Times New Roman"/>
+                          <w:i/>
+                          <w:sz w:val="20"/>
+                        </w:rPr>
+                        <w:t>o</w:t>
+                      </w:r>
+                      <w:r>
+                        <w:rPr>
+                          <w:rFonts w:ascii="Times New Roman" w:hAnsi="Times New Roman" w:cs="Times New Roman"/>
+                          <w:sz w:val="20"/>
+                          <w:vertAlign w:val="subscript"/>
+                        </w:rPr>
+                        <w:t>3</w:t>
+                      </w:r>
+                      <w:r>
+                        <w:rPr>
+                          <w:rFonts w:ascii="Times New Roman" w:hAnsi="Times New Roman" w:cs="Times New Roman"/>
+                          <w:i/>
+                          <w:sz w:val="20"/>
+                          <w:vertAlign w:val="subscript"/>
+                        </w:rPr>
+                        <w:t>+</w:t>
+                      </w:r>
+                    </w:p>
+                  </w:txbxContent>
+                </v:textbox>
+              </v:shape>
+              <v:oval id="_x0000_s106793" style="position:absolute;left:3892;top:2550;width:57;height:57" fillcolor="black [3213]">
+                <o:lock v:ext="edit" aspectratio="t"/>
+              </v:oval>
+              <v:shape id="_x0000_s106794" type="#_x0000_t32" style="position:absolute;left:3918;top:2362;width:874;height:1" o:connectortype="straight">
+                <v:stroke startarrow="open" endarrow="open"/>
+              </v:shape>
+              <v:shape id="_x0000_s106795" type="#_x0000_t202" style="position:absolute;left:4206;top:2211;width:297;height:301" fillcolor="white [3212]" stroked="f">
+                <v:textbox style="mso-next-textbox:#_x0000_s106795" inset="0,.5mm,0,.5mm">
+                  <w:txbxContent>
+                    <w:p>
+                      <w:pPr>
+                        <w:spacing w:after="0"/>
+                        <w:jc w:val="center"/>
+                        <w:rPr>
+                          <w:rFonts w:ascii="Times New Roman" w:hAnsi="Times New Roman" w:cs="Times New Roman"/>
+                          <w:sz w:val="20"/>
+                        </w:rPr>
+                      </w:pPr>
+                      <w:r>
+                        <w:rPr>
+                          <w:rFonts w:ascii="Times New Roman" w:hAnsi="Times New Roman" w:cs="Times New Roman"/>
+                          <w:i/>
+                          <w:sz w:val="20"/>
+                        </w:rPr>
+                        <w:t>l</w:t>
+                      </w:r>
+                      <w:r>
+                        <w:rPr>
+                          <w:rFonts w:ascii="Times New Roman" w:hAnsi="Times New Roman" w:cs="Times New Roman"/>
+                          <w:sz w:val="20"/>
+                          <w:vertAlign w:val="subscript"/>
+                        </w:rPr>
+                        <w:t>3</w:t>
+                      </w:r>
+                      <w:r>
+                        <w:rPr>
+                          <w:rFonts w:ascii="Times New Roman" w:hAnsi="Times New Roman" w:cs="Times New Roman"/>
+                          <w:sz w:val="20"/>
+                          <w:vertAlign w:val="subscript"/>
+                        </w:rPr>
+                        <w:t>-</w:t>
+                      </w:r>
+                    </w:p>
+                  </w:txbxContent>
+                </v:textbox>
+              </v:shape>
+              <v:shape id="_x0000_s106796" type="#_x0000_t32" style="position:absolute;left:3347;top:2575;width:567;height:1;flip:x" o:connectortype="straight" strokecolor="#0070c0" strokeweight="1.25pt">
+                <v:stroke endarrow="block"/>
+              </v:shape>
+              <v:shape id="_x0000_s106797" type="#_x0000_t75" style="position:absolute;left:3035;top:2398;width:347;height:360">
+                <v:imagedata r:id="rId60" o:title=""/>
+              </v:shape>
+              <v:shape id="_x0000_s106798" type="#_x0000_t32" style="position:absolute;left:4792;top:2327;width:1;height:283" o:connectortype="straight">
+                <v:stroke dashstyle="dash"/>
+              </v:shape>
+              <v:shape id="_x0000_s106799" type="#_x0000_t32" style="position:absolute;left:3916;top:2327;width:1;height:283" o:connectortype="straight">
+                <v:stroke dashstyle="dash"/>
+              </v:shape>
+              <v:shape id="_x0000_s106800" type="#_x0000_t202" style="position:absolute;left:3933;top:2586;width:297;height:301" filled="f" fillcolor="white [3212]" stroked="f">
+                <v:textbox style="mso-next-textbox:#_x0000_s106800" inset="0,.5mm,0,.5mm">
+                  <w:txbxContent>
+                    <w:p>
+                      <w:pPr>
+                        <w:spacing w:after="0"/>
+                        <w:jc w:val="center"/>
+                        <w:rPr>
+                          <w:rFonts w:ascii="Times New Roman" w:hAnsi="Times New Roman" w:cs="Times New Roman"/>
+                          <w:sz w:val="20"/>
+                        </w:rPr>
+                      </w:pPr>
+                      <w:r>
+                        <w:rPr>
+                          <w:rFonts w:ascii="Times New Roman" w:hAnsi="Times New Roman" w:cs="Times New Roman"/>
+                          <w:i/>
+                          <w:sz w:val="20"/>
+                        </w:rPr>
+                        <w:t>o</w:t>
+                      </w:r>
+                      <w:r>
+                        <w:rPr>
+                          <w:rFonts w:ascii="Times New Roman" w:hAnsi="Times New Roman" w:cs="Times New Roman"/>
+                          <w:sz w:val="20"/>
+                          <w:vertAlign w:val="subscript"/>
+                        </w:rPr>
+                        <w:t>3</w:t>
+                      </w:r>
+                      <w:r>
+                        <w:rPr>
+                          <w:rFonts w:ascii="Times New Roman" w:hAnsi="Times New Roman" w:cs="Times New Roman"/>
+                          <w:sz w:val="20"/>
+                          <w:vertAlign w:val="subscript"/>
+                        </w:rPr>
+                        <w:t>-</w:t>
+                      </w:r>
+                      <w:r>
+                        <w:rPr>
+                          <w:rFonts w:ascii="Times New Roman" w:hAnsi="Times New Roman" w:cs="Times New Roman"/>
+                          <w:sz w:val="20"/>
+                        </w:rPr>
+                        <w:t xml:space="preserve"> </w:t>
+                      </w:r>
+                    </w:p>
+                  </w:txbxContent>
+                </v:textbox>
+              </v:shape>
+            </v:group>
+            <w10:wrap type="none"/>
+            <w10:anchorlock/>
+          </v:group>
+          <o:OLEObject Type="Embed" ProgID="Equation.3" ShapeID="_x0000_s106733" DrawAspect="Content" ObjectID="_1673114014" r:id="rId61"/>
+          <o:OLEObject Type="Embed" ProgID="Equation.3" ShapeID="_x0000_s106741" DrawAspect="Content" ObjectID="_1673114015" r:id="rId62"/>
+          <o:OLEObject Type="Embed" ProgID="Equation.3" ShapeID="_x0000_s106762" DrawAspect="Content" ObjectID="_1673114017" r:id="rId63"/>
+          <o:OLEObject Type="Embed" ProgID="Equation.3" ShapeID="_x0000_s106770" DrawAspect="Content" ObjectID="_1673114016" r:id="rId64"/>
+          <o:OLEObject Type="Embed" ProgID="Equation.3" ShapeID="_x0000_s106789" DrawAspect="Content" ObjectID="_1673114019" r:id="rId65"/>
+          <o:OLEObject Type="Embed" ProgID="Equation.3" ShapeID="_x0000_s106797" DrawAspect="Content" ObjectID="_1673114018" r:id="rId66"/>
+        </w:pict>
+      </w:r>
+    </w:p>
+    <w:p>
+      <w:pPr>
+        <w:pStyle w:val="Heading1"/>
+      </w:pPr>
+      <w:bookmarkStart w:id="9" w:name="_Toc62499566"/>
       <w:r>
         <w:t>Notes</w:t>
       </w:r>
       <w:r>
         <w:t xml:space="preserve"> and version</w:t>
       </w:r>
-      <w:bookmarkEnd w:id="8"/>
+      <w:bookmarkEnd w:id="9"/>
     </w:p>
     <w:p>
       <w:pPr>
@@ -5757,7 +6868,7 @@
     </w:p>
     <w:p/>
     <w:sectPr>
-      <w:headerReference w:type="default" r:id="rId55"/>
+      <w:headerReference w:type="default" r:id="rId67"/>
       <w:type w:val="continuous"/>
       <w:pgSz w:w="11907" w:h="16839" w:code="9"/>
       <w:pgMar w:top="1134" w:right="1134" w:bottom="1134" w:left="1134" w:header="720" w:footer="720" w:gutter="0"/>
@@ -5806,10 +6917,7 @@
     </w:pPr>
     <w:r>
       <w:tab/>
-      <w:t>0003</w:t>
-    </w:r>
-    <w:r>
-      <w:t>-</w:t>
+      <w:t>0003-</w:t>
     </w:r>
     <w:fldSimple w:instr=" PAGE  \* Arabic  \* MERGEFORMAT ">
       <w:r>

</xml_diff>

<commit_message>
fig+1:flow chart of bisection
</commit_message>
<xml_diff>
--- a/src/figs/docx/0003.docx
+++ b/src/figs/docx/0003.docx
@@ -16,7 +16,7 @@
           <w:docGrid w:linePitch="360"/>
         </w:sectPr>
       </w:pPr>
-      <w:bookmarkStart w:id="0" w:name="_Toc62760039"/>
+      <w:bookmarkStart w:id="0" w:name="_Toc62802274"/>
       <w:r>
         <w:t>Content</w:t>
       </w:r>
@@ -32,6 +32,7 @@
           <w:noProof/>
           <w:sz w:val="22"/>
           <w:szCs w:val="22"/>
+          <w:lang w:val="en-GB" w:eastAsia="en-GB"/>
         </w:rPr>
       </w:pPr>
       <w:r>
@@ -44,7 +45,7 @@
       <w:r>
         <w:fldChar w:fldCharType="separate"/>
       </w:r>
-      <w:hyperlink w:anchor="_Toc62760039" w:history="1">
+      <w:hyperlink w:anchor="_Toc62802274" w:history="1">
         <w:r>
           <w:rPr>
             <w:rStyle w:val="Hyperlink"/>
@@ -71,7 +72,7 @@
             <w:noProof/>
             <w:webHidden/>
           </w:rPr>
-          <w:instrText xml:space="preserve"> PAGEREF _Toc62760039 \h </w:instrText>
+          <w:instrText xml:space="preserve"> PAGEREF _Toc62802274 \h </w:instrText>
         </w:r>
         <w:r>
           <w:rPr>
@@ -112,9 +113,10 @@
           <w:noProof/>
           <w:sz w:val="22"/>
           <w:szCs w:val="22"/>
+          <w:lang w:val="en-GB" w:eastAsia="en-GB"/>
         </w:rPr>
       </w:pPr>
-      <w:hyperlink w:anchor="_Toc62760040" w:history="1">
+      <w:hyperlink w:anchor="_Toc62802275" w:history="1">
         <w:r>
           <w:rPr>
             <w:rStyle w:val="Hyperlink"/>
@@ -141,7 +143,7 @@
             <w:noProof/>
             <w:webHidden/>
           </w:rPr>
-          <w:instrText xml:space="preserve"> PAGEREF _Toc62760040 \h </w:instrText>
+          <w:instrText xml:space="preserve"> PAGEREF _Toc62802275 \h </w:instrText>
         </w:r>
         <w:r>
           <w:rPr>
@@ -182,9 +184,10 @@
           <w:noProof/>
           <w:sz w:val="22"/>
           <w:szCs w:val="22"/>
+          <w:lang w:val="en-GB" w:eastAsia="en-GB"/>
         </w:rPr>
       </w:pPr>
-      <w:hyperlink w:anchor="_Toc62760041" w:history="1">
+      <w:hyperlink w:anchor="_Toc62802276" w:history="1">
         <w:r>
           <w:rPr>
             <w:rStyle w:val="Hyperlink"/>
@@ -211,7 +214,7 @@
             <w:noProof/>
             <w:webHidden/>
           </w:rPr>
-          <w:instrText xml:space="preserve"> PAGEREF _Toc62760041 \h </w:instrText>
+          <w:instrText xml:space="preserve"> PAGEREF _Toc62802276 \h </w:instrText>
         </w:r>
         <w:r>
           <w:rPr>
@@ -252,9 +255,10 @@
           <w:noProof/>
           <w:sz w:val="22"/>
           <w:szCs w:val="22"/>
+          <w:lang w:val="en-GB" w:eastAsia="en-GB"/>
         </w:rPr>
       </w:pPr>
-      <w:hyperlink w:anchor="_Toc62760042" w:history="1">
+      <w:hyperlink w:anchor="_Toc62802277" w:history="1">
         <w:r>
           <w:rPr>
             <w:rStyle w:val="Hyperlink"/>
@@ -281,147 +285,7 @@
             <w:noProof/>
             <w:webHidden/>
           </w:rPr>
-          <w:instrText xml:space="preserve"> PAGEREF _Toc62760042 \h </w:instrText>
-        </w:r>
-        <w:r>
-          <w:rPr>
-            <w:noProof/>
-            <w:webHidden/>
-          </w:rPr>
-        </w:r>
-        <w:r>
-          <w:rPr>
-            <w:noProof/>
-            <w:webHidden/>
-          </w:rPr>
-          <w:fldChar w:fldCharType="separate"/>
-        </w:r>
-        <w:r>
-          <w:rPr>
-            <w:noProof/>
-            <w:webHidden/>
-          </w:rPr>
-          <w:t>1</w:t>
-        </w:r>
-        <w:r>
-          <w:rPr>
-            <w:noProof/>
-            <w:webHidden/>
-          </w:rPr>
-          <w:fldChar w:fldCharType="end"/>
-        </w:r>
-      </w:hyperlink>
-    </w:p>
-    <w:p>
-      <w:pPr>
-        <w:pStyle w:val="MyTOC"/>
-        <w:rPr>
-          <w:b/>
-          <w:bCs/>
-          <w:caps/>
-          <w:noProof/>
-          <w:sz w:val="22"/>
-          <w:szCs w:val="22"/>
-        </w:rPr>
-      </w:pPr>
-      <w:hyperlink w:anchor="_Toc62760043" w:history="1">
-        <w:r>
-          <w:rPr>
-            <w:rStyle w:val="Hyperlink"/>
-            <w:noProof/>
-          </w:rPr>
-          <w:t>Sigmoid plant height</w:t>
-        </w:r>
-        <w:r>
-          <w:rPr>
-            <w:noProof/>
-            <w:webHidden/>
-          </w:rPr>
-          <w:tab/>
-        </w:r>
-        <w:r>
-          <w:rPr>
-            <w:noProof/>
-            <w:webHidden/>
-          </w:rPr>
-          <w:fldChar w:fldCharType="begin"/>
-        </w:r>
-        <w:r>
-          <w:rPr>
-            <w:noProof/>
-            <w:webHidden/>
-          </w:rPr>
-          <w:instrText xml:space="preserve"> PAGEREF _Toc62760043 \h </w:instrText>
-        </w:r>
-        <w:r>
-          <w:rPr>
-            <w:noProof/>
-            <w:webHidden/>
-          </w:rPr>
-        </w:r>
-        <w:r>
-          <w:rPr>
-            <w:noProof/>
-            <w:webHidden/>
-          </w:rPr>
-          <w:fldChar w:fldCharType="separate"/>
-        </w:r>
-        <w:r>
-          <w:rPr>
-            <w:noProof/>
-            <w:webHidden/>
-          </w:rPr>
-          <w:t>1</w:t>
-        </w:r>
-        <w:r>
-          <w:rPr>
-            <w:noProof/>
-            <w:webHidden/>
-          </w:rPr>
-          <w:fldChar w:fldCharType="end"/>
-        </w:r>
-      </w:hyperlink>
-    </w:p>
-    <w:p>
-      <w:pPr>
-        <w:pStyle w:val="MyTOC"/>
-        <w:rPr>
-          <w:b/>
-          <w:bCs/>
-          <w:caps/>
-          <w:noProof/>
-          <w:sz w:val="22"/>
-          <w:szCs w:val="22"/>
-        </w:rPr>
-      </w:pPr>
-      <w:hyperlink w:anchor="_Toc62760044" w:history="1">
-        <w:r>
-          <w:rPr>
-            <w:rStyle w:val="Hyperlink"/>
-            <w:noProof/>
-          </w:rPr>
-          <w:t>E field examples</w:t>
-        </w:r>
-        <w:r>
-          <w:rPr>
-            <w:noProof/>
-            <w:webHidden/>
-          </w:rPr>
-          <w:tab/>
-        </w:r>
-        <w:r>
-          <w:rPr>
-            <w:noProof/>
-            <w:webHidden/>
-          </w:rPr>
-          <w:fldChar w:fldCharType="begin"/>
-        </w:r>
-        <w:r>
-          <w:rPr>
-            <w:noProof/>
-            <w:webHidden/>
-          </w:rPr>
-          <w:instrText xml:space="preserve"> PAGEREF _Toc62760044 \h </w:instrText>
+          <w:instrText xml:space="preserve"> PAGEREF _Toc62802277 \h </w:instrText>
         </w:r>
         <w:r>
           <w:rPr>
@@ -462,15 +326,16 @@
           <w:noProof/>
           <w:sz w:val="22"/>
           <w:szCs w:val="22"/>
+          <w:lang w:val="en-GB" w:eastAsia="en-GB"/>
         </w:rPr>
       </w:pPr>
-      <w:hyperlink w:anchor="_Toc62760045" w:history="1">
+      <w:hyperlink w:anchor="_Toc62802278" w:history="1">
         <w:r>
           <w:rPr>
             <w:rStyle w:val="Hyperlink"/>
             <w:noProof/>
           </w:rPr>
-          <w:t>line of charge front</w:t>
+          <w:t>Sigmoid plant height</w:t>
         </w:r>
         <w:r>
           <w:rPr>
@@ -491,7 +356,7 @@
             <w:noProof/>
             <w:webHidden/>
           </w:rPr>
-          <w:instrText xml:space="preserve"> PAGEREF _Toc62760045 \h </w:instrText>
+          <w:instrText xml:space="preserve"> PAGEREF _Toc62802278 \h </w:instrText>
         </w:r>
         <w:r>
           <w:rPr>
@@ -532,15 +397,16 @@
           <w:noProof/>
           <w:sz w:val="22"/>
           <w:szCs w:val="22"/>
+          <w:lang w:val="en-GB" w:eastAsia="en-GB"/>
         </w:rPr>
       </w:pPr>
-      <w:hyperlink w:anchor="_Toc62760046" w:history="1">
+      <w:hyperlink w:anchor="_Toc62802279" w:history="1">
         <w:r>
           <w:rPr>
             <w:rStyle w:val="Hyperlink"/>
             <w:noProof/>
           </w:rPr>
-          <w:t>line of charge back</w:t>
+          <w:t>E field examples</w:t>
         </w:r>
         <w:r>
           <w:rPr>
@@ -561,7 +427,7 @@
             <w:noProof/>
             <w:webHidden/>
           </w:rPr>
-          <w:instrText xml:space="preserve"> PAGEREF _Toc62760046 \h </w:instrText>
+          <w:instrText xml:space="preserve"> PAGEREF _Toc62802279 \h </w:instrText>
         </w:r>
         <w:r>
           <w:rPr>
@@ -602,15 +468,16 @@
           <w:noProof/>
           <w:sz w:val="22"/>
           <w:szCs w:val="22"/>
+          <w:lang w:val="en-GB" w:eastAsia="en-GB"/>
         </w:rPr>
       </w:pPr>
-      <w:hyperlink w:anchor="_Toc62760047" w:history="1">
+      <w:hyperlink w:anchor="_Toc62802280" w:history="1">
         <w:r>
           <w:rPr>
             <w:rStyle w:val="Hyperlink"/>
             <w:noProof/>
           </w:rPr>
-          <w:t>line of charge x, y, z</w:t>
+          <w:t>Line of charge front</w:t>
         </w:r>
         <w:r>
           <w:rPr>
@@ -631,7 +498,7 @@
             <w:noProof/>
             <w:webHidden/>
           </w:rPr>
-          <w:instrText xml:space="preserve"> PAGEREF _Toc62760047 \h </w:instrText>
+          <w:instrText xml:space="preserve"> PAGEREF _Toc62802280 \h </w:instrText>
         </w:r>
         <w:r>
           <w:rPr>
@@ -672,15 +539,16 @@
           <w:noProof/>
           <w:sz w:val="22"/>
           <w:szCs w:val="22"/>
+          <w:lang w:val="en-GB" w:eastAsia="en-GB"/>
         </w:rPr>
       </w:pPr>
-      <w:hyperlink w:anchor="_Toc62760048" w:history="1">
+      <w:hyperlink w:anchor="_Toc62802281" w:history="1">
         <w:r>
           <w:rPr>
             <w:rStyle w:val="Hyperlink"/>
             <w:noProof/>
           </w:rPr>
-          <w:t>line of charges 3-axes</w:t>
+          <w:t>Line of charge back</w:t>
         </w:r>
         <w:r>
           <w:rPr>
@@ -701,7 +569,7 @@
             <w:noProof/>
             <w:webHidden/>
           </w:rPr>
-          <w:instrText xml:space="preserve"> PAGEREF _Toc62760048 \h </w:instrText>
+          <w:instrText xml:space="preserve"> PAGEREF _Toc62802281 \h </w:instrText>
         </w:r>
         <w:r>
           <w:rPr>
@@ -742,15 +610,16 @@
           <w:noProof/>
           <w:sz w:val="22"/>
           <w:szCs w:val="22"/>
+          <w:lang w:val="en-GB" w:eastAsia="en-GB"/>
         </w:rPr>
       </w:pPr>
-      <w:hyperlink w:anchor="_Toc62760049" w:history="1">
+      <w:hyperlink w:anchor="_Toc62802282" w:history="1">
         <w:r>
           <w:rPr>
             <w:rStyle w:val="Hyperlink"/>
             <w:noProof/>
           </w:rPr>
-          <w:t>scanning method</w:t>
+          <w:t>Line of charge x, y, z</w:t>
         </w:r>
         <w:r>
           <w:rPr>
@@ -771,7 +640,7 @@
             <w:noProof/>
             <w:webHidden/>
           </w:rPr>
-          <w:instrText xml:space="preserve"> PAGEREF _Toc62760049 \h </w:instrText>
+          <w:instrText xml:space="preserve"> PAGEREF _Toc62802282 \h </w:instrText>
         </w:r>
         <w:r>
           <w:rPr>
@@ -812,15 +681,16 @@
           <w:noProof/>
           <w:sz w:val="22"/>
           <w:szCs w:val="22"/>
+          <w:lang w:val="en-GB" w:eastAsia="en-GB"/>
         </w:rPr>
       </w:pPr>
-      <w:hyperlink w:anchor="_Toc62760050" w:history="1">
+      <w:hyperlink w:anchor="_Toc62802283" w:history="1">
         <w:r>
           <w:rPr>
             <w:rStyle w:val="Hyperlink"/>
             <w:noProof/>
           </w:rPr>
-          <w:t>Notes and version</w:t>
+          <w:t>Line of charges 3-axes</w:t>
         </w:r>
         <w:r>
           <w:rPr>
@@ -841,7 +711,7 @@
             <w:noProof/>
             <w:webHidden/>
           </w:rPr>
-          <w:instrText xml:space="preserve"> PAGEREF _Toc62760050 \h </w:instrText>
+          <w:instrText xml:space="preserve"> PAGEREF _Toc62802283 \h </w:instrText>
         </w:r>
         <w:r>
           <w:rPr>
@@ -875,6 +745,219 @@
     <w:p>
       <w:pPr>
         <w:pStyle w:val="MyTOC"/>
+        <w:rPr>
+          <w:b/>
+          <w:bCs/>
+          <w:caps/>
+          <w:noProof/>
+          <w:sz w:val="22"/>
+          <w:szCs w:val="22"/>
+          <w:lang w:val="en-GB" w:eastAsia="en-GB"/>
+        </w:rPr>
+      </w:pPr>
+      <w:hyperlink w:anchor="_Toc62802284" w:history="1">
+        <w:r>
+          <w:rPr>
+            <w:rStyle w:val="Hyperlink"/>
+            <w:noProof/>
+          </w:rPr>
+          <w:t>Scanning method</w:t>
+        </w:r>
+        <w:r>
+          <w:rPr>
+            <w:noProof/>
+            <w:webHidden/>
+          </w:rPr>
+          <w:tab/>
+        </w:r>
+        <w:r>
+          <w:rPr>
+            <w:noProof/>
+            <w:webHidden/>
+          </w:rPr>
+          <w:fldChar w:fldCharType="begin"/>
+        </w:r>
+        <w:r>
+          <w:rPr>
+            <w:noProof/>
+            <w:webHidden/>
+          </w:rPr>
+          <w:instrText xml:space="preserve"> PAGEREF _Toc62802284 \h </w:instrText>
+        </w:r>
+        <w:r>
+          <w:rPr>
+            <w:noProof/>
+            <w:webHidden/>
+          </w:rPr>
+        </w:r>
+        <w:r>
+          <w:rPr>
+            <w:noProof/>
+            <w:webHidden/>
+          </w:rPr>
+          <w:fldChar w:fldCharType="separate"/>
+        </w:r>
+        <w:r>
+          <w:rPr>
+            <w:noProof/>
+            <w:webHidden/>
+          </w:rPr>
+          <w:t>5</w:t>
+        </w:r>
+        <w:r>
+          <w:rPr>
+            <w:noProof/>
+            <w:webHidden/>
+          </w:rPr>
+          <w:fldChar w:fldCharType="end"/>
+        </w:r>
+      </w:hyperlink>
+    </w:p>
+    <w:p>
+      <w:pPr>
+        <w:pStyle w:val="MyTOC"/>
+        <w:rPr>
+          <w:b/>
+          <w:bCs/>
+          <w:caps/>
+          <w:noProof/>
+          <w:sz w:val="22"/>
+          <w:szCs w:val="22"/>
+          <w:lang w:val="en-GB" w:eastAsia="en-GB"/>
+        </w:rPr>
+      </w:pPr>
+      <w:hyperlink w:anchor="_Toc62802285" w:history="1">
+        <w:r>
+          <w:rPr>
+            <w:rStyle w:val="Hyperlink"/>
+            <w:noProof/>
+          </w:rPr>
+          <w:t>Bisection method</w:t>
+        </w:r>
+        <w:r>
+          <w:rPr>
+            <w:noProof/>
+            <w:webHidden/>
+          </w:rPr>
+          <w:tab/>
+        </w:r>
+        <w:r>
+          <w:rPr>
+            <w:noProof/>
+            <w:webHidden/>
+          </w:rPr>
+          <w:fldChar w:fldCharType="begin"/>
+        </w:r>
+        <w:r>
+          <w:rPr>
+            <w:noProof/>
+            <w:webHidden/>
+          </w:rPr>
+          <w:instrText xml:space="preserve"> PAGEREF _Toc62802285 \h </w:instrText>
+        </w:r>
+        <w:r>
+          <w:rPr>
+            <w:noProof/>
+            <w:webHidden/>
+          </w:rPr>
+        </w:r>
+        <w:r>
+          <w:rPr>
+            <w:noProof/>
+            <w:webHidden/>
+          </w:rPr>
+          <w:fldChar w:fldCharType="separate"/>
+        </w:r>
+        <w:r>
+          <w:rPr>
+            <w:noProof/>
+            <w:webHidden/>
+          </w:rPr>
+          <w:t>5</w:t>
+        </w:r>
+        <w:r>
+          <w:rPr>
+            <w:noProof/>
+            <w:webHidden/>
+          </w:rPr>
+          <w:fldChar w:fldCharType="end"/>
+        </w:r>
+      </w:hyperlink>
+    </w:p>
+    <w:p>
+      <w:pPr>
+        <w:pStyle w:val="MyTOC"/>
+        <w:rPr>
+          <w:b/>
+          <w:bCs/>
+          <w:caps/>
+          <w:noProof/>
+          <w:sz w:val="22"/>
+          <w:szCs w:val="22"/>
+          <w:lang w:val="en-GB" w:eastAsia="en-GB"/>
+        </w:rPr>
+      </w:pPr>
+      <w:hyperlink w:anchor="_Toc62802286" w:history="1">
+        <w:r>
+          <w:rPr>
+            <w:rStyle w:val="Hyperlink"/>
+            <w:noProof/>
+          </w:rPr>
+          <w:t>Notes and version</w:t>
+        </w:r>
+        <w:r>
+          <w:rPr>
+            <w:noProof/>
+            <w:webHidden/>
+          </w:rPr>
+          <w:tab/>
+        </w:r>
+        <w:r>
+          <w:rPr>
+            <w:noProof/>
+            <w:webHidden/>
+          </w:rPr>
+          <w:fldChar w:fldCharType="begin"/>
+        </w:r>
+        <w:r>
+          <w:rPr>
+            <w:noProof/>
+            <w:webHidden/>
+          </w:rPr>
+          <w:instrText xml:space="preserve"> PAGEREF _Toc62802286 \h </w:instrText>
+        </w:r>
+        <w:r>
+          <w:rPr>
+            <w:noProof/>
+            <w:webHidden/>
+          </w:rPr>
+        </w:r>
+        <w:r>
+          <w:rPr>
+            <w:noProof/>
+            <w:webHidden/>
+          </w:rPr>
+          <w:fldChar w:fldCharType="separate"/>
+        </w:r>
+        <w:r>
+          <w:rPr>
+            <w:noProof/>
+            <w:webHidden/>
+          </w:rPr>
+          <w:t>6</w:t>
+        </w:r>
+        <w:r>
+          <w:rPr>
+            <w:noProof/>
+            <w:webHidden/>
+          </w:rPr>
+          <w:fldChar w:fldCharType="end"/>
+        </w:r>
+      </w:hyperlink>
+    </w:p>
+    <w:p>
+      <w:pPr>
+        <w:pStyle w:val="MyTOC"/>
         <w:sectPr>
           <w:type w:val="continuous"/>
           <w:pgSz w:w="11907" w:h="16839" w:code="9"/>
@@ -891,7 +974,7 @@
       <w:pPr>
         <w:pStyle w:val="Heading1"/>
       </w:pPr>
-      <w:bookmarkStart w:id="1" w:name="_Toc62760040"/>
+      <w:bookmarkStart w:id="1" w:name="_Toc62802275"/>
       <w:r>
         <w:lastRenderedPageBreak/>
         <w:t>Previous e</w:t>
@@ -2195,8 +2278,8 @@
             <w10:wrap type="none"/>
             <w10:anchorlock/>
           </v:group>
-          <o:OLEObject Type="Embed" ProgID="Equation.3" ShapeID="_x0000_s36193" DrawAspect="Content" ObjectID="_1673375590" r:id="rId12"/>
-          <o:OLEObject Type="Embed" ProgID="Equation.3" ShapeID="_x0000_s63696" DrawAspect="Content" ObjectID="_1673375591" r:id="rId13"/>
+          <o:OLEObject Type="Embed" ProgID="Equation.3" ShapeID="_x0000_s36193" DrawAspect="Content" ObjectID="_1673422398" r:id="rId12"/>
+          <o:OLEObject Type="Embed" ProgID="Equation.3" ShapeID="_x0000_s63696" DrawAspect="Content" ObjectID="_1673422399" r:id="rId13"/>
         </w:pict>
       </w:r>
     </w:p>
@@ -3706,14 +3789,14 @@
             <w10:wrap type="none"/>
             <w10:anchorlock/>
           </v:group>
-          <o:OLEObject Type="Embed" ProgID="Equation.3" ShapeID="_x0000_s95947" DrawAspect="Content" ObjectID="_1673375592" r:id="rId19"/>
-          <o:OLEObject Type="Embed" ProgID="Equation.3" ShapeID="_x0000_s95948" DrawAspect="Content" ObjectID="_1673375593" r:id="rId20"/>
-          <o:OLEObject Type="Embed" ProgID="Equation.3" ShapeID="_x0000_s95949" DrawAspect="Content" ObjectID="_1673375594" r:id="rId21"/>
-          <o:OLEObject Type="Embed" ProgID="Equation.3" ShapeID="_x0000_s95950" DrawAspect="Content" ObjectID="_1673375595" r:id="rId22"/>
-          <o:OLEObject Type="Embed" ProgID="Equation.3" ShapeID="_x0000_s95969" DrawAspect="Content" ObjectID="_1673375596" r:id="rId23"/>
-          <o:OLEObject Type="Embed" ProgID="Equation.3" ShapeID="_x0000_s95970" DrawAspect="Content" ObjectID="_1673375597" r:id="rId24"/>
-          <o:OLEObject Type="Embed" ProgID="Equation.3" ShapeID="_x0000_s95971" DrawAspect="Content" ObjectID="_1673375598" r:id="rId25"/>
-          <o:OLEObject Type="Embed" ProgID="Equation.3" ShapeID="_x0000_s95972" DrawAspect="Content" ObjectID="_1673375599" r:id="rId26"/>
+          <o:OLEObject Type="Embed" ProgID="Equation.3" ShapeID="_x0000_s95947" DrawAspect="Content" ObjectID="_1673422400" r:id="rId19"/>
+          <o:OLEObject Type="Embed" ProgID="Equation.3" ShapeID="_x0000_s95948" DrawAspect="Content" ObjectID="_1673422401" r:id="rId20"/>
+          <o:OLEObject Type="Embed" ProgID="Equation.3" ShapeID="_x0000_s95949" DrawAspect="Content" ObjectID="_1673422402" r:id="rId21"/>
+          <o:OLEObject Type="Embed" ProgID="Equation.3" ShapeID="_x0000_s95950" DrawAspect="Content" ObjectID="_1673422403" r:id="rId22"/>
+          <o:OLEObject Type="Embed" ProgID="Equation.3" ShapeID="_x0000_s95969" DrawAspect="Content" ObjectID="_1673422404" r:id="rId23"/>
+          <o:OLEObject Type="Embed" ProgID="Equation.3" ShapeID="_x0000_s95970" DrawAspect="Content" ObjectID="_1673422405" r:id="rId24"/>
+          <o:OLEObject Type="Embed" ProgID="Equation.3" ShapeID="_x0000_s95971" DrawAspect="Content" ObjectID="_1673422406" r:id="rId25"/>
+          <o:OLEObject Type="Embed" ProgID="Equation.3" ShapeID="_x0000_s95972" DrawAspect="Content" ObjectID="_1673422407" r:id="rId26"/>
         </w:pict>
       </w:r>
     </w:p>
@@ -3721,7 +3804,7 @@
       <w:pPr>
         <w:pStyle w:val="Heading1"/>
       </w:pPr>
-      <w:bookmarkStart w:id="2" w:name="_Toc62760041"/>
+      <w:bookmarkStart w:id="2" w:name="_Toc62802276"/>
       <w:r>
         <w:lastRenderedPageBreak/>
         <w:t>S</w:t>
@@ -4484,11 +4567,11 @@
             <w10:wrap type="none"/>
             <w10:anchorlock/>
           </v:group>
-          <o:OLEObject Type="Embed" ProgID="Equation.3" ShapeID="_x0000_s96170" DrawAspect="Content" ObjectID="_1673375600" r:id="rId30"/>
-          <o:OLEObject Type="Embed" ProgID="Equation.3" ShapeID="_x0000_s96169" DrawAspect="Content" ObjectID="_1673375601" r:id="rId31"/>
-          <o:OLEObject Type="Embed" ProgID="Equation.3" ShapeID="_x0000_s96168" DrawAspect="Content" ObjectID="_1673375602" r:id="rId32"/>
-          <o:OLEObject Type="Embed" ProgID="Equation.3" ShapeID="_x0000_s96171" DrawAspect="Content" ObjectID="_1673375603" r:id="rId33"/>
-          <o:OLEObject Type="Embed" ProgID="Equation.3" ShapeID="_x0000_s96172" DrawAspect="Content" ObjectID="_1673375604" r:id="rId34"/>
+          <o:OLEObject Type="Embed" ProgID="Equation.3" ShapeID="_x0000_s96170" DrawAspect="Content" ObjectID="_1673422408" r:id="rId30"/>
+          <o:OLEObject Type="Embed" ProgID="Equation.3" ShapeID="_x0000_s96169" DrawAspect="Content" ObjectID="_1673422409" r:id="rId31"/>
+          <o:OLEObject Type="Embed" ProgID="Equation.3" ShapeID="_x0000_s96168" DrawAspect="Content" ObjectID="_1673422410" r:id="rId32"/>
+          <o:OLEObject Type="Embed" ProgID="Equation.3" ShapeID="_x0000_s96171" DrawAspect="Content" ObjectID="_1673422411" r:id="rId33"/>
+          <o:OLEObject Type="Embed" ProgID="Equation.3" ShapeID="_x0000_s96172" DrawAspect="Content" ObjectID="_1673422412" r:id="rId34"/>
         </w:pict>
       </w:r>
     </w:p>
@@ -4496,7 +4579,7 @@
       <w:pPr>
         <w:pStyle w:val="Heading1"/>
       </w:pPr>
-      <w:bookmarkStart w:id="3" w:name="_Toc62760042"/>
+      <w:bookmarkStart w:id="3" w:name="_Toc62802277"/>
       <w:r>
         <w:t>Electrif field lines 1 charge</w:t>
       </w:r>
@@ -4605,7 +4688,7 @@
       <w:pPr>
         <w:pStyle w:val="Heading1"/>
       </w:pPr>
-      <w:bookmarkStart w:id="4" w:name="_Toc62760043"/>
+      <w:bookmarkStart w:id="4" w:name="_Toc62802278"/>
       <w:r>
         <w:t>S</w:t>
       </w:r>
@@ -4623,7 +4706,7 @@
           <v:shape id="_x0000_i1029" type="#_x0000_t75" style="width:123.25pt;height:69.1pt" o:ole="">
             <v:imagedata r:id="rId35" o:title=""/>
           </v:shape>
-          <o:OLEObject Type="Embed" ProgID="Equation.3" ShapeID="_x0000_i1029" DrawAspect="Content" ObjectID="_1673375589" r:id="rId36"/>
+          <o:OLEObject Type="Embed" ProgID="Equation.3" ShapeID="_x0000_i1029" DrawAspect="Content" ObjectID="_1673422397" r:id="rId36"/>
         </w:object>
       </w:r>
       <w:r>
@@ -4632,6 +4715,7 @@
       <w:r>
         <w:rPr>
           <w:noProof/>
+          <w:lang w:val="en-GB" w:eastAsia="en-GB"/>
         </w:rPr>
         <w:drawing>
           <wp:inline distT="0" distB="0" distL="0" distR="0">
@@ -4651,7 +4735,7 @@
                     </pic:cNvPicPr>
                   </pic:nvPicPr>
                   <pic:blipFill>
-                    <a:blip r:embed="rId37"/>
+                    <a:blip r:embed="rId37" cstate="print"/>
                     <a:srcRect/>
                     <a:stretch>
                       <a:fillRect/>
@@ -4686,9 +4770,8 @@
       <w:pPr>
         <w:pStyle w:val="Heading1"/>
       </w:pPr>
-      <w:bookmarkStart w:id="5" w:name="_Toc62760044"/>
+      <w:bookmarkStart w:id="5" w:name="_Toc62802279"/>
       <w:r>
-        <w:lastRenderedPageBreak/>
         <w:t>E field examples</w:t>
       </w:r>
       <w:bookmarkEnd w:id="5"/>
@@ -4835,9 +4918,12 @@
       <w:pPr>
         <w:pStyle w:val="Heading1"/>
       </w:pPr>
-      <w:bookmarkStart w:id="6" w:name="_Toc62760045"/>
+      <w:bookmarkStart w:id="6" w:name="_Toc62802280"/>
       <w:r>
-        <w:t>line of charge front</w:t>
+        <w:t>L</w:t>
+      </w:r>
+      <w:r>
+        <w:t>ine of charge front</w:t>
       </w:r>
       <w:bookmarkEnd w:id="6"/>
     </w:p>
@@ -5356,11 +5442,11 @@
             <w10:wrap type="none"/>
             <w10:anchorlock/>
           </v:group>
-          <o:OLEObject Type="Embed" ProgID="Equation.3" ShapeID="_x0000_s106568" DrawAspect="Content" ObjectID="_1673375605" r:id="rId44"/>
-          <o:OLEObject Type="Embed" ProgID="Equation.3" ShapeID="_x0000_s106582" DrawAspect="Content" ObjectID="_1673375606" r:id="rId45"/>
-          <o:OLEObject Type="Embed" ProgID="Equation.3" ShapeID="_x0000_s106583" DrawAspect="Content" ObjectID="_1673375607" r:id="rId46"/>
-          <o:OLEObject Type="Embed" ProgID="Equation.3" ShapeID="_x0000_s106584" DrawAspect="Content" ObjectID="_1673375608" r:id="rId47"/>
-          <o:OLEObject Type="Embed" ProgID="Equation.3" ShapeID="_x0000_s106604" DrawAspect="Content" ObjectID="_1673375609" r:id="rId48"/>
+          <o:OLEObject Type="Embed" ProgID="Equation.3" ShapeID="_x0000_s106568" DrawAspect="Content" ObjectID="_1673422413" r:id="rId44"/>
+          <o:OLEObject Type="Embed" ProgID="Equation.3" ShapeID="_x0000_s106582" DrawAspect="Content" ObjectID="_1673422414" r:id="rId45"/>
+          <o:OLEObject Type="Embed" ProgID="Equation.3" ShapeID="_x0000_s106583" DrawAspect="Content" ObjectID="_1673422415" r:id="rId46"/>
+          <o:OLEObject Type="Embed" ProgID="Equation.3" ShapeID="_x0000_s106584" DrawAspect="Content" ObjectID="_1673422416" r:id="rId47"/>
+          <o:OLEObject Type="Embed" ProgID="Equation.3" ShapeID="_x0000_s106604" DrawAspect="Content" ObjectID="_1673422417" r:id="rId48"/>
         </w:pict>
       </w:r>
     </w:p>
@@ -5368,9 +5454,12 @@
       <w:pPr>
         <w:pStyle w:val="Heading1"/>
       </w:pPr>
-      <w:bookmarkStart w:id="7" w:name="_Toc62760046"/>
+      <w:bookmarkStart w:id="7" w:name="_Toc62802281"/>
       <w:r>
-        <w:t>line of charge back</w:t>
+        <w:t>L</w:t>
+      </w:r>
+      <w:r>
+        <w:t>ine of charge back</w:t>
       </w:r>
       <w:bookmarkEnd w:id="7"/>
     </w:p>
@@ -5889,11 +5978,11 @@
             <w10:wrap type="none"/>
             <w10:anchorlock/>
           </v:group>
-          <o:OLEObject Type="Embed" ProgID="Equation.3" ShapeID="_x0000_s106690" DrawAspect="Content" ObjectID="_1673375610" r:id="rId50"/>
-          <o:OLEObject Type="Embed" ProgID="Equation.3" ShapeID="_x0000_s106700" DrawAspect="Content" ObjectID="_1673375611" r:id="rId51"/>
-          <o:OLEObject Type="Embed" ProgID="Equation.3" ShapeID="_x0000_s106701" DrawAspect="Content" ObjectID="_1673375612" r:id="rId52"/>
-          <o:OLEObject Type="Embed" ProgID="Equation.3" ShapeID="_x0000_s106708" DrawAspect="Content" ObjectID="_1673375613" r:id="rId53"/>
-          <o:OLEObject Type="Embed" ProgID="Equation.3" ShapeID="_x0000_s106713" DrawAspect="Content" ObjectID="_1673375614" r:id="rId54"/>
+          <o:OLEObject Type="Embed" ProgID="Equation.3" ShapeID="_x0000_s106690" DrawAspect="Content" ObjectID="_1673422418" r:id="rId50"/>
+          <o:OLEObject Type="Embed" ProgID="Equation.3" ShapeID="_x0000_s106700" DrawAspect="Content" ObjectID="_1673422419" r:id="rId51"/>
+          <o:OLEObject Type="Embed" ProgID="Equation.3" ShapeID="_x0000_s106701" DrawAspect="Content" ObjectID="_1673422420" r:id="rId52"/>
+          <o:OLEObject Type="Embed" ProgID="Equation.3" ShapeID="_x0000_s106708" DrawAspect="Content" ObjectID="_1673422421" r:id="rId53"/>
+          <o:OLEObject Type="Embed" ProgID="Equation.3" ShapeID="_x0000_s106713" DrawAspect="Content" ObjectID="_1673422422" r:id="rId54"/>
         </w:pict>
       </w:r>
     </w:p>
@@ -5902,10 +5991,12 @@
       <w:pPr>
         <w:pStyle w:val="Heading1"/>
       </w:pPr>
-      <w:bookmarkStart w:id="8" w:name="_Toc62760047"/>
+      <w:bookmarkStart w:id="8" w:name="_Toc62802282"/>
       <w:r>
-        <w:lastRenderedPageBreak/>
-        <w:t>line of charge x, y, z</w:t>
+        <w:t>L</w:t>
+      </w:r>
+      <w:r>
+        <w:t>ine of charge x, y, z</w:t>
       </w:r>
       <w:bookmarkEnd w:id="8"/>
     </w:p>
@@ -6935,12 +7026,12 @@
             <w10:wrap type="none"/>
             <w10:anchorlock/>
           </v:group>
-          <o:OLEObject Type="Embed" ProgID="Equation.3" ShapeID="_x0000_s106733" DrawAspect="Content" ObjectID="_1673375615" r:id="rId61"/>
-          <o:OLEObject Type="Embed" ProgID="Equation.3" ShapeID="_x0000_s106741" DrawAspect="Content" ObjectID="_1673375616" r:id="rId62"/>
-          <o:OLEObject Type="Embed" ProgID="Equation.3" ShapeID="_x0000_s106762" DrawAspect="Content" ObjectID="_1673375617" r:id="rId63"/>
-          <o:OLEObject Type="Embed" ProgID="Equation.3" ShapeID="_x0000_s106770" DrawAspect="Content" ObjectID="_1673375618" r:id="rId64"/>
-          <o:OLEObject Type="Embed" ProgID="Equation.3" ShapeID="_x0000_s106789" DrawAspect="Content" ObjectID="_1673375619" r:id="rId65"/>
-          <o:OLEObject Type="Embed" ProgID="Equation.3" ShapeID="_x0000_s106797" DrawAspect="Content" ObjectID="_1673375620" r:id="rId66"/>
+          <o:OLEObject Type="Embed" ProgID="Equation.3" ShapeID="_x0000_s106733" DrawAspect="Content" ObjectID="_1673422423" r:id="rId61"/>
+          <o:OLEObject Type="Embed" ProgID="Equation.3" ShapeID="_x0000_s106741" DrawAspect="Content" ObjectID="_1673422424" r:id="rId62"/>
+          <o:OLEObject Type="Embed" ProgID="Equation.3" ShapeID="_x0000_s106762" DrawAspect="Content" ObjectID="_1673422425" r:id="rId63"/>
+          <o:OLEObject Type="Embed" ProgID="Equation.3" ShapeID="_x0000_s106770" DrawAspect="Content" ObjectID="_1673422426" r:id="rId64"/>
+          <o:OLEObject Type="Embed" ProgID="Equation.3" ShapeID="_x0000_s106789" DrawAspect="Content" ObjectID="_1673422427" r:id="rId65"/>
+          <o:OLEObject Type="Embed" ProgID="Equation.3" ShapeID="_x0000_s106797" DrawAspect="Content" ObjectID="_1673422428" r:id="rId66"/>
         </w:pict>
       </w:r>
     </w:p>
@@ -6948,9 +7039,12 @@
       <w:pPr>
         <w:pStyle w:val="Heading1"/>
       </w:pPr>
-      <w:bookmarkStart w:id="9" w:name="_Toc62760048"/>
+      <w:bookmarkStart w:id="9" w:name="_Toc62802283"/>
       <w:r>
-        <w:t>line of charges 3-axes</w:t>
+        <w:t>L</w:t>
+      </w:r>
+      <w:r>
+        <w:t>ine of charges 3-axes</w:t>
       </w:r>
       <w:bookmarkEnd w:id="9"/>
     </w:p>
@@ -7344,7 +7438,7 @@
             <w10:wrap type="none"/>
             <w10:anchorlock/>
           </v:group>
-          <o:OLEObject Type="Embed" ProgID="Equation.3" ShapeID="_x0000_s106873" DrawAspect="Content" ObjectID="_1673375621" r:id="rId68"/>
+          <o:OLEObject Type="Embed" ProgID="Equation.3" ShapeID="_x0000_s106873" DrawAspect="Content" ObjectID="_1673422429" r:id="rId68"/>
         </w:pict>
       </w:r>
     </w:p>
@@ -7362,10 +7456,12 @@
       <w:pPr>
         <w:pStyle w:val="Heading1"/>
       </w:pPr>
-      <w:bookmarkStart w:id="10" w:name="_Toc62760049"/>
+      <w:bookmarkStart w:id="10" w:name="_Toc62802284"/>
       <w:r>
-        <w:lastRenderedPageBreak/>
-        <w:t>scanning method</w:t>
+        <w:t>S</w:t>
+      </w:r>
+      <w:r>
+        <w:t>canning method</w:t>
       </w:r>
       <w:bookmarkEnd w:id="10"/>
     </w:p>
@@ -7465,7 +7561,7 @@
                 <o:lock v:ext="edit" aspectratio="t"/>
               </v:oval>
             </v:group>
-            <v:shape id="_x0000_s106954" type="#_x0000_t33" style="position:absolute;left:914;top:9700;width:1893;height:818;rotation:270" o:connectortype="elbow" adj="-16568,-180088,-16568" strokeweight="1pt">
+            <v:shape id="_x0000_s106954" type="#_x0000_t33" style="position:absolute;left:914;top:9700;width:1893;height:818;rotation:270" o:connectortype="elbow" adj="-16568,-187508,-16568" strokeweight="1pt">
               <v:stroke endarrow="block"/>
             </v:shape>
             <v:shape id="_x0000_s106956" type="#_x0000_t202" style="position:absolute;left:3765;top:8426;width:414;height:283" filled="f" fillcolor="white [3212]" stroked="f">
@@ -7787,31 +7883,7 @@
                           <w:sz w:val="20"/>
                           <w:szCs w:val="20"/>
                         </w:rPr>
-                        <w:t xml:space="preserve"> </w:t>
-                      </w:r>
-                      <w:r>
-                        <w:rPr>
-                          <w:rFonts w:ascii="Times New Roman" w:hAnsi="Times New Roman" w:cs="Times New Roman"/>
-                          <w:sz w:val="20"/>
-                          <w:szCs w:val="20"/>
-                        </w:rPr>
-                        <w:t>&lt;</w:t>
-                      </w:r>
-                      <w:r>
-                        <w:rPr>
-                          <w:rFonts w:ascii="Times New Roman" w:hAnsi="Times New Roman" w:cs="Times New Roman"/>
-                          <w:sz w:val="20"/>
-                          <w:szCs w:val="20"/>
-                        </w:rPr>
-                        <w:t xml:space="preserve"> </w:t>
-                      </w:r>
-                      <w:r>
-                        <w:rPr>
-                          <w:rFonts w:ascii="Times New Roman" w:hAnsi="Times New Roman" w:cs="Times New Roman"/>
-                          <w:sz w:val="20"/>
-                          <w:szCs w:val="20"/>
-                        </w:rPr>
-                        <w:t>0</w:t>
+                        <w:t xml:space="preserve"> &lt; 0</w:t>
                       </w:r>
                     </w:p>
                   </w:txbxContent>
@@ -8194,7 +8266,7 @@
                 </v:textbox>
               </v:shape>
             </v:group>
-            <v:shape id="_x0000_s107026" type="#_x0000_t33" style="position:absolute;left:3769;top:6000;width:416;height:2752;rotation:180" o:connectortype="elbow" adj="-217298,-35453,-217298" strokeweight="1pt">
+            <v:shape id="_x0000_s107026" type="#_x0000_t33" style="position:absolute;left:3769;top:6000;width:416;height:2752;rotation:180" o:connectortype="elbow" adj="-217298,-37659,-217298" strokeweight="1pt">
               <v:stroke endarrow="block"/>
             </v:shape>
             <v:shape id="_x0000_s107030" type="#_x0000_t32" style="position:absolute;left:4695;top:9262;width:9;height:611" o:connectortype="straight" strokeweight="1pt">
@@ -8431,7 +8503,7 @@
                 <o:lock v:ext="edit" aspectratio="t"/>
               </v:oval>
             </v:group>
-            <v:shape id="_x0000_s107044" type="#_x0000_t33" style="position:absolute;left:5205;top:7121;width:738;height:3934" o:connectortype="elbow" adj="-152341,-15846,-152341" strokeweight="1pt">
+            <v:shape id="_x0000_s107044" type="#_x0000_t33" style="position:absolute;left:5205;top:7121;width:738;height:3934" o:connectortype="elbow" adj="-152341,-17389,-152341" strokeweight="1pt">
               <v:stroke endarrow="block"/>
             </v:shape>
             <v:oval id="_x0000_s107046" style="position:absolute;left:7358;top:7293;width:142;height:142" strokeweight="1pt">
@@ -8539,7 +8611,7 @@
             <v:shape id="_x0000_s107051" type="#_x0000_t32" style="position:absolute;left:7429;top:6000;width:1;height:1293" o:connectortype="straight" strokeweight="1pt">
               <v:stroke endarrow="block"/>
             </v:shape>
-            <v:shape id="_x0000_s107052" type="#_x0000_t33" style="position:absolute;left:7895;top:6570;width:399;height:1190;rotation:90" o:connectortype="elbow" adj="-470436,-49553,-470436" strokeweight="1pt">
+            <v:shape id="_x0000_s107052" type="#_x0000_t33" style="position:absolute;left:7895;top:6570;width:399;height:1190;rotation:90" o:connectortype="elbow" adj="-470436,-54653,-470436" strokeweight="1pt">
               <v:stroke endarrow="block"/>
             </v:shape>
             <v:group id="_x0000_s107053" style="position:absolute;left:6727;top:7824;width:1418;height:574" coordorigin="7324,4316" coordsize="1418,574">
@@ -8586,6 +8658,1708 @@
             </v:shape>
             <v:shape id="_x0000_s107057" type="#_x0000_t32" style="position:absolute;left:7436;top:8398;width:5;height:462" o:connectortype="straight" strokeweight="1pt">
               <v:stroke endarrow="block"/>
+            </v:shape>
+            <w10:wrap type="none"/>
+            <w10:anchorlock/>
+          </v:group>
+        </w:pict>
+      </w:r>
+    </w:p>
+    <w:p>
+      <w:pPr>
+        <w:pStyle w:val="Heading1"/>
+      </w:pPr>
+      <w:bookmarkStart w:id="11" w:name="_Toc62802285"/>
+      <w:r>
+        <w:t>Bisection method</w:t>
+      </w:r>
+      <w:bookmarkEnd w:id="11"/>
+    </w:p>
+    <w:p>
+      <w:r>
+        <w:pict>
+          <v:group id="_x0000_s107060" editas="canvas" style="width:481.95pt;height:317.45pt;mso-position-horizontal-relative:char;mso-position-vertical-relative:line" coordorigin="1134,7694" coordsize="9639,6349">
+            <o:lock v:ext="edit" aspectratio="t"/>
+            <v:shape id="_x0000_s107061" type="#_x0000_t75" style="position:absolute;left:1134;top:7694;width:9639;height:6349" o:preferrelative="f">
+              <v:fill o:detectmouseclick="t"/>
+              <v:path o:extrusionok="t" o:connecttype="none"/>
+              <o:lock v:ext="edit" text="t"/>
+            </v:shape>
+            <v:shape id="_x0000_s107073" type="#_x0000_t202" style="position:absolute;left:5600;top:11043;width:414;height:283" filled="f" fillcolor="white [3212]" stroked="f">
+              <v:textbox style="mso-next-textbox:#_x0000_s107073" inset="0,.5mm,0,.5mm">
+                <w:txbxContent>
+                  <w:p>
+                    <w:pPr>
+                      <w:jc w:val="center"/>
+                      <w:rPr>
+                        <w:rFonts w:ascii="Times New Roman" w:hAnsi="Times New Roman" w:cs="Times New Roman"/>
+                        <w:sz w:val="20"/>
+                        <w:szCs w:val="20"/>
+                      </w:rPr>
+                    </w:pPr>
+                    <w:r>
+                      <w:rPr>
+                        <w:rFonts w:ascii="Times New Roman" w:hAnsi="Times New Roman" w:cs="Times New Roman"/>
+                        <w:sz w:val="20"/>
+                        <w:szCs w:val="20"/>
+                      </w:rPr>
+                      <w:t>Y</w:t>
+                    </w:r>
+                  </w:p>
+                </w:txbxContent>
+              </v:textbox>
+            </v:shape>
+            <v:group id="_x0000_s107074" style="position:absolute;left:2623;top:8015;width:680;height:680" coordorigin="2560,1837" coordsize="680,680">
+              <v:oval id="_x0000_s107075" style="position:absolute;left:2560;top:1837;width:680;height:680" strokeweight="1pt"/>
+              <v:shape id="_x0000_s107076" type="#_x0000_t202" style="position:absolute;left:2695;top:2037;width:390;height:283" fillcolor="white [3212]" stroked="f" strokeweight="1pt">
+                <v:textbox style="mso-next-textbox:#_x0000_s107076" inset="0,.5mm,0,.5mm">
+                  <w:txbxContent>
+                    <w:p>
+                      <w:pPr>
+                        <w:jc w:val="center"/>
+                        <w:rPr>
+                          <w:rFonts w:ascii="Times New Roman" w:hAnsi="Times New Roman" w:cs="Times New Roman"/>
+                          <w:sz w:val="20"/>
+                          <w:szCs w:val="20"/>
+                        </w:rPr>
+                      </w:pPr>
+                      <w:r>
+                        <w:rPr>
+                          <w:rFonts w:ascii="Times New Roman" w:hAnsi="Times New Roman" w:cs="Times New Roman"/>
+                          <w:sz w:val="20"/>
+                          <w:szCs w:val="20"/>
+                        </w:rPr>
+                        <w:t>Start</w:t>
+                      </w:r>
+                    </w:p>
+                  </w:txbxContent>
+                </v:textbox>
+              </v:shape>
+            </v:group>
+            <v:group id="_x0000_s107077" style="position:absolute;left:2254;top:9033;width:1418;height:574" coordorigin="7324,4316" coordsize="1418,574">
+              <v:shape id="_x0000_s107078" type="#_x0000_t202" style="position:absolute;left:7674;top:4316;width:797;height:546" filled="f" fillcolor="white [3212]" stroked="f">
+                <v:textbox style="mso-next-textbox:#_x0000_s107078" inset="0,0,0,0">
+                  <w:txbxContent>
+                    <w:p>
+                      <w:pPr>
+                        <w:spacing w:before="40" w:after="100" w:afterAutospacing="1" w:line="240" w:lineRule="auto"/>
+                        <w:jc w:val="center"/>
+                        <w:rPr>
+                          <w:rFonts w:ascii="Times New Roman" w:hAnsi="Times New Roman" w:cs="Times New Roman"/>
+                          <w:sz w:val="20"/>
+                          <w:szCs w:val="20"/>
+                        </w:rPr>
+                      </w:pPr>
+                      <w:r>
+                        <w:rPr>
+                          <w:rFonts w:ascii="Times New Roman" w:hAnsi="Times New Roman" w:cs="Times New Roman"/>
+                          <w:i/>
+                          <w:sz w:val="20"/>
+                          <w:szCs w:val="20"/>
+                        </w:rPr>
+                        <w:t>f</w:t>
+                      </w:r>
+                      <w:r>
+                        <w:rPr>
+                          <w:rFonts w:ascii="Times New Roman" w:hAnsi="Times New Roman" w:cs="Times New Roman"/>
+                          <w:sz w:val="20"/>
+                          <w:szCs w:val="20"/>
+                        </w:rPr>
+                        <w:t>(</w:t>
+                      </w:r>
+                      <w:r>
+                        <w:rPr>
+                          <w:rFonts w:ascii="Times New Roman" w:hAnsi="Times New Roman" w:cs="Times New Roman"/>
+                          <w:i/>
+                          <w:sz w:val="20"/>
+                          <w:szCs w:val="20"/>
+                        </w:rPr>
+                        <w:t>x</w:t>
+                      </w:r>
+                      <w:r>
+                        <w:rPr>
+                          <w:rFonts w:ascii="Times New Roman" w:hAnsi="Times New Roman" w:cs="Times New Roman"/>
+                          <w:sz w:val="20"/>
+                          <w:szCs w:val="20"/>
+                        </w:rPr>
+                        <w:t xml:space="preserve">), </w:t>
+                      </w:r>
+                      <w:r>
+                        <w:rPr>
+                          <w:rFonts w:ascii="Times New Roman" w:hAnsi="Times New Roman" w:cs="Times New Roman"/>
+                          <w:i/>
+                          <w:sz w:val="20"/>
+                          <w:szCs w:val="20"/>
+                        </w:rPr>
+                        <w:t>x</w:t>
+                      </w:r>
+                      <w:r>
+                        <w:rPr>
+                          <w:rFonts w:ascii="Times New Roman" w:hAnsi="Times New Roman" w:cs="Times New Roman"/>
+                          <w:sz w:val="20"/>
+                          <w:szCs w:val="20"/>
+                          <w:vertAlign w:val="subscript"/>
+                        </w:rPr>
+                        <w:t>beg</w:t>
+                      </w:r>
+                      <w:r>
+                        <w:rPr>
+                          <w:rFonts w:ascii="Times New Roman" w:hAnsi="Times New Roman" w:cs="Times New Roman"/>
+                          <w:sz w:val="20"/>
+                          <w:szCs w:val="20"/>
+                        </w:rPr>
+                        <w:t xml:space="preserve">, </w:t>
+                      </w:r>
+                      <w:r>
+                        <w:rPr>
+                          <w:rFonts w:ascii="Times New Roman" w:hAnsi="Times New Roman" w:cs="Times New Roman"/>
+                          <w:i/>
+                          <w:sz w:val="20"/>
+                          <w:szCs w:val="20"/>
+                        </w:rPr>
+                        <w:t>x</w:t>
+                      </w:r>
+                      <w:r>
+                        <w:rPr>
+                          <w:rFonts w:ascii="Times New Roman" w:hAnsi="Times New Roman" w:cs="Times New Roman"/>
+                          <w:sz w:val="20"/>
+                          <w:szCs w:val="20"/>
+                          <w:vertAlign w:val="subscript"/>
+                        </w:rPr>
+                        <w:t>end</w:t>
+                      </w:r>
+                      <w:r>
+                        <w:rPr>
+                          <w:rFonts w:ascii="Times New Roman" w:hAnsi="Times New Roman" w:cs="Times New Roman"/>
+                          <w:sz w:val="20"/>
+                          <w:szCs w:val="20"/>
+                        </w:rPr>
+                        <w:t xml:space="preserve">, </w:t>
+                      </w:r>
+                      <w:r>
+                        <w:rPr>
+                          <w:rFonts w:ascii="Times New Roman" w:hAnsi="Times New Roman" w:cs="Times New Roman"/>
+                          <w:i/>
+                          <w:sz w:val="20"/>
+                          <w:szCs w:val="20"/>
+                        </w:rPr>
+                        <w:t>ε</w:t>
+                      </w:r>
+                    </w:p>
+                  </w:txbxContent>
+                </v:textbox>
+              </v:shape>
+              <v:shape id="_x0000_s107079" type="#_x0000_t7" style="position:absolute;left:7324;top:4323;width:1418;height:567" filled="f" strokeweight="1pt"/>
+            </v:group>
+            <v:shape id="_x0000_s107084" type="#_x0000_t32" style="position:absolute;left:2963;top:8695;width:1;height:345" o:connectortype="straight" strokeweight="1pt">
+              <v:stroke endarrow="block"/>
+            </v:shape>
+            <v:shape id="_x0000_s107085" type="#_x0000_t32" style="position:absolute;left:2963;top:9607;width:1;height:338" o:connectortype="straight" strokeweight="1pt">
+              <v:stroke endarrow="block"/>
+            </v:shape>
+            <v:group id="_x0000_s107086" style="position:absolute;left:2538;top:9945;width:850;height:397" coordorigin="1929,7663" coordsize="850,397">
+              <v:shape id="_x0000_s107087" type="#_x0000_t202" style="position:absolute;left:1990;top:7712;width:734;height:291" filled="f" fillcolor="white [3212]" stroked="f">
+                <v:textbox style="mso-next-textbox:#_x0000_s107087" inset="0,0,0,0">
+                  <w:txbxContent>
+                    <w:p>
+                      <w:pPr>
+                        <w:spacing w:before="40" w:after="0"/>
+                        <w:jc w:val="center"/>
+                        <w:rPr>
+                          <w:rFonts w:ascii="Times New Roman" w:hAnsi="Times New Roman" w:cs="Times New Roman"/>
+                          <w:sz w:val="20"/>
+                          <w:szCs w:val="20"/>
+                        </w:rPr>
+                      </w:pPr>
+                      <w:r>
+                        <w:rPr>
+                          <w:rFonts w:ascii="Times New Roman" w:hAnsi="Times New Roman" w:cs="Times New Roman"/>
+                          <w:i/>
+                          <w:sz w:val="20"/>
+                          <w:szCs w:val="20"/>
+                        </w:rPr>
+                        <w:t>n</w:t>
+                      </w:r>
+                      <w:r>
+                        <w:rPr>
+                          <w:rFonts w:ascii="Times New Roman" w:hAnsi="Times New Roman" w:cs="Times New Roman"/>
+                          <w:sz w:val="20"/>
+                          <w:szCs w:val="20"/>
+                        </w:rPr>
+                        <w:t xml:space="preserve"> = </w:t>
+                      </w:r>
+                      <w:r>
+                        <w:rPr>
+                          <w:rFonts w:ascii="Times New Roman" w:hAnsi="Times New Roman" w:cs="Times New Roman"/>
+                          <w:sz w:val="20"/>
+                          <w:szCs w:val="20"/>
+                        </w:rPr>
+                        <w:t>1</w:t>
+                      </w:r>
+                    </w:p>
+                  </w:txbxContent>
+                </v:textbox>
+              </v:shape>
+              <v:rect id="_x0000_s107088" style="position:absolute;left:1929;top:7663;width:850;height:397" filled="f" strokeweight="1pt"/>
+            </v:group>
+            <v:shape id="_x0000_s107089" type="#_x0000_t32" style="position:absolute;left:2963;top:10342;width:1;height:338" o:connectortype="straight" strokeweight="1pt">
+              <v:stroke endarrow="block"/>
+            </v:shape>
+            <v:group id="_x0000_s107094" style="position:absolute;left:2538;top:10680;width:850;height:397" coordorigin="1929,7663" coordsize="850,397">
+              <v:shape id="_x0000_s107095" type="#_x0000_t202" style="position:absolute;left:1990;top:7712;width:734;height:291" filled="f" fillcolor="white [3212]" stroked="f">
+                <v:textbox style="mso-next-textbox:#_x0000_s107095" inset="0,0,0,0">
+                  <w:txbxContent>
+                    <w:p>
+                      <w:pPr>
+                        <w:spacing w:before="20" w:after="0"/>
+                        <w:jc w:val="center"/>
+                        <w:rPr>
+                          <w:rFonts w:ascii="Times New Roman" w:hAnsi="Times New Roman" w:cs="Times New Roman"/>
+                          <w:sz w:val="20"/>
+                          <w:szCs w:val="20"/>
+                        </w:rPr>
+                      </w:pPr>
+                      <w:r>
+                        <w:rPr>
+                          <w:rFonts w:ascii="Times New Roman" w:hAnsi="Times New Roman" w:cs="Times New Roman"/>
+                          <w:i/>
+                          <w:sz w:val="20"/>
+                          <w:szCs w:val="20"/>
+                        </w:rPr>
+                        <w:t>x</w:t>
+                      </w:r>
+                      <w:r>
+                        <w:rPr>
+                          <w:rFonts w:ascii="Times New Roman" w:hAnsi="Times New Roman" w:cs="Times New Roman"/>
+                          <w:i/>
+                          <w:sz w:val="20"/>
+                          <w:szCs w:val="20"/>
+                          <w:vertAlign w:val="subscript"/>
+                        </w:rPr>
+                        <w:t>n</w:t>
+                      </w:r>
+                      <w:r>
+                        <w:rPr>
+                          <w:rFonts w:ascii="Times New Roman" w:hAnsi="Times New Roman" w:cs="Times New Roman"/>
+                          <w:sz w:val="20"/>
+                          <w:szCs w:val="20"/>
+                        </w:rPr>
+                        <w:t xml:space="preserve"> = </w:t>
+                      </w:r>
+                      <w:r>
+                        <w:rPr>
+                          <w:rFonts w:ascii="Times New Roman" w:hAnsi="Times New Roman" w:cs="Times New Roman"/>
+                          <w:i/>
+                          <w:sz w:val="20"/>
+                          <w:szCs w:val="20"/>
+                        </w:rPr>
+                        <w:t>x</w:t>
+                      </w:r>
+                      <w:r>
+                        <w:rPr>
+                          <w:rFonts w:ascii="Times New Roman" w:hAnsi="Times New Roman" w:cs="Times New Roman"/>
+                          <w:sz w:val="20"/>
+                          <w:szCs w:val="20"/>
+                          <w:vertAlign w:val="subscript"/>
+                        </w:rPr>
+                        <w:t>beg</w:t>
+                      </w:r>
+                    </w:p>
+                  </w:txbxContent>
+                </v:textbox>
+              </v:shape>
+              <v:rect id="_x0000_s107096" style="position:absolute;left:1929;top:7663;width:850;height:397" filled="f" strokeweight="1pt"/>
+            </v:group>
+            <v:shapetype id="_x0000_t34" coordsize="21600,21600" o:spt="34" o:oned="t" adj="10800" path="m,l@0,0@0,21600,21600,21600e" filled="f">
+              <v:stroke joinstyle="miter"/>
+              <v:formulas>
+                <v:f eqn="val #0"/>
+              </v:formulas>
+              <v:path arrowok="t" fillok="f" o:connecttype="none"/>
+              <v:handles>
+                <v:h position="#0,center"/>
+              </v:handles>
+              <o:lock v:ext="edit" shapetype="t"/>
+            </v:shapetype>
+            <v:shape id="_x0000_s107118" type="#_x0000_t34" style="position:absolute;left:5243;top:11346;width:439;height:1625;flip:x" o:connectortype="elbow" adj="-17713,-160770,279570" strokeweight="1pt">
+              <v:stroke endarrow="block"/>
+            </v:shape>
+            <v:shape id="_x0000_s107122" type="#_x0000_t202" style="position:absolute;left:5174;top:11781;width:414;height:283" filled="f" fillcolor="white [3212]" stroked="f">
+              <v:textbox style="mso-next-textbox:#_x0000_s107122" inset="0,.5mm,0,.5mm">
+                <w:txbxContent>
+                  <w:p>
+                    <w:pPr>
+                      <w:jc w:val="center"/>
+                      <w:rPr>
+                        <w:rFonts w:ascii="Times New Roman" w:hAnsi="Times New Roman" w:cs="Times New Roman"/>
+                        <w:sz w:val="20"/>
+                        <w:szCs w:val="20"/>
+                      </w:rPr>
+                    </w:pPr>
+                    <w:r>
+                      <w:rPr>
+                        <w:rFonts w:ascii="Times New Roman" w:hAnsi="Times New Roman" w:cs="Times New Roman"/>
+                        <w:sz w:val="20"/>
+                        <w:szCs w:val="20"/>
+                      </w:rPr>
+                      <w:t xml:space="preserve"> N</w:t>
+                    </w:r>
+                  </w:p>
+                </w:txbxContent>
+              </v:textbox>
+            </v:shape>
+            <v:group id="_x0000_s107146" style="position:absolute;left:2440;top:11415;width:1046;height:397" coordorigin="1929,7663" coordsize="850,397">
+              <v:shape id="_x0000_s107147" type="#_x0000_t202" style="position:absolute;left:1990;top:7712;width:734;height:291" filled="f" fillcolor="white [3212]" stroked="f">
+                <v:textbox style="mso-next-textbox:#_x0000_s107147" inset="0,0,0,0">
+                  <w:txbxContent>
+                    <w:p>
+                      <w:pPr>
+                        <w:spacing w:before="20" w:after="0"/>
+                        <w:jc w:val="center"/>
+                        <w:rPr>
+                          <w:rFonts w:ascii="Times New Roman" w:hAnsi="Times New Roman" w:cs="Times New Roman"/>
+                          <w:sz w:val="20"/>
+                          <w:szCs w:val="20"/>
+                        </w:rPr>
+                      </w:pPr>
+                      <w:r>
+                        <w:rPr>
+                          <w:rFonts w:ascii="Times New Roman" w:hAnsi="Times New Roman" w:cs="Times New Roman"/>
+                          <w:i/>
+                          <w:sz w:val="20"/>
+                          <w:szCs w:val="20"/>
+                        </w:rPr>
+                        <w:t>x</w:t>
+                      </w:r>
+                      <w:r>
+                        <w:rPr>
+                          <w:rFonts w:ascii="Times New Roman" w:hAnsi="Times New Roman" w:cs="Times New Roman"/>
+                          <w:i/>
+                          <w:sz w:val="20"/>
+                          <w:szCs w:val="20"/>
+                          <w:vertAlign w:val="subscript"/>
+                        </w:rPr>
+                        <w:t>n</w:t>
+                      </w:r>
+                      <w:r>
+                        <w:rPr>
+                          <w:rFonts w:ascii="Times New Roman" w:hAnsi="Times New Roman" w:cs="Times New Roman"/>
+                          <w:sz w:val="20"/>
+                          <w:szCs w:val="20"/>
+                          <w:vertAlign w:val="subscript"/>
+                        </w:rPr>
+                        <w:t>+1</w:t>
+                      </w:r>
+                      <w:r>
+                        <w:rPr>
+                          <w:rFonts w:ascii="Times New Roman" w:hAnsi="Times New Roman" w:cs="Times New Roman"/>
+                          <w:sz w:val="20"/>
+                          <w:szCs w:val="20"/>
+                        </w:rPr>
+                        <w:t xml:space="preserve"> = </w:t>
+                      </w:r>
+                      <w:r>
+                        <w:rPr>
+                          <w:rFonts w:ascii="Times New Roman" w:hAnsi="Times New Roman" w:cs="Times New Roman"/>
+                          <w:i/>
+                          <w:sz w:val="20"/>
+                          <w:szCs w:val="20"/>
+                        </w:rPr>
+                        <w:t>x</w:t>
+                      </w:r>
+                      <w:r>
+                        <w:rPr>
+                          <w:rFonts w:ascii="Times New Roman" w:hAnsi="Times New Roman" w:cs="Times New Roman"/>
+                          <w:sz w:val="20"/>
+                          <w:szCs w:val="20"/>
+                          <w:vertAlign w:val="subscript"/>
+                        </w:rPr>
+                        <w:t>end</w:t>
+                      </w:r>
+                    </w:p>
+                  </w:txbxContent>
+                </v:textbox>
+              </v:shape>
+              <v:rect id="_x0000_s107148" style="position:absolute;left:1929;top:7663;width:850;height:397" filled="f" strokeweight="1pt"/>
+            </v:group>
+            <v:group id="_x0000_s107149" style="position:absolute;left:2068;top:12630;width:1790;height:397" coordorigin="1929,7663" coordsize="850,397">
+              <v:shape id="_x0000_s107150" type="#_x0000_t202" style="position:absolute;left:1990;top:7712;width:734;height:291" filled="f" fillcolor="white [3212]" stroked="f">
+                <v:textbox style="mso-next-textbox:#_x0000_s107150" inset="0,0,0,0">
+                  <w:txbxContent>
+                    <w:p>
+                      <w:pPr>
+                        <w:spacing w:before="20" w:after="0"/>
+                        <w:jc w:val="center"/>
+                        <w:rPr>
+                          <w:rFonts w:ascii="Times New Roman" w:hAnsi="Times New Roman" w:cs="Times New Roman"/>
+                          <w:sz w:val="20"/>
+                          <w:szCs w:val="20"/>
+                        </w:rPr>
+                      </w:pPr>
+                      <w:r>
+                        <w:rPr>
+                          <w:rFonts w:ascii="Times New Roman" w:hAnsi="Times New Roman" w:cs="Times New Roman"/>
+                          <w:i/>
+                          <w:sz w:val="20"/>
+                          <w:szCs w:val="20"/>
+                        </w:rPr>
+                        <w:t>x</w:t>
+                      </w:r>
+                      <w:r>
+                        <w:rPr>
+                          <w:rFonts w:ascii="Times New Roman" w:hAnsi="Times New Roman" w:cs="Times New Roman"/>
+                          <w:i/>
+                          <w:sz w:val="20"/>
+                          <w:szCs w:val="20"/>
+                          <w:vertAlign w:val="subscript"/>
+                        </w:rPr>
+                        <w:t>n</w:t>
+                      </w:r>
+                      <w:r>
+                        <w:rPr>
+                          <w:rFonts w:ascii="Times New Roman" w:hAnsi="Times New Roman" w:cs="Times New Roman"/>
+                          <w:sz w:val="20"/>
+                          <w:szCs w:val="20"/>
+                          <w:vertAlign w:val="subscript"/>
+                        </w:rPr>
+                        <w:t>+2</w:t>
+                      </w:r>
+                      <w:r>
+                        <w:rPr>
+                          <w:rFonts w:ascii="Times New Roman" w:hAnsi="Times New Roman" w:cs="Times New Roman"/>
+                          <w:sz w:val="20"/>
+                          <w:szCs w:val="20"/>
+                        </w:rPr>
+                        <w:t xml:space="preserve"> = ½(</w:t>
+                      </w:r>
+                      <w:r>
+                        <w:rPr>
+                          <w:rFonts w:ascii="Times New Roman" w:hAnsi="Times New Roman" w:cs="Times New Roman"/>
+                          <w:i/>
+                          <w:sz w:val="20"/>
+                          <w:szCs w:val="20"/>
+                        </w:rPr>
+                        <w:t>x</w:t>
+                      </w:r>
+                      <w:r>
+                        <w:rPr>
+                          <w:rFonts w:ascii="Times New Roman" w:hAnsi="Times New Roman" w:cs="Times New Roman"/>
+                          <w:i/>
+                          <w:sz w:val="20"/>
+                          <w:szCs w:val="20"/>
+                          <w:vertAlign w:val="subscript"/>
+                        </w:rPr>
+                        <w:t>n</w:t>
+                      </w:r>
+                      <w:r>
+                        <w:rPr>
+                          <w:rFonts w:ascii="Times New Roman" w:hAnsi="Times New Roman" w:cs="Times New Roman"/>
+                          <w:sz w:val="20"/>
+                          <w:szCs w:val="20"/>
+                          <w:vertAlign w:val="subscript"/>
+                        </w:rPr>
+                        <w:t>+1</w:t>
+                      </w:r>
+                      <w:r>
+                        <w:rPr>
+                          <w:rFonts w:ascii="Times New Roman" w:hAnsi="Times New Roman" w:cs="Times New Roman"/>
+                          <w:sz w:val="20"/>
+                          <w:szCs w:val="20"/>
+                        </w:rPr>
+                        <w:t>+</w:t>
+                      </w:r>
+                      <w:r>
+                        <w:rPr>
+                          <w:rFonts w:ascii="Times New Roman" w:hAnsi="Times New Roman" w:cs="Times New Roman"/>
+                          <w:i/>
+                          <w:sz w:val="20"/>
+                          <w:szCs w:val="20"/>
+                        </w:rPr>
+                        <w:t>x</w:t>
+                      </w:r>
+                      <w:r>
+                        <w:rPr>
+                          <w:rFonts w:ascii="Times New Roman" w:hAnsi="Times New Roman" w:cs="Times New Roman"/>
+                          <w:i/>
+                          <w:sz w:val="20"/>
+                          <w:szCs w:val="20"/>
+                          <w:vertAlign w:val="subscript"/>
+                        </w:rPr>
+                        <w:t>n</w:t>
+                      </w:r>
+                      <w:r>
+                        <w:rPr>
+                          <w:rFonts w:ascii="Times New Roman" w:hAnsi="Times New Roman" w:cs="Times New Roman"/>
+                          <w:sz w:val="20"/>
+                          <w:szCs w:val="20"/>
+                        </w:rPr>
+                        <w:t>)</w:t>
+                      </w:r>
+                    </w:p>
+                  </w:txbxContent>
+                </v:textbox>
+              </v:shape>
+              <v:rect id="_x0000_s107151" style="position:absolute;left:1929;top:7663;width:850;height:397" filled="f" strokeweight="1pt"/>
+            </v:group>
+            <v:group id="_x0000_s107152" style="position:absolute;left:2793;top:13366;width:340;height:337" coordorigin="6540,3250" coordsize="340,337">
+              <v:shape id="_x0000_s107153" type="#_x0000_t202" style="position:absolute;left:6568;top:3290;width:284;height:283" fillcolor="white [3212]" stroked="f">
+                <v:textbox style="mso-next-textbox:#_x0000_s107153" inset="0,.5mm,0,.5mm">
+                  <w:txbxContent>
+                    <w:p>
+                      <w:pPr>
+                        <w:jc w:val="center"/>
+                        <w:rPr>
+                          <w:sz w:val="20"/>
+                          <w:szCs w:val="20"/>
+                        </w:rPr>
+                      </w:pPr>
+                      <w:r>
+                        <w:rPr>
+                          <w:rFonts w:ascii="Times New Roman" w:hAnsi="Times New Roman" w:cs="Times New Roman"/>
+                          <w:sz w:val="20"/>
+                          <w:szCs w:val="20"/>
+                        </w:rPr>
+                        <w:t>2</w:t>
+                      </w:r>
+                    </w:p>
+                  </w:txbxContent>
+                </v:textbox>
+              </v:shape>
+              <v:oval id="_x0000_s107154" style="position:absolute;left:6540;top:3250;width:340;height:337" filled="f" strokeweight="1pt">
+                <o:lock v:ext="edit" aspectratio="t"/>
+              </v:oval>
+            </v:group>
+            <v:shape id="_x0000_s107155" type="#_x0000_t32" style="position:absolute;left:2963;top:11077;width:1;height:338" o:connectortype="straight" strokeweight="1pt">
+              <v:stroke endarrow="block"/>
+            </v:shape>
+            <v:shape id="_x0000_s107156" type="#_x0000_t32" style="position:absolute;left:2963;top:11812;width:1;height:338" o:connectortype="straight" strokeweight="1pt">
+              <v:stroke endarrow="block"/>
+            </v:shape>
+            <v:shape id="_x0000_s107157" type="#_x0000_t32" style="position:absolute;left:2963;top:13027;width:1;height:339" o:connectortype="straight" strokeweight="1pt">
+              <v:stroke endarrow="block"/>
+            </v:shape>
+            <v:group id="_x0000_s107256" style="position:absolute;left:5002;top:8015;width:340;height:337" coordorigin="6540,3250" coordsize="340,337">
+              <v:shape id="_x0000_s107257" type="#_x0000_t202" style="position:absolute;left:6568;top:3290;width:284;height:283" fillcolor="white [3212]" stroked="f">
+                <v:textbox style="mso-next-textbox:#_x0000_s107257" inset="0,.5mm,0,.5mm">
+                  <w:txbxContent>
+                    <w:p>
+                      <w:pPr>
+                        <w:jc w:val="center"/>
+                        <w:rPr>
+                          <w:sz w:val="20"/>
+                          <w:szCs w:val="20"/>
+                        </w:rPr>
+                      </w:pPr>
+                      <w:r>
+                        <w:rPr>
+                          <w:rFonts w:ascii="Times New Roman" w:hAnsi="Times New Roman" w:cs="Times New Roman"/>
+                          <w:sz w:val="20"/>
+                          <w:szCs w:val="20"/>
+                        </w:rPr>
+                        <w:t>2</w:t>
+                      </w:r>
+                    </w:p>
+                  </w:txbxContent>
+                </v:textbox>
+              </v:shape>
+              <v:oval id="_x0000_s107258" style="position:absolute;left:6540;top:3250;width:340;height:337" filled="f" strokeweight="1pt">
+                <o:lock v:ext="edit" aspectratio="t"/>
+              </v:oval>
+            </v:group>
+            <v:group id="_x0000_s107259" style="position:absolute;left:4662;top:10836;width:1020;height:1020" coordorigin="6568,4773" coordsize="1020,1020">
+              <v:shape id="_x0000_s107260" type="#_x0000_t4" style="position:absolute;left:6568;top:4773;width:1020;height:1020" strokeweight="1pt">
+                <o:lock v:ext="edit" aspectratio="t"/>
+              </v:shape>
+              <v:shape id="_x0000_s107261" type="#_x0000_t202" style="position:absolute;left:6730;top:5153;width:694;height:296" filled="f" fillcolor="white [3212]" stroked="f">
+                <v:textbox style="mso-next-textbox:#_x0000_s107261" inset="0,0,0,0">
+                  <w:txbxContent>
+                    <w:p>
+                      <w:pPr>
+                        <w:spacing w:after="100" w:afterAutospacing="1" w:line="240" w:lineRule="auto"/>
+                        <w:jc w:val="center"/>
+                        <w:rPr>
+                          <w:rFonts w:ascii="Times New Roman" w:hAnsi="Times New Roman" w:cs="Times New Roman"/>
+                          <w:sz w:val="20"/>
+                          <w:szCs w:val="20"/>
+                        </w:rPr>
+                      </w:pPr>
+                      <w:r>
+                        <w:rPr>
+                          <w:rFonts w:ascii="Times New Roman" w:hAnsi="Times New Roman" w:cs="Times New Roman"/>
+                          <w:i/>
+                          <w:sz w:val="20"/>
+                          <w:szCs w:val="20"/>
+                        </w:rPr>
+                        <w:t>c</w:t>
+                      </w:r>
+                      <w:r>
+                        <w:rPr>
+                          <w:rFonts w:ascii="Times New Roman" w:hAnsi="Times New Roman" w:cs="Times New Roman"/>
+                          <w:sz w:val="20"/>
+                          <w:szCs w:val="20"/>
+                        </w:rPr>
+                        <w:t xml:space="preserve"> &lt; 0</w:t>
+                      </w:r>
+                    </w:p>
+                  </w:txbxContent>
+                </v:textbox>
+              </v:shape>
+            </v:group>
+            <v:group id="_x0000_s107265" style="position:absolute;left:4525;top:8675;width:1294;height:397" coordorigin="1929,7663" coordsize="850,397">
+              <v:shape id="_x0000_s107266" type="#_x0000_t202" style="position:absolute;left:1990;top:7712;width:734;height:291" filled="f" fillcolor="white [3212]" stroked="f">
+                <v:textbox style="mso-next-textbox:#_x0000_s107266" inset="0,0,0,0">
+                  <w:txbxContent>
+                    <w:p>
+                      <w:pPr>
+                        <w:spacing w:after="0"/>
+                        <w:jc w:val="center"/>
+                        <w:rPr>
+                          <w:rFonts w:ascii="Times New Roman" w:hAnsi="Times New Roman" w:cs="Times New Roman"/>
+                          <w:sz w:val="20"/>
+                          <w:szCs w:val="20"/>
+                        </w:rPr>
+                      </w:pPr>
+                      <w:r>
+                        <w:rPr>
+                          <w:rFonts w:ascii="Times New Roman" w:hAnsi="Times New Roman" w:cs="Times New Roman"/>
+                          <w:i/>
+                          <w:sz w:val="20"/>
+                          <w:szCs w:val="20"/>
+                        </w:rPr>
+                        <w:t>f</w:t>
+                      </w:r>
+                      <w:r>
+                        <w:rPr>
+                          <w:rFonts w:ascii="Times New Roman" w:hAnsi="Times New Roman" w:cs="Times New Roman"/>
+                          <w:i/>
+                          <w:sz w:val="20"/>
+                          <w:szCs w:val="20"/>
+                          <w:vertAlign w:val="subscript"/>
+                        </w:rPr>
+                        <w:t>n</w:t>
+                      </w:r>
+                      <w:r>
+                        <w:rPr>
+                          <w:rFonts w:ascii="Times New Roman" w:hAnsi="Times New Roman" w:cs="Times New Roman"/>
+                          <w:sz w:val="20"/>
+                          <w:szCs w:val="20"/>
+                          <w:vertAlign w:val="subscript"/>
+                        </w:rPr>
+                        <w:t>+1</w:t>
+                      </w:r>
+                      <w:r>
+                        <w:rPr>
+                          <w:rFonts w:ascii="Times New Roman" w:hAnsi="Times New Roman" w:cs="Times New Roman"/>
+                          <w:sz w:val="20"/>
+                          <w:szCs w:val="20"/>
+                        </w:rPr>
+                        <w:t xml:space="preserve"> =</w:t>
+                      </w:r>
+                      <w:r>
+                        <w:rPr>
+                          <w:rFonts w:ascii="Times New Roman" w:hAnsi="Times New Roman" w:cs="Times New Roman"/>
+                          <w:i/>
+                          <w:sz w:val="20"/>
+                          <w:szCs w:val="20"/>
+                        </w:rPr>
+                        <w:t xml:space="preserve"> f</w:t>
+                      </w:r>
+                      <w:r>
+                        <w:rPr>
+                          <w:rFonts w:ascii="Times New Roman" w:hAnsi="Times New Roman" w:cs="Times New Roman"/>
+                          <w:sz w:val="20"/>
+                          <w:szCs w:val="20"/>
+                        </w:rPr>
+                        <w:t>(</w:t>
+                      </w:r>
+                      <w:r>
+                        <w:rPr>
+                          <w:rFonts w:ascii="Times New Roman" w:hAnsi="Times New Roman" w:cs="Times New Roman"/>
+                          <w:i/>
+                          <w:sz w:val="20"/>
+                          <w:szCs w:val="20"/>
+                        </w:rPr>
+                        <w:t>x</w:t>
+                      </w:r>
+                      <w:r>
+                        <w:rPr>
+                          <w:rFonts w:ascii="Times New Roman" w:hAnsi="Times New Roman" w:cs="Times New Roman"/>
+                          <w:i/>
+                          <w:sz w:val="20"/>
+                          <w:szCs w:val="20"/>
+                          <w:vertAlign w:val="subscript"/>
+                        </w:rPr>
+                        <w:t>n</w:t>
+                      </w:r>
+                      <w:r>
+                        <w:rPr>
+                          <w:rFonts w:ascii="Times New Roman" w:hAnsi="Times New Roman" w:cs="Times New Roman"/>
+                          <w:sz w:val="20"/>
+                          <w:szCs w:val="20"/>
+                          <w:vertAlign w:val="subscript"/>
+                        </w:rPr>
+                        <w:t>+1</w:t>
+                      </w:r>
+                      <w:r>
+                        <w:rPr>
+                          <w:rFonts w:ascii="Times New Roman" w:hAnsi="Times New Roman" w:cs="Times New Roman"/>
+                          <w:sz w:val="20"/>
+                          <w:szCs w:val="20"/>
+                        </w:rPr>
+                        <w:t>)</w:t>
+                      </w:r>
+                    </w:p>
+                  </w:txbxContent>
+                </v:textbox>
+              </v:shape>
+              <v:rect id="_x0000_s107267" style="position:absolute;left:1929;top:7663;width:850;height:397" filled="f" strokeweight="1pt"/>
+            </v:group>
+            <v:group id="_x0000_s107268" style="position:absolute;left:4525;top:9395;width:1294;height:397" coordorigin="1929,7663" coordsize="850,397">
+              <v:shape id="_x0000_s107269" type="#_x0000_t202" style="position:absolute;left:1990;top:7712;width:734;height:291" filled="f" fillcolor="white [3212]" stroked="f">
+                <v:textbox style="mso-next-textbox:#_x0000_s107269" inset="0,0,0,0">
+                  <w:txbxContent>
+                    <w:p>
+                      <w:pPr>
+                        <w:spacing w:after="0"/>
+                        <w:jc w:val="center"/>
+                        <w:rPr>
+                          <w:rFonts w:ascii="Times New Roman" w:hAnsi="Times New Roman" w:cs="Times New Roman"/>
+                          <w:sz w:val="20"/>
+                          <w:szCs w:val="20"/>
+                        </w:rPr>
+                      </w:pPr>
+                      <w:r>
+                        <w:rPr>
+                          <w:rFonts w:ascii="Times New Roman" w:hAnsi="Times New Roman" w:cs="Times New Roman"/>
+                          <w:i/>
+                          <w:sz w:val="20"/>
+                          <w:szCs w:val="20"/>
+                        </w:rPr>
+                        <w:t>f</w:t>
+                      </w:r>
+                      <w:r>
+                        <w:rPr>
+                          <w:rFonts w:ascii="Times New Roman" w:hAnsi="Times New Roman" w:cs="Times New Roman"/>
+                          <w:i/>
+                          <w:sz w:val="20"/>
+                          <w:szCs w:val="20"/>
+                          <w:vertAlign w:val="subscript"/>
+                        </w:rPr>
+                        <w:t>n</w:t>
+                      </w:r>
+                      <w:r>
+                        <w:rPr>
+                          <w:rFonts w:ascii="Times New Roman" w:hAnsi="Times New Roman" w:cs="Times New Roman"/>
+                          <w:sz w:val="20"/>
+                          <w:szCs w:val="20"/>
+                          <w:vertAlign w:val="subscript"/>
+                        </w:rPr>
+                        <w:t>+</w:t>
+                      </w:r>
+                      <w:r>
+                        <w:rPr>
+                          <w:rFonts w:ascii="Times New Roman" w:hAnsi="Times New Roman" w:cs="Times New Roman"/>
+                          <w:sz w:val="20"/>
+                          <w:szCs w:val="20"/>
+                          <w:vertAlign w:val="subscript"/>
+                        </w:rPr>
+                        <w:t>2</w:t>
+                      </w:r>
+                      <w:r>
+                        <w:rPr>
+                          <w:rFonts w:ascii="Times New Roman" w:hAnsi="Times New Roman" w:cs="Times New Roman"/>
+                          <w:sz w:val="20"/>
+                          <w:szCs w:val="20"/>
+                        </w:rPr>
+                        <w:t xml:space="preserve"> =</w:t>
+                      </w:r>
+                      <w:r>
+                        <w:rPr>
+                          <w:rFonts w:ascii="Times New Roman" w:hAnsi="Times New Roman" w:cs="Times New Roman"/>
+                          <w:i/>
+                          <w:sz w:val="20"/>
+                          <w:szCs w:val="20"/>
+                        </w:rPr>
+                        <w:t xml:space="preserve"> f</w:t>
+                      </w:r>
+                      <w:r>
+                        <w:rPr>
+                          <w:rFonts w:ascii="Times New Roman" w:hAnsi="Times New Roman" w:cs="Times New Roman"/>
+                          <w:sz w:val="20"/>
+                          <w:szCs w:val="20"/>
+                        </w:rPr>
+                        <w:t>(</w:t>
+                      </w:r>
+                      <w:r>
+                        <w:rPr>
+                          <w:rFonts w:ascii="Times New Roman" w:hAnsi="Times New Roman" w:cs="Times New Roman"/>
+                          <w:i/>
+                          <w:sz w:val="20"/>
+                          <w:szCs w:val="20"/>
+                        </w:rPr>
+                        <w:t>x</w:t>
+                      </w:r>
+                      <w:r>
+                        <w:rPr>
+                          <w:rFonts w:ascii="Times New Roman" w:hAnsi="Times New Roman" w:cs="Times New Roman"/>
+                          <w:i/>
+                          <w:sz w:val="20"/>
+                          <w:szCs w:val="20"/>
+                          <w:vertAlign w:val="subscript"/>
+                        </w:rPr>
+                        <w:t>n</w:t>
+                      </w:r>
+                      <w:r>
+                        <w:rPr>
+                          <w:rFonts w:ascii="Times New Roman" w:hAnsi="Times New Roman" w:cs="Times New Roman"/>
+                          <w:sz w:val="20"/>
+                          <w:szCs w:val="20"/>
+                          <w:vertAlign w:val="subscript"/>
+                        </w:rPr>
+                        <w:t>+2</w:t>
+                      </w:r>
+                      <w:r>
+                        <w:rPr>
+                          <w:rFonts w:ascii="Times New Roman" w:hAnsi="Times New Roman" w:cs="Times New Roman"/>
+                          <w:sz w:val="20"/>
+                          <w:szCs w:val="20"/>
+                        </w:rPr>
+                        <w:t>)</w:t>
+                      </w:r>
+                    </w:p>
+                  </w:txbxContent>
+                </v:textbox>
+              </v:shape>
+              <v:rect id="_x0000_s107270" style="position:absolute;left:1929;top:7663;width:850;height:397" filled="f" strokeweight="1pt"/>
+            </v:group>
+            <v:group id="_x0000_s107271" style="position:absolute;left:4623;top:10116;width:1098;height:397" coordorigin="1929,7663" coordsize="850,397">
+              <v:shape id="_x0000_s107272" type="#_x0000_t202" style="position:absolute;left:1990;top:7712;width:734;height:291" filled="f" fillcolor="white [3212]" stroked="f">
+                <v:textbox style="mso-next-textbox:#_x0000_s107272" inset="0,0,0,0">
+                  <w:txbxContent>
+                    <w:p>
+                      <w:pPr>
+                        <w:spacing w:after="0"/>
+                        <w:jc w:val="center"/>
+                        <w:rPr>
+                          <w:rFonts w:ascii="Times New Roman" w:hAnsi="Times New Roman" w:cs="Times New Roman"/>
+                          <w:sz w:val="20"/>
+                          <w:szCs w:val="20"/>
+                        </w:rPr>
+                      </w:pPr>
+                      <w:r>
+                        <w:rPr>
+                          <w:rFonts w:ascii="Times New Roman" w:hAnsi="Times New Roman" w:cs="Times New Roman"/>
+                          <w:i/>
+                          <w:sz w:val="20"/>
+                          <w:szCs w:val="20"/>
+                        </w:rPr>
+                        <w:t>c</w:t>
+                      </w:r>
+                      <w:r>
+                        <w:rPr>
+                          <w:rFonts w:ascii="Times New Roman" w:hAnsi="Times New Roman" w:cs="Times New Roman"/>
+                          <w:sz w:val="20"/>
+                          <w:szCs w:val="20"/>
+                        </w:rPr>
+                        <w:t xml:space="preserve"> = </w:t>
+                      </w:r>
+                      <w:r>
+                        <w:rPr>
+                          <w:rFonts w:ascii="Times New Roman" w:hAnsi="Times New Roman" w:cs="Times New Roman"/>
+                          <w:i/>
+                          <w:sz w:val="20"/>
+                          <w:szCs w:val="20"/>
+                        </w:rPr>
+                        <w:t>f</w:t>
+                      </w:r>
+                      <w:r>
+                        <w:rPr>
+                          <w:rFonts w:ascii="Times New Roman" w:hAnsi="Times New Roman" w:cs="Times New Roman"/>
+                          <w:i/>
+                          <w:sz w:val="20"/>
+                          <w:szCs w:val="20"/>
+                          <w:vertAlign w:val="subscript"/>
+                        </w:rPr>
+                        <w:t>n</w:t>
+                      </w:r>
+                      <w:r>
+                        <w:rPr>
+                          <w:rFonts w:ascii="Times New Roman" w:hAnsi="Times New Roman" w:cs="Times New Roman"/>
+                          <w:sz w:val="20"/>
+                          <w:szCs w:val="20"/>
+                          <w:vertAlign w:val="subscript"/>
+                        </w:rPr>
+                        <w:t>+</w:t>
+                      </w:r>
+                      <w:r>
+                        <w:rPr>
+                          <w:rFonts w:ascii="Times New Roman" w:hAnsi="Times New Roman" w:cs="Times New Roman"/>
+                          <w:sz w:val="20"/>
+                          <w:szCs w:val="20"/>
+                          <w:vertAlign w:val="subscript"/>
+                        </w:rPr>
+                        <w:t>1</w:t>
+                      </w:r>
+                      <w:r>
+                        <w:rPr>
+                          <w:rFonts w:ascii="Times New Roman" w:hAnsi="Times New Roman" w:cs="Times New Roman"/>
+                          <w:i/>
+                          <w:sz w:val="20"/>
+                          <w:szCs w:val="20"/>
+                        </w:rPr>
+                        <w:t xml:space="preserve"> f</w:t>
+                      </w:r>
+                      <w:r>
+                        <w:rPr>
+                          <w:rFonts w:ascii="Times New Roman" w:hAnsi="Times New Roman" w:cs="Times New Roman"/>
+                          <w:i/>
+                          <w:sz w:val="20"/>
+                          <w:szCs w:val="20"/>
+                          <w:vertAlign w:val="subscript"/>
+                        </w:rPr>
+                        <w:t>n</w:t>
+                      </w:r>
+                      <w:r>
+                        <w:rPr>
+                          <w:rFonts w:ascii="Times New Roman" w:hAnsi="Times New Roman" w:cs="Times New Roman"/>
+                          <w:sz w:val="20"/>
+                          <w:szCs w:val="20"/>
+                          <w:vertAlign w:val="subscript"/>
+                        </w:rPr>
+                        <w:t>+</w:t>
+                      </w:r>
+                      <w:r>
+                        <w:rPr>
+                          <w:rFonts w:ascii="Times New Roman" w:hAnsi="Times New Roman" w:cs="Times New Roman"/>
+                          <w:sz w:val="20"/>
+                          <w:szCs w:val="20"/>
+                          <w:vertAlign w:val="subscript"/>
+                        </w:rPr>
+                        <w:t>2</w:t>
+                      </w:r>
+                    </w:p>
+                  </w:txbxContent>
+                </v:textbox>
+              </v:shape>
+              <v:rect id="_x0000_s107273" style="position:absolute;left:1929;top:7663;width:850;height:397" filled="f" strokeweight="1pt"/>
+            </v:group>
+            <v:group id="_x0000_s107282" style="position:absolute;left:4669;top:12180;width:1006;height:397" coordorigin="3698,11642" coordsize="1006,397">
+              <v:group id="_x0000_s107274" style="position:absolute;left:3698;top:11642;width:1006;height:397" coordorigin="1929,7663" coordsize="850,397">
+                <v:shape id="_x0000_s107275" type="#_x0000_t202" style="position:absolute;left:1990;top:7712;width:734;height:291" filled="f" fillcolor="white [3212]" stroked="f">
+                  <v:textbox style="mso-next-textbox:#_x0000_s107275" inset="0,0,0,0">
+                    <w:txbxContent>
+                      <w:p>
+                        <w:pPr>
+                          <w:spacing w:after="0"/>
+                          <w:jc w:val="center"/>
+                          <w:rPr>
+                            <w:rFonts w:ascii="Times New Roman" w:hAnsi="Times New Roman" w:cs="Times New Roman"/>
+                            <w:sz w:val="20"/>
+                            <w:szCs w:val="20"/>
+                          </w:rPr>
+                        </w:pPr>
+                        <w:r>
+                          <w:rPr>
+                            <w:rFonts w:ascii="Times New Roman" w:hAnsi="Times New Roman" w:cs="Times New Roman"/>
+                            <w:i/>
+                            <w:sz w:val="20"/>
+                            <w:szCs w:val="20"/>
+                          </w:rPr>
+                          <w:t>x</w:t>
+                        </w:r>
+                        <w:r>
+                          <w:rPr>
+                            <w:rFonts w:ascii="Times New Roman" w:hAnsi="Times New Roman" w:cs="Times New Roman"/>
+                            <w:i/>
+                            <w:sz w:val="20"/>
+                            <w:szCs w:val="20"/>
+                            <w:vertAlign w:val="subscript"/>
+                          </w:rPr>
+                          <w:t>n</w:t>
+                        </w:r>
+                        <w:r>
+                          <w:rPr>
+                            <w:rFonts w:ascii="Times New Roman" w:hAnsi="Times New Roman" w:cs="Times New Roman"/>
+                            <w:sz w:val="20"/>
+                            <w:szCs w:val="20"/>
+                            <w:vertAlign w:val="subscript"/>
+                          </w:rPr>
+                          <w:t>+1</w:t>
+                        </w:r>
+                        <w:r>
+                          <w:rPr>
+                            <w:rFonts w:ascii="Times New Roman" w:hAnsi="Times New Roman" w:cs="Times New Roman"/>
+                            <w:sz w:val="20"/>
+                            <w:szCs w:val="20"/>
+                          </w:rPr>
+                          <w:t xml:space="preserve">     </w:t>
+                        </w:r>
+                        <w:r>
+                          <w:rPr>
+                            <w:rFonts w:ascii="Times New Roman" w:hAnsi="Times New Roman" w:cs="Times New Roman"/>
+                            <w:sz w:val="20"/>
+                            <w:szCs w:val="20"/>
+                          </w:rPr>
+                          <w:t xml:space="preserve"> </w:t>
+                        </w:r>
+                        <w:r>
+                          <w:rPr>
+                            <w:rFonts w:ascii="Times New Roman" w:hAnsi="Times New Roman" w:cs="Times New Roman"/>
+                            <w:i/>
+                            <w:sz w:val="20"/>
+                            <w:szCs w:val="20"/>
+                          </w:rPr>
+                          <w:t>x</w:t>
+                        </w:r>
+                        <w:r>
+                          <w:rPr>
+                            <w:rFonts w:ascii="Times New Roman" w:hAnsi="Times New Roman" w:cs="Times New Roman"/>
+                            <w:i/>
+                            <w:sz w:val="20"/>
+                            <w:szCs w:val="20"/>
+                            <w:vertAlign w:val="subscript"/>
+                          </w:rPr>
+                          <w:t>n</w:t>
+                        </w:r>
+                      </w:p>
+                    </w:txbxContent>
+                  </v:textbox>
+                </v:shape>
+                <v:rect id="_x0000_s107276" style="position:absolute;left:1929;top:7663;width:850;height:397" filled="f" strokeweight="1pt"/>
+              </v:group>
+              <v:group id="_x0000_s107281" style="position:absolute;left:4164;top:11748;width:170;height:169" coordorigin="4726,12739" coordsize="249,248">
+                <o:lock v:ext="edit" aspectratio="t"/>
+                <v:shape id="_x0000_s107277" type="#_x0000_t19" style="position:absolute;left:4726;top:12739;width:249;height:169;flip:y" coordsize="31836,21600" o:regroupid="213" adj="2303446,8585922,14174,0" path="wr-7426,-21600,35774,21600,31836,12435,,16299nfewr-7426,-21600,35774,21600,31836,12435,,16299l14174,nsxe">
+                  <v:stroke endarrow="block" endarrowwidth="narrow" endarrowlength="short"/>
+                  <v:path o:connectlocs="31836,12435;0,16299;14174,0"/>
+                  <o:lock v:ext="edit" aspectratio="t"/>
+                </v:shape>
+                <v:shape id="_x0000_s107279" type="#_x0000_t19" style="position:absolute;left:4740;top:12818;width:222;height:169" coordsize="28355,21600" o:regroupid="213" adj="4042222,9631343,18108,0" path="wr-3492,-21600,39708,21600,28355,19015,,11776nfewr-3492,-21600,39708,21600,28355,19015,,11776l18108,nsxe">
+                  <v:stroke startarrow="block" startarrowwidth="narrow" startarrowlength="short"/>
+                  <v:path o:connectlocs="28355,19015;0,11776;18108,0"/>
+                  <o:lock v:ext="edit" aspectratio="t"/>
+                </v:shape>
+              </v:group>
+            </v:group>
+            <v:group id="_x0000_s107283" style="position:absolute;left:5002;top:13366;width:340;height:337" coordorigin="6540,3250" coordsize="340,337">
+              <v:shape id="_x0000_s107284" type="#_x0000_t202" style="position:absolute;left:6568;top:3290;width:284;height:283" fillcolor="white [3212]" stroked="f">
+                <v:textbox style="mso-next-textbox:#_x0000_s107284" inset="0,.5mm,0,.5mm">
+                  <w:txbxContent>
+                    <w:p>
+                      <w:pPr>
+                        <w:jc w:val="center"/>
+                        <w:rPr>
+                          <w:sz w:val="20"/>
+                          <w:szCs w:val="20"/>
+                        </w:rPr>
+                      </w:pPr>
+                      <w:r>
+                        <w:rPr>
+                          <w:rFonts w:ascii="Times New Roman" w:hAnsi="Times New Roman" w:cs="Times New Roman"/>
+                          <w:sz w:val="20"/>
+                          <w:szCs w:val="20"/>
+                        </w:rPr>
+                        <w:t>3</w:t>
+                      </w:r>
+                    </w:p>
+                  </w:txbxContent>
+                </v:textbox>
+              </v:shape>
+              <v:oval id="_x0000_s107285" style="position:absolute;left:6540;top:3250;width:340;height:337" filled="f" strokeweight="1pt">
+                <o:lock v:ext="edit" aspectratio="t"/>
+              </v:oval>
+            </v:group>
+            <v:shape id="_x0000_s107289" type="#_x0000_t32" style="position:absolute;left:5172;top:8352;width:1;height:323" o:connectortype="straight" strokeweight="1pt">
+              <v:stroke endarrow="block"/>
+            </v:shape>
+            <v:shape id="_x0000_s107290" type="#_x0000_t32" style="position:absolute;left:5172;top:9072;width:1;height:323" o:connectortype="straight" strokeweight="1pt">
+              <v:stroke endarrow="block"/>
+            </v:shape>
+            <v:shape id="_x0000_s107291" type="#_x0000_t32" style="position:absolute;left:5172;top:9792;width:1;height:324" o:connectortype="straight" strokeweight="1pt">
+              <v:stroke endarrow="block"/>
+            </v:shape>
+            <v:shape id="_x0000_s107292" type="#_x0000_t32" style="position:absolute;left:5172;top:10513;width:1;height:323" o:connectortype="straight" strokeweight="1pt">
+              <v:stroke endarrow="block"/>
+            </v:shape>
+            <v:shape id="_x0000_s107293" type="#_x0000_t32" style="position:absolute;left:5172;top:11856;width:1;height:324" o:connectortype="straight" strokeweight="1pt">
+              <v:stroke endarrow="block"/>
+            </v:shape>
+            <v:shape id="_x0000_s107294" type="#_x0000_t32" style="position:absolute;left:5172;top:12577;width:1;height:323" o:connectortype="straight" strokeweight="1pt">
+              <v:stroke endarrow="block"/>
+            </v:shape>
+            <v:group id="_x0000_s107296" style="position:absolute;left:8290;top:8009;width:340;height:337" coordorigin="6540,3250" coordsize="340,337">
+              <v:shape id="_x0000_s107297" type="#_x0000_t202" style="position:absolute;left:6568;top:3290;width:284;height:283" fillcolor="white [3212]" stroked="f">
+                <v:textbox style="mso-next-textbox:#_x0000_s107297" inset="0,.5mm,0,.5mm">
+                  <w:txbxContent>
+                    <w:p>
+                      <w:pPr>
+                        <w:jc w:val="center"/>
+                        <w:rPr>
+                          <w:sz w:val="20"/>
+                          <w:szCs w:val="20"/>
+                        </w:rPr>
+                      </w:pPr>
+                      <w:r>
+                        <w:rPr>
+                          <w:rFonts w:ascii="Times New Roman" w:hAnsi="Times New Roman" w:cs="Times New Roman"/>
+                          <w:sz w:val="20"/>
+                          <w:szCs w:val="20"/>
+                        </w:rPr>
+                        <w:t>3</w:t>
+                      </w:r>
+                    </w:p>
+                  </w:txbxContent>
+                </v:textbox>
+              </v:shape>
+              <v:oval id="_x0000_s107298" style="position:absolute;left:6540;top:3250;width:340;height:337" filled="f" strokeweight="1pt">
+                <o:lock v:ext="edit" aspectratio="t"/>
+              </v:oval>
+            </v:group>
+            <v:shape id="_x0000_s107302" type="#_x0000_t32" style="position:absolute;left:8460;top:8346;width:1;height:457" o:connectortype="straight" strokeweight="1pt">
+              <v:stroke endarrow="block"/>
+            </v:shape>
+            <v:oval id="_x0000_s107304" style="position:absolute;left:2892;top:12150;width:142;height:142" strokeweight="1pt">
+              <o:lock v:ext="edit" aspectratio="t"/>
+            </v:oval>
+            <v:shape id="_x0000_s107305" type="#_x0000_t32" style="position:absolute;left:2963;top:12292;width:1;height:338" o:connectortype="straight" strokeweight="1pt">
+              <v:stroke endarrow="block"/>
+            </v:shape>
+            <v:group id="_x0000_s107306" style="position:absolute;left:1488;top:13366;width:340;height:337" coordorigin="6540,3250" coordsize="340,337">
+              <v:shape id="_x0000_s107307" type="#_x0000_t202" style="position:absolute;left:6568;top:3290;width:284;height:283" fillcolor="white [3212]" stroked="f">
+                <v:textbox style="mso-next-textbox:#_x0000_s107307" inset="0,.5mm,0,.5mm">
+                  <w:txbxContent>
+                    <w:p>
+                      <w:pPr>
+                        <w:jc w:val="center"/>
+                        <w:rPr>
+                          <w:sz w:val="20"/>
+                          <w:szCs w:val="20"/>
+                        </w:rPr>
+                      </w:pPr>
+                      <w:r>
+                        <w:rPr>
+                          <w:rFonts w:ascii="Times New Roman" w:hAnsi="Times New Roman" w:cs="Times New Roman"/>
+                          <w:sz w:val="20"/>
+                          <w:szCs w:val="20"/>
+                        </w:rPr>
+                        <w:t>1</w:t>
+                      </w:r>
+                    </w:p>
+                  </w:txbxContent>
+                </v:textbox>
+              </v:shape>
+              <v:oval id="_x0000_s107308" style="position:absolute;left:6540;top:3250;width:340;height:337" filled="f" strokeweight="1pt">
+                <o:lock v:ext="edit" aspectratio="t"/>
+              </v:oval>
+            </v:group>
+            <v:shape id="_x0000_s107309" type="#_x0000_t33" style="position:absolute;left:1702;top:12177;width:1145;height:1234;rotation:270" o:connectortype="elbow" adj="-31278,-247070,-31278" strokeweight="1pt">
+              <v:stroke endarrow="block"/>
+            </v:shape>
+            <v:oval id="_x0000_s107310" style="position:absolute;left:5101;top:12900;width:142;height:142" strokeweight="1pt">
+              <o:lock v:ext="edit" aspectratio="t"/>
+            </v:oval>
+            <v:shape id="_x0000_s107311" type="#_x0000_t32" style="position:absolute;left:5172;top:13042;width:1;height:324" o:connectortype="straight" strokeweight="1pt">
+              <v:stroke endarrow="block"/>
+            </v:shape>
+            <v:group id="_x0000_s107315" style="position:absolute;left:7950;top:9658;width:1020;height:1020" coordorigin="6568,4773" coordsize="1020,1020">
+              <v:shape id="_x0000_s107316" type="#_x0000_t4" style="position:absolute;left:6568;top:4773;width:1020;height:1020" strokeweight="1pt">
+                <o:lock v:ext="edit" aspectratio="t"/>
+              </v:shape>
+              <v:shape id="_x0000_s107317" type="#_x0000_t202" style="position:absolute;left:6730;top:5153;width:694;height:296" filled="f" fillcolor="white [3212]" stroked="f">
+                <v:textbox style="mso-next-textbox:#_x0000_s107317" inset="0,0,0,0">
+                  <w:txbxContent>
+                    <w:p>
+                      <w:pPr>
+                        <w:spacing w:after="100" w:afterAutospacing="1" w:line="240" w:lineRule="auto"/>
+                        <w:jc w:val="center"/>
+                        <w:rPr>
+                          <w:rFonts w:ascii="Times New Roman" w:hAnsi="Times New Roman" w:cs="Times New Roman"/>
+                          <w:sz w:val="20"/>
+                          <w:szCs w:val="20"/>
+                        </w:rPr>
+                      </w:pPr>
+                      <w:r>
+                        <w:rPr>
+                          <w:rFonts w:ascii="Times New Roman" w:hAnsi="Times New Roman" w:cs="Times New Roman"/>
+                          <w:i/>
+                          <w:sz w:val="20"/>
+                          <w:szCs w:val="20"/>
+                        </w:rPr>
+                        <w:t>f</w:t>
+                      </w:r>
+                      <w:r>
+                        <w:rPr>
+                          <w:rFonts w:ascii="Times New Roman" w:hAnsi="Times New Roman" w:cs="Times New Roman"/>
+                          <w:sz w:val="20"/>
+                          <w:szCs w:val="20"/>
+                          <w:vertAlign w:val="subscript"/>
+                        </w:rPr>
+                        <w:t>root</w:t>
+                      </w:r>
+                      <w:r>
+                        <w:rPr>
+                          <w:rFonts w:ascii="Times New Roman" w:hAnsi="Times New Roman" w:cs="Times New Roman"/>
+                          <w:sz w:val="20"/>
+                          <w:szCs w:val="20"/>
+                        </w:rPr>
+                        <w:t xml:space="preserve"> &lt; </w:t>
+                      </w:r>
+                      <w:r>
+                        <w:rPr>
+                          <w:rFonts w:ascii="Times New Roman" w:hAnsi="Times New Roman" w:cs="Times New Roman"/>
+                          <w:sz w:val="20"/>
+                          <w:szCs w:val="20"/>
+                        </w:rPr>
+                        <w:t>ε</w:t>
+                      </w:r>
+                    </w:p>
+                  </w:txbxContent>
+                </v:textbox>
+              </v:shape>
+            </v:group>
+            <v:group id="_x0000_s107318" style="position:absolute;left:7825;top:8803;width:1270;height:397" coordorigin="1929,7663" coordsize="850,397">
+              <v:shape id="_x0000_s107319" type="#_x0000_t202" style="position:absolute;left:1990;top:7712;width:734;height:291" filled="f" fillcolor="white [3212]" stroked="f">
+                <v:textbox style="mso-next-textbox:#_x0000_s107319" inset="0,0,0,0">
+                  <w:txbxContent>
+                    <w:p>
+                      <w:pPr>
+                        <w:spacing w:after="0"/>
+                        <w:jc w:val="center"/>
+                        <w:rPr>
+                          <w:rFonts w:ascii="Times New Roman" w:hAnsi="Times New Roman" w:cs="Times New Roman"/>
+                          <w:sz w:val="20"/>
+                          <w:szCs w:val="20"/>
+                        </w:rPr>
+                      </w:pPr>
+                      <w:r>
+                        <w:rPr>
+                          <w:rFonts w:ascii="Times New Roman" w:hAnsi="Times New Roman" w:cs="Times New Roman"/>
+                          <w:i/>
+                          <w:sz w:val="20"/>
+                          <w:szCs w:val="20"/>
+                        </w:rPr>
+                        <w:t>f</w:t>
+                      </w:r>
+                      <w:r>
+                        <w:rPr>
+                          <w:rFonts w:ascii="Times New Roman" w:hAnsi="Times New Roman" w:cs="Times New Roman"/>
+                          <w:sz w:val="20"/>
+                          <w:szCs w:val="20"/>
+                          <w:vertAlign w:val="subscript"/>
+                        </w:rPr>
+                        <w:t>root</w:t>
+                      </w:r>
+                      <w:r>
+                        <w:rPr>
+                          <w:rFonts w:ascii="Times New Roman" w:hAnsi="Times New Roman" w:cs="Times New Roman"/>
+                          <w:sz w:val="20"/>
+                          <w:szCs w:val="20"/>
+                        </w:rPr>
+                        <w:t xml:space="preserve"> =</w:t>
+                      </w:r>
+                      <w:r>
+                        <w:rPr>
+                          <w:rFonts w:ascii="Times New Roman" w:hAnsi="Times New Roman" w:cs="Times New Roman"/>
+                          <w:sz w:val="20"/>
+                          <w:szCs w:val="20"/>
+                        </w:rPr>
+                        <w:t xml:space="preserve"> </w:t>
+                      </w:r>
+                      <w:r>
+                        <w:rPr>
+                          <w:rStyle w:val="mjx-char"/>
+                          <w:rFonts w:ascii="MJXc-TeX-main-Rw" w:hAnsi="MJXc-TeX-main-Rw"/>
+                          <w:color w:val="333333"/>
+                          <w:sz w:val="16"/>
+                          <w:szCs w:val="16"/>
+                          <w:shd w:val="clear" w:color="auto" w:fill="FFFFFF"/>
+                        </w:rPr>
+                        <w:t>|</w:t>
+                      </w:r>
+                      <w:r>
+                        <w:rPr>
+                          <w:rFonts w:ascii="Times New Roman" w:hAnsi="Times New Roman" w:cs="Times New Roman"/>
+                          <w:i/>
+                          <w:sz w:val="20"/>
+                          <w:szCs w:val="20"/>
+                        </w:rPr>
+                        <w:t>f</w:t>
+                      </w:r>
+                      <w:r>
+                        <w:rPr>
+                          <w:rFonts w:ascii="Times New Roman" w:hAnsi="Times New Roman" w:cs="Times New Roman"/>
+                          <w:sz w:val="20"/>
+                          <w:szCs w:val="20"/>
+                        </w:rPr>
+                        <w:t>(</w:t>
+                      </w:r>
+                      <w:r>
+                        <w:rPr>
+                          <w:rFonts w:ascii="Times New Roman" w:hAnsi="Times New Roman" w:cs="Times New Roman"/>
+                          <w:i/>
+                          <w:sz w:val="20"/>
+                          <w:szCs w:val="20"/>
+                        </w:rPr>
+                        <w:t>x</w:t>
+                      </w:r>
+                      <w:r>
+                        <w:rPr>
+                          <w:rFonts w:ascii="Times New Roman" w:hAnsi="Times New Roman" w:cs="Times New Roman"/>
+                          <w:i/>
+                          <w:sz w:val="20"/>
+                          <w:szCs w:val="20"/>
+                          <w:vertAlign w:val="subscript"/>
+                        </w:rPr>
+                        <w:t>n</w:t>
+                      </w:r>
+                      <w:r>
+                        <w:rPr>
+                          <w:rFonts w:ascii="Times New Roman" w:hAnsi="Times New Roman" w:cs="Times New Roman"/>
+                          <w:sz w:val="20"/>
+                          <w:szCs w:val="20"/>
+                          <w:vertAlign w:val="subscript"/>
+                        </w:rPr>
+                        <w:t>+2</w:t>
+                      </w:r>
+                      <w:r>
+                        <w:rPr>
+                          <w:rFonts w:ascii="Times New Roman" w:hAnsi="Times New Roman" w:cs="Times New Roman"/>
+                          <w:sz w:val="20"/>
+                          <w:szCs w:val="20"/>
+                        </w:rPr>
+                        <w:t>)</w:t>
+                      </w:r>
+                      <w:r>
+                        <w:rPr>
+                          <w:rStyle w:val="mjx-char"/>
+                          <w:rFonts w:ascii="MJXc-TeX-main-Rw" w:hAnsi="MJXc-TeX-main-Rw"/>
+                          <w:color w:val="333333"/>
+                          <w:sz w:val="16"/>
+                          <w:szCs w:val="16"/>
+                          <w:shd w:val="clear" w:color="auto" w:fill="FFFFFF"/>
+                        </w:rPr>
+                        <w:t>|</w:t>
+                      </w:r>
+                      <w:r>
+                        <w:rPr>
+                          <w:rFonts w:ascii="Helvetica" w:hAnsi="Helvetica"/>
+                          <w:color w:val="333333"/>
+                          <w:sz w:val="16"/>
+                          <w:szCs w:val="16"/>
+                          <w:shd w:val="clear" w:color="auto" w:fill="FFFFFF"/>
+                        </w:rPr>
+                        <w:br/>
+                      </w:r>
+                    </w:p>
+                  </w:txbxContent>
+                </v:textbox>
+              </v:shape>
+              <v:rect id="_x0000_s107320" style="position:absolute;left:1929;top:7663;width:850;height:397" filled="f" strokeweight="1pt"/>
+            </v:group>
+            <v:group id="_x0000_s107321" style="position:absolute;left:6775;top:8009;width:340;height:337" coordorigin="6540,3250" coordsize="340,337">
+              <v:shape id="_x0000_s107322" type="#_x0000_t202" style="position:absolute;left:6568;top:3290;width:284;height:283" fillcolor="white [3212]" stroked="f">
+                <v:textbox style="mso-next-textbox:#_x0000_s107322" inset="0,.5mm,0,.5mm">
+                  <w:txbxContent>
+                    <w:p>
+                      <w:pPr>
+                        <w:jc w:val="center"/>
+                        <w:rPr>
+                          <w:sz w:val="20"/>
+                          <w:szCs w:val="20"/>
+                        </w:rPr>
+                      </w:pPr>
+                      <w:r>
+                        <w:rPr>
+                          <w:rFonts w:ascii="Times New Roman" w:hAnsi="Times New Roman" w:cs="Times New Roman"/>
+                          <w:sz w:val="20"/>
+                          <w:szCs w:val="20"/>
+                        </w:rPr>
+                        <w:t>1</w:t>
+                      </w:r>
+                    </w:p>
+                  </w:txbxContent>
+                </v:textbox>
+              </v:shape>
+              <v:oval id="_x0000_s107323" style="position:absolute;left:6540;top:3250;width:340;height:337" filled="f" strokeweight="1pt">
+                <o:lock v:ext="edit" aspectratio="t"/>
+              </v:oval>
+            </v:group>
+            <v:shape id="_x0000_s107324" type="#_x0000_t33" style="position:absolute;left:6945;top:9200;width:1005;height:968;rotation:180" o:connectortype="elbow" adj="-170866,-243602,-170866" strokeweight="1pt">
+              <v:stroke endarrow="block"/>
+            </v:shape>
+            <v:shape id="_x0000_s107325" type="#_x0000_t202" style="position:absolute;left:7506;top:9852;width:414;height:283" filled="f" fillcolor="white [3212]" stroked="f">
+              <v:textbox style="mso-next-textbox:#_x0000_s107325" inset="0,.5mm,0,.5mm">
+                <w:txbxContent>
+                  <w:p>
+                    <w:pPr>
+                      <w:jc w:val="center"/>
+                      <w:rPr>
+                        <w:rFonts w:ascii="Times New Roman" w:hAnsi="Times New Roman" w:cs="Times New Roman"/>
+                        <w:sz w:val="20"/>
+                        <w:szCs w:val="20"/>
+                      </w:rPr>
+                    </w:pPr>
+                    <w:r>
+                      <w:rPr>
+                        <w:rFonts w:ascii="Times New Roman" w:hAnsi="Times New Roman" w:cs="Times New Roman"/>
+                        <w:sz w:val="20"/>
+                        <w:szCs w:val="20"/>
+                      </w:rPr>
+                      <w:t xml:space="preserve"> N</w:t>
+                    </w:r>
+                  </w:p>
+                </w:txbxContent>
+              </v:textbox>
+            </v:shape>
+            <v:shape id="_x0000_s107326" type="#_x0000_t32" style="position:absolute;left:8460;top:9200;width:1;height:458" o:connectortype="straight" strokeweight="1pt">
+              <v:stroke endarrow="block"/>
+            </v:shape>
+            <v:group id="_x0000_s107327" style="position:absolute;left:7751;top:11991;width:1418;height:574" coordorigin="7324,4316" coordsize="1418,574">
+              <v:shape id="_x0000_s107328" type="#_x0000_t202" style="position:absolute;left:7674;top:4316;width:797;height:546" filled="f" fillcolor="white [3212]" stroked="f">
+                <v:textbox style="mso-next-textbox:#_x0000_s107328" inset="0,0,0,0">
+                  <w:txbxContent>
+                    <w:p>
+                      <w:pPr>
+                        <w:spacing w:before="120" w:after="100" w:afterAutospacing="1" w:line="240" w:lineRule="auto"/>
+                        <w:jc w:val="center"/>
+                        <w:rPr>
+                          <w:rFonts w:ascii="Times New Roman" w:hAnsi="Times New Roman" w:cs="Times New Roman"/>
+                          <w:sz w:val="20"/>
+                          <w:szCs w:val="20"/>
+                        </w:rPr>
+                      </w:pPr>
+                      <w:r>
+                        <w:rPr>
+                          <w:rFonts w:ascii="Times New Roman" w:hAnsi="Times New Roman" w:cs="Times New Roman"/>
+                          <w:i/>
+                          <w:sz w:val="20"/>
+                          <w:szCs w:val="20"/>
+                        </w:rPr>
+                        <w:t>x</w:t>
+                      </w:r>
+                      <w:r>
+                        <w:rPr>
+                          <w:rFonts w:ascii="Times New Roman" w:hAnsi="Times New Roman" w:cs="Times New Roman"/>
+                          <w:sz w:val="20"/>
+                          <w:szCs w:val="20"/>
+                          <w:vertAlign w:val="subscript"/>
+                        </w:rPr>
+                        <w:t>root</w:t>
+                      </w:r>
+                    </w:p>
+                  </w:txbxContent>
+                </v:textbox>
+              </v:shape>
+              <v:shape id="_x0000_s107329" type="#_x0000_t7" style="position:absolute;left:7324;top:4323;width:1418;height:567" filled="f" strokeweight="1pt"/>
+            </v:group>
+            <v:group id="_x0000_s107330" style="position:absolute;left:7907;top:11136;width:1106;height:397" coordorigin="1929,7663" coordsize="850,397">
+              <v:shape id="_x0000_s107331" type="#_x0000_t202" style="position:absolute;left:1990;top:7712;width:734;height:291" filled="f" fillcolor="white [3212]" stroked="f">
+                <v:textbox style="mso-next-textbox:#_x0000_s107331" inset="0,0,0,0">
+                  <w:txbxContent>
+                    <w:p>
+                      <w:pPr>
+                        <w:spacing w:after="0"/>
+                        <w:jc w:val="center"/>
+                        <w:rPr>
+                          <w:rFonts w:ascii="Times New Roman" w:hAnsi="Times New Roman" w:cs="Times New Roman"/>
+                          <w:sz w:val="20"/>
+                          <w:szCs w:val="20"/>
+                        </w:rPr>
+                      </w:pPr>
+                      <w:r>
+                        <w:rPr>
+                          <w:rFonts w:ascii="Times New Roman" w:hAnsi="Times New Roman" w:cs="Times New Roman"/>
+                          <w:i/>
+                          <w:sz w:val="20"/>
+                          <w:szCs w:val="20"/>
+                        </w:rPr>
+                        <w:t>x</w:t>
+                      </w:r>
+                      <w:r>
+                        <w:rPr>
+                          <w:rFonts w:ascii="Times New Roman" w:hAnsi="Times New Roman" w:cs="Times New Roman"/>
+                          <w:sz w:val="20"/>
+                          <w:szCs w:val="20"/>
+                          <w:vertAlign w:val="subscript"/>
+                        </w:rPr>
+                        <w:t>root</w:t>
+                      </w:r>
+                      <w:r>
+                        <w:rPr>
+                          <w:rFonts w:ascii="Times New Roman" w:hAnsi="Times New Roman" w:cs="Times New Roman"/>
+                          <w:sz w:val="20"/>
+                          <w:szCs w:val="20"/>
+                        </w:rPr>
+                        <w:t xml:space="preserve"> =</w:t>
+                      </w:r>
+                      <w:r>
+                        <w:rPr>
+                          <w:rFonts w:ascii="Times New Roman" w:hAnsi="Times New Roman" w:cs="Times New Roman"/>
+                          <w:sz w:val="20"/>
+                          <w:szCs w:val="20"/>
+                        </w:rPr>
+                        <w:t xml:space="preserve"> </w:t>
+                      </w:r>
+                      <w:r>
+                        <w:rPr>
+                          <w:rFonts w:ascii="Times New Roman" w:hAnsi="Times New Roman" w:cs="Times New Roman"/>
+                          <w:i/>
+                          <w:sz w:val="20"/>
+                          <w:szCs w:val="20"/>
+                        </w:rPr>
+                        <w:t>x</w:t>
+                      </w:r>
+                      <w:r>
+                        <w:rPr>
+                          <w:rFonts w:ascii="Times New Roman" w:hAnsi="Times New Roman" w:cs="Times New Roman"/>
+                          <w:i/>
+                          <w:sz w:val="20"/>
+                          <w:szCs w:val="20"/>
+                          <w:vertAlign w:val="subscript"/>
+                        </w:rPr>
+                        <w:t>n</w:t>
+                      </w:r>
+                      <w:r>
+                        <w:rPr>
+                          <w:rFonts w:ascii="Times New Roman" w:hAnsi="Times New Roman" w:cs="Times New Roman"/>
+                          <w:sz w:val="20"/>
+                          <w:szCs w:val="20"/>
+                          <w:vertAlign w:val="subscript"/>
+                        </w:rPr>
+                        <w:t>+2</w:t>
+                      </w:r>
+                      <w:r>
+                        <w:rPr>
+                          <w:rFonts w:ascii="Helvetica" w:hAnsi="Helvetica"/>
+                          <w:color w:val="333333"/>
+                          <w:sz w:val="16"/>
+                          <w:szCs w:val="16"/>
+                          <w:shd w:val="clear" w:color="auto" w:fill="FFFFFF"/>
+                        </w:rPr>
+                        <w:br/>
+                      </w:r>
+                    </w:p>
+                  </w:txbxContent>
+                </v:textbox>
+              </v:shape>
+              <v:rect id="_x0000_s107332" style="position:absolute;left:1929;top:7663;width:850;height:397" filled="f" strokeweight="1pt"/>
+            </v:group>
+            <v:group id="_x0000_s107333" style="position:absolute;left:8120;top:13023;width:680;height:680" coordorigin="2560,1837" coordsize="680,680">
+              <v:oval id="_x0000_s107334" style="position:absolute;left:2560;top:1837;width:680;height:680" strokeweight="1pt"/>
+              <v:shape id="_x0000_s107335" type="#_x0000_t202" style="position:absolute;left:2695;top:2037;width:390;height:283" fillcolor="white [3212]" stroked="f" strokeweight="1pt">
+                <v:textbox style="mso-next-textbox:#_x0000_s107335" inset="0,.5mm,0,.5mm">
+                  <w:txbxContent>
+                    <w:p>
+                      <w:pPr>
+                        <w:jc w:val="center"/>
+                        <w:rPr>
+                          <w:rFonts w:ascii="Times New Roman" w:hAnsi="Times New Roman" w:cs="Times New Roman"/>
+                          <w:sz w:val="20"/>
+                          <w:szCs w:val="20"/>
+                        </w:rPr>
+                      </w:pPr>
+                      <w:r>
+                        <w:rPr>
+                          <w:rFonts w:ascii="Times New Roman" w:hAnsi="Times New Roman" w:cs="Times New Roman"/>
+                          <w:sz w:val="20"/>
+                          <w:szCs w:val="20"/>
+                        </w:rPr>
+                        <w:t>End</w:t>
+                      </w:r>
+                    </w:p>
+                  </w:txbxContent>
+                </v:textbox>
+              </v:shape>
+            </v:group>
+            <v:group id="_x0000_s107336" style="position:absolute;left:6520;top:8803;width:850;height:397" coordorigin="1929,7663" coordsize="850,397">
+              <v:shape id="_x0000_s107337" type="#_x0000_t202" style="position:absolute;left:1990;top:7712;width:734;height:291" filled="f" fillcolor="white [3212]" stroked="f">
+                <v:textbox style="mso-next-textbox:#_x0000_s107337" inset="0,0,0,0">
+                  <w:txbxContent>
+                    <w:p>
+                      <w:pPr>
+                        <w:spacing w:before="40" w:after="0"/>
+                        <w:jc w:val="center"/>
+                        <w:rPr>
+                          <w:rFonts w:ascii="Times New Roman" w:hAnsi="Times New Roman" w:cs="Times New Roman"/>
+                          <w:sz w:val="20"/>
+                          <w:szCs w:val="20"/>
+                        </w:rPr>
+                      </w:pPr>
+                      <w:r>
+                        <w:rPr>
+                          <w:rFonts w:ascii="Times New Roman" w:hAnsi="Times New Roman" w:cs="Times New Roman"/>
+                          <w:i/>
+                          <w:sz w:val="20"/>
+                          <w:szCs w:val="20"/>
+                        </w:rPr>
+                        <w:t>n</w:t>
+                      </w:r>
+                      <w:r>
+                        <w:rPr>
+                          <w:rFonts w:ascii="Times New Roman" w:hAnsi="Times New Roman" w:cs="Times New Roman"/>
+                          <w:sz w:val="20"/>
+                          <w:szCs w:val="20"/>
+                        </w:rPr>
+                        <w:t xml:space="preserve"> = </w:t>
+                      </w:r>
+                      <w:r>
+                        <w:rPr>
+                          <w:rFonts w:ascii="Times New Roman" w:hAnsi="Times New Roman" w:cs="Times New Roman"/>
+                          <w:i/>
+                          <w:sz w:val="20"/>
+                          <w:szCs w:val="20"/>
+                        </w:rPr>
+                        <w:t>n</w:t>
+                      </w:r>
+                      <w:r>
+                        <w:rPr>
+                          <w:rFonts w:ascii="Times New Roman" w:hAnsi="Times New Roman" w:cs="Times New Roman"/>
+                          <w:sz w:val="20"/>
+                          <w:szCs w:val="20"/>
+                        </w:rPr>
+                        <w:t xml:space="preserve"> + 1</w:t>
+                      </w:r>
+                    </w:p>
+                  </w:txbxContent>
+                </v:textbox>
+              </v:shape>
+              <v:rect id="_x0000_s107338" style="position:absolute;left:1929;top:7663;width:850;height:397" filled="f" strokeweight="1pt"/>
+            </v:group>
+            <v:shape id="_x0000_s107339" type="#_x0000_t32" style="position:absolute;left:6945;top:8346;width:1;height:457;flip:y" o:connectortype="straight" strokeweight="1pt">
+              <v:stroke endarrow="block"/>
+            </v:shape>
+            <v:shape id="_x0000_s107340" type="#_x0000_t32" style="position:absolute;left:8460;top:10678;width:1;height:458" o:connectortype="straight" strokeweight="1pt">
+              <v:stroke endarrow="block"/>
+            </v:shape>
+            <v:shape id="_x0000_s107341" type="#_x0000_t32" style="position:absolute;left:8460;top:11533;width:1;height:465" o:connectortype="straight" strokeweight="1pt">
+              <v:stroke endarrow="block"/>
+            </v:shape>
+            <v:shape id="_x0000_s107342" type="#_x0000_t32" style="position:absolute;left:8460;top:12565;width:1;height:458" o:connectortype="straight" strokeweight="1pt">
+              <v:stroke endarrow="block"/>
+            </v:shape>
+            <v:shape id="_x0000_s107343" type="#_x0000_t202" style="position:absolute;left:8460;top:10648;width:414;height:283" filled="f" fillcolor="white [3212]" stroked="f">
+              <v:textbox style="mso-next-textbox:#_x0000_s107343" inset="0,.5mm,0,.5mm">
+                <w:txbxContent>
+                  <w:p>
+                    <w:pPr>
+                      <w:jc w:val="center"/>
+                      <w:rPr>
+                        <w:rFonts w:ascii="Times New Roman" w:hAnsi="Times New Roman" w:cs="Times New Roman"/>
+                        <w:sz w:val="20"/>
+                        <w:szCs w:val="20"/>
+                      </w:rPr>
+                    </w:pPr>
+                    <w:r>
+                      <w:rPr>
+                        <w:rFonts w:ascii="Times New Roman" w:hAnsi="Times New Roman" w:cs="Times New Roman"/>
+                        <w:sz w:val="20"/>
+                        <w:szCs w:val="20"/>
+                      </w:rPr>
+                      <w:t>Y</w:t>
+                    </w:r>
+                  </w:p>
+                </w:txbxContent>
+              </v:textbox>
             </v:shape>
             <w10:wrap type="none"/>
             <w10:anchorlock/>
@@ -8598,14 +10372,14 @@
       <w:pPr>
         <w:pStyle w:val="Heading1"/>
       </w:pPr>
-      <w:bookmarkStart w:id="11" w:name="_Toc62760050"/>
+      <w:bookmarkStart w:id="12" w:name="_Toc62802286"/>
       <w:r>
         <w:t>Notes</w:t>
       </w:r>
       <w:r>
         <w:t xml:space="preserve"> and version</w:t>
       </w:r>
-      <w:bookmarkEnd w:id="11"/>
+      <w:bookmarkEnd w:id="12"/>
     </w:p>
     <w:p>
       <w:pPr>
@@ -8666,7 +10440,7 @@
 
 <file path=word/endnotes.xml><?xml version="1.0" encoding="utf-8"?>
 <w:endnotes xmlns:ve="http://schemas.openxmlformats.org/markup-compatibility/2006" xmlns:o="urn:schemas-microsoft-com:office:office" xmlns:r="http://schemas.openxmlformats.org/officeDocument/2006/relationships" xmlns:m="http://schemas.openxmlformats.org/officeDocument/2006/math" xmlns:v="urn:schemas-microsoft-com:vml" xmlns:wp="http://schemas.openxmlformats.org/drawingml/2006/wordprocessingDrawing" xmlns:w10="urn:schemas-microsoft-com:office:word" xmlns:w="http://schemas.openxmlformats.org/wordprocessingml/2006/main" xmlns:wne="http://schemas.microsoft.com/office/word/2006/wordml">
-  <w:endnote w:type="separator" w:id="0">
+  <w:endnote w:type="separator" w:id="-1">
     <w:p>
       <w:pPr>
         <w:spacing w:after="0" w:line="240" w:lineRule="auto"/>
@@ -8676,7 +10450,7 @@
       </w:r>
     </w:p>
   </w:endnote>
-  <w:endnote w:type="continuationSeparator" w:id="1">
+  <w:endnote w:type="continuationSeparator" w:id="0">
     <w:p>
       <w:pPr>
         <w:spacing w:after="0" w:line="240" w:lineRule="auto"/>
@@ -8709,7 +10483,7 @@
         <w:rPr>
           <w:noProof/>
         </w:rPr>
-        <w:t>4</w:t>
+        <w:t>0</w:t>
       </w:r>
     </w:fldSimple>
   </w:p>
@@ -8723,7 +10497,7 @@
 
 <file path=word/footnotes.xml><?xml version="1.0" encoding="utf-8"?>
 <w:footnotes xmlns:ve="http://schemas.openxmlformats.org/markup-compatibility/2006" xmlns:o="urn:schemas-microsoft-com:office:office" xmlns:r="http://schemas.openxmlformats.org/officeDocument/2006/relationships" xmlns:m="http://schemas.openxmlformats.org/officeDocument/2006/math" xmlns:v="urn:schemas-microsoft-com:vml" xmlns:wp="http://schemas.openxmlformats.org/drawingml/2006/wordprocessingDrawing" xmlns:w10="urn:schemas-microsoft-com:office:word" xmlns:w="http://schemas.openxmlformats.org/wordprocessingml/2006/main" xmlns:wne="http://schemas.microsoft.com/office/word/2006/wordml">
-  <w:footnote w:type="separator" w:id="0">
+  <w:footnote w:type="separator" w:id="-1">
     <w:p>
       <w:pPr>
         <w:spacing w:after="0" w:line="240" w:lineRule="auto"/>
@@ -8733,7 +10507,7 @@
       </w:r>
     </w:p>
   </w:footnote>
-  <w:footnote w:type="continuationSeparator" w:id="1">
+  <w:footnote w:type="continuationSeparator" w:id="0">
     <w:p>
       <w:pPr>
         <w:spacing w:after="0" w:line="240" w:lineRule="auto"/>
@@ -9438,10 +11212,31 @@
       <w:szCs w:val="26"/>
     </w:rPr>
   </w:style>
+  <w:style w:type="paragraph" w:styleId="Heading3">
+    <w:name w:val="heading 3"/>
+    <w:basedOn w:val="Normal"/>
+    <w:next w:val="Normal"/>
+    <w:link w:val="Heading3Char"/>
+    <w:uiPriority w:val="9"/>
+    <w:unhideWhenUsed/>
+    <w:qFormat/>
+    <w:rsid w:val="00130B9B"/>
+    <w:pPr>
+      <w:keepNext/>
+      <w:keepLines/>
+      <w:spacing w:before="200" w:after="0"/>
+      <w:outlineLvl w:val="2"/>
+    </w:pPr>
+    <w:rPr>
+      <w:rFonts w:asciiTheme="majorHAnsi" w:eastAsiaTheme="majorEastAsia" w:hAnsiTheme="majorHAnsi" w:cstheme="majorBidi"/>
+      <w:b/>
+      <w:bCs/>
+      <w:color w:val="4F81BD" w:themeColor="accent1"/>
+    </w:rPr>
+  </w:style>
   <w:style w:type="character" w:default="1" w:styleId="DefaultParagraphFont">
     <w:name w:val="Default Paragraph Font"/>
     <w:uiPriority w:val="1"/>
-    <w:semiHidden/>
     <w:unhideWhenUsed/>
   </w:style>
   <w:style w:type="table" w:default="1" w:styleId="TableNormal">
@@ -9770,6 +11565,24 @@
       <w:szCs w:val="26"/>
     </w:rPr>
   </w:style>
+  <w:style w:type="character" w:customStyle="1" w:styleId="Heading3Char">
+    <w:name w:val="Heading 3 Char"/>
+    <w:basedOn w:val="DefaultParagraphFont"/>
+    <w:link w:val="Heading3"/>
+    <w:uiPriority w:val="9"/>
+    <w:rsid w:val="00130B9B"/>
+    <w:rPr>
+      <w:rFonts w:asciiTheme="majorHAnsi" w:eastAsiaTheme="majorEastAsia" w:hAnsiTheme="majorHAnsi" w:cstheme="majorBidi"/>
+      <w:b/>
+      <w:bCs/>
+      <w:color w:val="4F81BD" w:themeColor="accent1"/>
+    </w:rPr>
+  </w:style>
+  <w:style w:type="character" w:customStyle="1" w:styleId="mjx-char">
+    <w:name w:val="mjx-char"/>
+    <w:basedOn w:val="DefaultParagraphFont"/>
+    <w:rsid w:val="004E461E"/>
+  </w:style>
 </w:styles>
 </file>
 

</xml_diff>

<commit_message>
ax+b --> mx + n
</commit_message>
<xml_diff>
--- a/src/figs/docx/0003.docx
+++ b/src/figs/docx/0003.docx
@@ -2335,8 +2335,8 @@
             <w10:wrap type="none"/>
             <w10:anchorlock/>
           </v:group>
-          <o:OLEObject Type="Embed" ProgID="Equation.3" ShapeID="_x0000_s36193" DrawAspect="Content" ObjectID="_1673549632" r:id="rId12"/>
-          <o:OLEObject Type="Embed" ProgID="Equation.3" ShapeID="_x0000_s63696" DrawAspect="Content" ObjectID="_1673549633" r:id="rId13"/>
+          <o:OLEObject Type="Embed" ProgID="Equation.3" ShapeID="_x0000_s36193" DrawAspect="Content" ObjectID="_1673549623" r:id="rId12"/>
+          <o:OLEObject Type="Embed" ProgID="Equation.3" ShapeID="_x0000_s63696" DrawAspect="Content" ObjectID="_1673549624" r:id="rId13"/>
         </w:pict>
       </w:r>
     </w:p>
@@ -3846,14 +3846,14 @@
             <w10:wrap type="none"/>
             <w10:anchorlock/>
           </v:group>
-          <o:OLEObject Type="Embed" ProgID="Equation.3" ShapeID="_x0000_s95947" DrawAspect="Content" ObjectID="_1673549634" r:id="rId19"/>
-          <o:OLEObject Type="Embed" ProgID="Equation.3" ShapeID="_x0000_s95948" DrawAspect="Content" ObjectID="_1673549635" r:id="rId20"/>
-          <o:OLEObject Type="Embed" ProgID="Equation.3" ShapeID="_x0000_s95949" DrawAspect="Content" ObjectID="_1673549636" r:id="rId21"/>
-          <o:OLEObject Type="Embed" ProgID="Equation.3" ShapeID="_x0000_s95950" DrawAspect="Content" ObjectID="_1673549637" r:id="rId22"/>
-          <o:OLEObject Type="Embed" ProgID="Equation.3" ShapeID="_x0000_s95969" DrawAspect="Content" ObjectID="_1673549638" r:id="rId23"/>
-          <o:OLEObject Type="Embed" ProgID="Equation.3" ShapeID="_x0000_s95970" DrawAspect="Content" ObjectID="_1673549639" r:id="rId24"/>
-          <o:OLEObject Type="Embed" ProgID="Equation.3" ShapeID="_x0000_s95971" DrawAspect="Content" ObjectID="_1673549640" r:id="rId25"/>
-          <o:OLEObject Type="Embed" ProgID="Equation.3" ShapeID="_x0000_s95972" DrawAspect="Content" ObjectID="_1673549641" r:id="rId26"/>
+          <o:OLEObject Type="Embed" ProgID="Equation.3" ShapeID="_x0000_s95947" DrawAspect="Content" ObjectID="_1673549625" r:id="rId19"/>
+          <o:OLEObject Type="Embed" ProgID="Equation.3" ShapeID="_x0000_s95948" DrawAspect="Content" ObjectID="_1673549626" r:id="rId20"/>
+          <o:OLEObject Type="Embed" ProgID="Equation.3" ShapeID="_x0000_s95949" DrawAspect="Content" ObjectID="_1673549627" r:id="rId21"/>
+          <o:OLEObject Type="Embed" ProgID="Equation.3" ShapeID="_x0000_s95950" DrawAspect="Content" ObjectID="_1673549628" r:id="rId22"/>
+          <o:OLEObject Type="Embed" ProgID="Equation.3" ShapeID="_x0000_s95969" DrawAspect="Content" ObjectID="_1673549629" r:id="rId23"/>
+          <o:OLEObject Type="Embed" ProgID="Equation.3" ShapeID="_x0000_s95970" DrawAspect="Content" ObjectID="_1673549630" r:id="rId24"/>
+          <o:OLEObject Type="Embed" ProgID="Equation.3" ShapeID="_x0000_s95971" DrawAspect="Content" ObjectID="_1673549631" r:id="rId25"/>
+          <o:OLEObject Type="Embed" ProgID="Equation.3" ShapeID="_x0000_s95972" DrawAspect="Content" ObjectID="_1673549632" r:id="rId26"/>
         </w:pict>
       </w:r>
     </w:p>
@@ -4624,11 +4624,11 @@
             <w10:wrap type="none"/>
             <w10:anchorlock/>
           </v:group>
-          <o:OLEObject Type="Embed" ProgID="Equation.3" ShapeID="_x0000_s96170" DrawAspect="Content" ObjectID="_1673549642" r:id="rId30"/>
-          <o:OLEObject Type="Embed" ProgID="Equation.3" ShapeID="_x0000_s96169" DrawAspect="Content" ObjectID="_1673549643" r:id="rId31"/>
-          <o:OLEObject Type="Embed" ProgID="Equation.3" ShapeID="_x0000_s96168" DrawAspect="Content" ObjectID="_1673549644" r:id="rId32"/>
-          <o:OLEObject Type="Embed" ProgID="Equation.3" ShapeID="_x0000_s96171" DrawAspect="Content" ObjectID="_1673549645" r:id="rId33"/>
-          <o:OLEObject Type="Embed" ProgID="Equation.3" ShapeID="_x0000_s96172" DrawAspect="Content" ObjectID="_1673549646" r:id="rId34"/>
+          <o:OLEObject Type="Embed" ProgID="Equation.3" ShapeID="_x0000_s96170" DrawAspect="Content" ObjectID="_1673549633" r:id="rId30"/>
+          <o:OLEObject Type="Embed" ProgID="Equation.3" ShapeID="_x0000_s96169" DrawAspect="Content" ObjectID="_1673549634" r:id="rId31"/>
+          <o:OLEObject Type="Embed" ProgID="Equation.3" ShapeID="_x0000_s96168" DrawAspect="Content" ObjectID="_1673549635" r:id="rId32"/>
+          <o:OLEObject Type="Embed" ProgID="Equation.3" ShapeID="_x0000_s96171" DrawAspect="Content" ObjectID="_1673549636" r:id="rId33"/>
+          <o:OLEObject Type="Embed" ProgID="Equation.3" ShapeID="_x0000_s96172" DrawAspect="Content" ObjectID="_1673549637" r:id="rId34"/>
         </w:pict>
       </w:r>
     </w:p>
@@ -4763,7 +4763,7 @@
           <v:shape id="_x0000_i1029" type="#_x0000_t75" style="width:123.25pt;height:69.1pt" o:ole="">
             <v:imagedata r:id="rId35" o:title=""/>
           </v:shape>
-          <o:OLEObject Type="Embed" ProgID="Equation.3" ShapeID="_x0000_i1029" DrawAspect="Content" ObjectID="_1673549631" r:id="rId36"/>
+          <o:OLEObject Type="Embed" ProgID="Equation.3" ShapeID="_x0000_i1029" DrawAspect="Content" ObjectID="_1673549622" r:id="rId36"/>
         </w:object>
       </w:r>
       <w:r>
@@ -5499,11 +5499,11 @@
             <w10:wrap type="none"/>
             <w10:anchorlock/>
           </v:group>
-          <o:OLEObject Type="Embed" ProgID="Equation.3" ShapeID="_x0000_s106568" DrawAspect="Content" ObjectID="_1673549647" r:id="rId44"/>
-          <o:OLEObject Type="Embed" ProgID="Equation.3" ShapeID="_x0000_s106582" DrawAspect="Content" ObjectID="_1673549648" r:id="rId45"/>
-          <o:OLEObject Type="Embed" ProgID="Equation.3" ShapeID="_x0000_s106583" DrawAspect="Content" ObjectID="_1673549649" r:id="rId46"/>
-          <o:OLEObject Type="Embed" ProgID="Equation.3" ShapeID="_x0000_s106584" DrawAspect="Content" ObjectID="_1673549650" r:id="rId47"/>
-          <o:OLEObject Type="Embed" ProgID="Equation.3" ShapeID="_x0000_s106604" DrawAspect="Content" ObjectID="_1673549651" r:id="rId48"/>
+          <o:OLEObject Type="Embed" ProgID="Equation.3" ShapeID="_x0000_s106568" DrawAspect="Content" ObjectID="_1673549638" r:id="rId44"/>
+          <o:OLEObject Type="Embed" ProgID="Equation.3" ShapeID="_x0000_s106582" DrawAspect="Content" ObjectID="_1673549639" r:id="rId45"/>
+          <o:OLEObject Type="Embed" ProgID="Equation.3" ShapeID="_x0000_s106583" DrawAspect="Content" ObjectID="_1673549640" r:id="rId46"/>
+          <o:OLEObject Type="Embed" ProgID="Equation.3" ShapeID="_x0000_s106584" DrawAspect="Content" ObjectID="_1673549641" r:id="rId47"/>
+          <o:OLEObject Type="Embed" ProgID="Equation.3" ShapeID="_x0000_s106604" DrawAspect="Content" ObjectID="_1673549642" r:id="rId48"/>
         </w:pict>
       </w:r>
     </w:p>
@@ -6035,11 +6035,11 @@
             <w10:wrap type="none"/>
             <w10:anchorlock/>
           </v:group>
-          <o:OLEObject Type="Embed" ProgID="Equation.3" ShapeID="_x0000_s106690" DrawAspect="Content" ObjectID="_1673549652" r:id="rId50"/>
-          <o:OLEObject Type="Embed" ProgID="Equation.3" ShapeID="_x0000_s106700" DrawAspect="Content" ObjectID="_1673549653" r:id="rId51"/>
-          <o:OLEObject Type="Embed" ProgID="Equation.3" ShapeID="_x0000_s106701" DrawAspect="Content" ObjectID="_1673549654" r:id="rId52"/>
-          <o:OLEObject Type="Embed" ProgID="Equation.3" ShapeID="_x0000_s106708" DrawAspect="Content" ObjectID="_1673549655" r:id="rId53"/>
-          <o:OLEObject Type="Embed" ProgID="Equation.3" ShapeID="_x0000_s106713" DrawAspect="Content" ObjectID="_1673549656" r:id="rId54"/>
+          <o:OLEObject Type="Embed" ProgID="Equation.3" ShapeID="_x0000_s106690" DrawAspect="Content" ObjectID="_1673549643" r:id="rId50"/>
+          <o:OLEObject Type="Embed" ProgID="Equation.3" ShapeID="_x0000_s106700" DrawAspect="Content" ObjectID="_1673549644" r:id="rId51"/>
+          <o:OLEObject Type="Embed" ProgID="Equation.3" ShapeID="_x0000_s106701" DrawAspect="Content" ObjectID="_1673549645" r:id="rId52"/>
+          <o:OLEObject Type="Embed" ProgID="Equation.3" ShapeID="_x0000_s106708" DrawAspect="Content" ObjectID="_1673549646" r:id="rId53"/>
+          <o:OLEObject Type="Embed" ProgID="Equation.3" ShapeID="_x0000_s106713" DrawAspect="Content" ObjectID="_1673549647" r:id="rId54"/>
         </w:pict>
       </w:r>
     </w:p>
@@ -7084,12 +7084,12 @@
             <w10:wrap type="none"/>
             <w10:anchorlock/>
           </v:group>
-          <o:OLEObject Type="Embed" ProgID="Equation.3" ShapeID="_x0000_s106733" DrawAspect="Content" ObjectID="_1673549657" r:id="rId61"/>
-          <o:OLEObject Type="Embed" ProgID="Equation.3" ShapeID="_x0000_s106741" DrawAspect="Content" ObjectID="_1673549658" r:id="rId62"/>
-          <o:OLEObject Type="Embed" ProgID="Equation.3" ShapeID="_x0000_s106762" DrawAspect="Content" ObjectID="_1673549659" r:id="rId63"/>
-          <o:OLEObject Type="Embed" ProgID="Equation.3" ShapeID="_x0000_s106770" DrawAspect="Content" ObjectID="_1673549660" r:id="rId64"/>
-          <o:OLEObject Type="Embed" ProgID="Equation.3" ShapeID="_x0000_s106789" DrawAspect="Content" ObjectID="_1673549661" r:id="rId65"/>
-          <o:OLEObject Type="Embed" ProgID="Equation.3" ShapeID="_x0000_s106797" DrawAspect="Content" ObjectID="_1673549662" r:id="rId66"/>
+          <o:OLEObject Type="Embed" ProgID="Equation.3" ShapeID="_x0000_s106733" DrawAspect="Content" ObjectID="_1673549648" r:id="rId61"/>
+          <o:OLEObject Type="Embed" ProgID="Equation.3" ShapeID="_x0000_s106741" DrawAspect="Content" ObjectID="_1673549649" r:id="rId62"/>
+          <o:OLEObject Type="Embed" ProgID="Equation.3" ShapeID="_x0000_s106762" DrawAspect="Content" ObjectID="_1673549650" r:id="rId63"/>
+          <o:OLEObject Type="Embed" ProgID="Equation.3" ShapeID="_x0000_s106770" DrawAspect="Content" ObjectID="_1673549651" r:id="rId64"/>
+          <o:OLEObject Type="Embed" ProgID="Equation.3" ShapeID="_x0000_s106789" DrawAspect="Content" ObjectID="_1673549652" r:id="rId65"/>
+          <o:OLEObject Type="Embed" ProgID="Equation.3" ShapeID="_x0000_s106797" DrawAspect="Content" ObjectID="_1673549653" r:id="rId66"/>
         </w:pict>
       </w:r>
     </w:p>
@@ -7496,7 +7496,7 @@
             <w10:wrap type="none"/>
             <w10:anchorlock/>
           </v:group>
-          <o:OLEObject Type="Embed" ProgID="Equation.3" ShapeID="_x0000_s106873" DrawAspect="Content" ObjectID="_1673549663" r:id="rId68"/>
+          <o:OLEObject Type="Embed" ProgID="Equation.3" ShapeID="_x0000_s106873" DrawAspect="Content" ObjectID="_1673549654" r:id="rId68"/>
         </w:pict>
       </w:r>
     </w:p>
@@ -7783,7 +7783,15 @@
                         <w:i/>
                         <w:sz w:val="20"/>
                       </w:rPr>
-                      <w:t>ax</w:t>
+                      <w:t>m</w:t>
+                    </w:r>
+                    <w:r>
+                      <w:rPr>
+                        <w:rFonts w:ascii="Times New Roman" w:hAnsi="Times New Roman" w:cs="Times New Roman"/>
+                        <w:i/>
+                        <w:sz w:val="20"/>
+                      </w:rPr>
+                      <w:t>x</w:t>
                     </w:r>
                     <w:r>
                       <w:rPr>
@@ -7798,7 +7806,7 @@
                         <w:i/>
                         <w:sz w:val="20"/>
                       </w:rPr>
-                      <w:t>b</w:t>
+                      <w:t>n</w:t>
                     </w:r>
                   </w:p>
                 </w:txbxContent>
@@ -7933,13 +7941,13 @@
                 </w:txbxContent>
               </v:textbox>
             </v:shape>
-            <v:shape id="_x0000_s107507" type="#_x0000_t75" style="position:absolute;left:6959;top:7513;width:1417;height:576">
+            <v:shape id="_x0000_s107510" type="#_x0000_t75" style="position:absolute;left:6875;top:7538;width:1452;height:576">
               <v:imagedata r:id="rId69" o:title=""/>
             </v:shape>
             <w10:wrap type="none"/>
             <w10:anchorlock/>
           </v:group>
-          <o:OLEObject Type="Embed" ProgID="Equation.3" ShapeID="_x0000_s107507" DrawAspect="Content" ObjectID="_1673549664" r:id="rId70"/>
+          <o:OLEObject Type="Embed" ProgID="Equation.3" ShapeID="_x0000_s107510" DrawAspect="Content" ObjectID="_1673549655" r:id="rId70"/>
         </w:pict>
       </w:r>
     </w:p>
@@ -10978,7 +10986,7 @@
         <w:rPr>
           <w:noProof/>
         </w:rPr>
-        <w:t>3</w:t>
+        <w:t>4</w:t>
       </w:r>
     </w:fldSimple>
   </w:p>

</xml_diff>